<commit_message>
Testing document ready for midterm
</commit_message>
<xml_diff>
--- a/Enamel/Documentation/Testing Document.docx
+++ b/Enamel/Documentation/Testing Document.docx
@@ -1435,25 +1435,16 @@
         <w:rPr>
           <w:b/>
         </w:rPr>
+        <w:t>, testConstructor2()</w:t>
+      </w:r>
+      <w:r>
         <w:t xml:space="preserve">, </w:t>
       </w:r>
       <w:r>
         <w:rPr>
           <w:b/>
         </w:rPr>
-        <w:t>testConstructor</w:t>
-      </w:r>
-      <w:r>
-        <w:rPr>
-          <w:b/>
-        </w:rPr>
-        <w:t>2</w:t>
-      </w:r>
-      <w:r>
-        <w:rPr>
-          <w:b/>
-        </w:rPr>
-        <w:t>()</w:t>
+        <w:t>testConstructor3()</w:t>
       </w:r>
       <w:r>
         <w:t xml:space="preserve">, </w:t>
@@ -1462,19 +1453,7 @@
         <w:rPr>
           <w:b/>
         </w:rPr>
-        <w:t>testConstructor</w:t>
-      </w:r>
-      <w:r>
-        <w:rPr>
-          <w:b/>
-        </w:rPr>
-        <w:t>3</w:t>
-      </w:r>
-      <w:r>
-        <w:rPr>
-          <w:b/>
-        </w:rPr>
-        <w:t>()</w:t>
+        <w:t>testConstructor4()</w:t>
       </w:r>
       <w:r>
         <w:t xml:space="preserve">, </w:t>
@@ -1483,40 +1462,7 @@
         <w:rPr>
           <w:b/>
         </w:rPr>
-        <w:t>testConstructor</w:t>
-      </w:r>
-      <w:r>
-        <w:rPr>
-          <w:b/>
-        </w:rPr>
-        <w:t>4</w:t>
-      </w:r>
-      <w:r>
-        <w:rPr>
-          <w:b/>
-        </w:rPr>
-        <w:t>()</w:t>
-      </w:r>
-      <w:r>
-        <w:t xml:space="preserve">, </w:t>
-      </w:r>
-      <w:r>
-        <w:rPr>
-          <w:b/>
-        </w:rPr>
-        <w:t>testConstructor</w:t>
-      </w:r>
-      <w:r>
-        <w:rPr>
-          <w:b/>
-        </w:rPr>
-        <w:t>5</w:t>
-      </w:r>
-      <w:r>
-        <w:rPr>
-          <w:b/>
-        </w:rPr>
-        <w:t>()</w:t>
+        <w:t>testConstructor5()</w:t>
       </w:r>
       <w:r>
         <w:t xml:space="preserve"> test</w:t>
@@ -1825,105 +1771,135 @@
       <w:r>
         <w:t xml:space="preserve"> test both correct and incorrect inputs and respond accordingly, filling the requirements of the testing. </w:t>
       </w:r>
+    </w:p>
+    <w:p/>
+    <w:p>
+      <w:r>
+        <w:t xml:space="preserve">This class has </w:t>
+      </w:r>
+      <w:r>
+        <w:rPr>
+          <w:u w:val="single"/>
+        </w:rPr>
+        <w:t>100%</w:t>
+      </w:r>
+      <w:r>
+        <w:t xml:space="preserve"> coverage.</w:t>
+      </w:r>
+    </w:p>
+    <w:p>
+      <w:r>
+        <w:t>_____________________________________________________________________________________</w:t>
+      </w:r>
+    </w:p>
+    <w:p>
+      <w:pPr>
+        <w:rPr>
+          <w:b/>
+        </w:rPr>
+      </w:pPr>
+      <w:r>
+        <w:rPr>
+          <w:b/>
+        </w:rPr>
+        <w:t>ScenarioCreator.java</w:t>
+      </w:r>
+    </w:p>
+    <w:p>
+      <w:r>
+        <w:t xml:space="preserve">GUI class that allows the user to create Scenarios. At the time of publishing, this </w:t>
+      </w:r>
+      <w:r>
+        <w:t xml:space="preserve">class was not capable of actually </w:t>
+      </w:r>
+      <w:r>
+        <w:t>testing</w:t>
+      </w:r>
+      <w:r>
+        <w:t xml:space="preserve"> its input, so </w:t>
+      </w:r>
+      <w:proofErr w:type="spellStart"/>
+      <w:proofErr w:type="gramStart"/>
+      <w:r>
+        <w:rPr>
+          <w:b/>
+        </w:rPr>
+        <w:t>testInit</w:t>
+      </w:r>
+      <w:proofErr w:type="spellEnd"/>
+      <w:r>
+        <w:rPr>
+          <w:b/>
+        </w:rPr>
+        <w:t>(</w:t>
+      </w:r>
+      <w:proofErr w:type="gramEnd"/>
+      <w:r>
+        <w:rPr>
+          <w:b/>
+        </w:rPr>
+        <w:t>)</w:t>
+      </w:r>
+      <w:r>
+        <w:t xml:space="preserve"> simply ran the constructor and used its </w:t>
+      </w:r>
+      <w:r>
+        <w:rPr>
+          <w:b/>
+        </w:rPr>
+        <w:t xml:space="preserve">.launch() </w:t>
+      </w:r>
+      <w:r>
+        <w:t xml:space="preserve">method. </w:t>
+      </w:r>
+    </w:p>
+    <w:p>
+      <w:r>
+        <w:t>This class had a lot of manual tests with user inputs.</w:t>
+      </w:r>
+    </w:p>
+    <w:p>
+      <w:r>
+        <w:t xml:space="preserve">This class has </w:t>
+      </w:r>
+      <w:r>
+        <w:rPr>
+          <w:u w:val="single"/>
+        </w:rPr>
+        <w:t>76.1</w:t>
+      </w:r>
+      <w:r>
+        <w:rPr>
+          <w:u w:val="single"/>
+        </w:rPr>
+        <w:t xml:space="preserve">% </w:t>
+      </w:r>
+      <w:r>
+        <w:t>coverage.</w:t>
+      </w:r>
+      <w:r>
+        <w:t xml:space="preserve"> </w:t>
+      </w:r>
+    </w:p>
+    <w:p>
+      <w:r>
+        <w:t>_____________________________________________________________________________________</w:t>
+      </w:r>
+    </w:p>
+    <w:p>
+      <w:r>
+        <w:rPr>
+          <w:b/>
+        </w:rPr>
+        <w:t>AudioPlayer.java</w:t>
+      </w:r>
+    </w:p>
+    <w:p>
+      <w:r>
+        <w:t xml:space="preserve">Audio alternative version to VisualPlayer.java in provided code. Not actually capable of testing output since its audio based, manual tests with test files were used to test this file. </w:t>
+      </w:r>
       <w:bookmarkStart w:id="0" w:name="_GoBack"/>
       <w:bookmarkEnd w:id="0"/>
-    </w:p>
-    <w:p/>
-    <w:p>
-      <w:r>
-        <w:t xml:space="preserve">This class has </w:t>
-      </w:r>
-      <w:r>
-        <w:rPr>
-          <w:u w:val="single"/>
-        </w:rPr>
-        <w:t>100%</w:t>
-      </w:r>
-      <w:r>
-        <w:t xml:space="preserve"> coverage.</w:t>
-      </w:r>
-    </w:p>
-    <w:p>
-      <w:r>
-        <w:t>_____________________________________________________________________________________</w:t>
-      </w:r>
-    </w:p>
-    <w:p>
-      <w:pPr>
-        <w:rPr>
-          <w:b/>
-        </w:rPr>
-      </w:pPr>
-      <w:r>
-        <w:rPr>
-          <w:b/>
-        </w:rPr>
-        <w:t>ScenarioCreator.java</w:t>
-      </w:r>
-    </w:p>
-    <w:p>
-      <w:r>
-        <w:t xml:space="preserve">GUI class that allows the user to create Scenarios. At the time of publishing, this </w:t>
-      </w:r>
-      <w:r>
-        <w:t xml:space="preserve">class was not capable of actually using its input, so </w:t>
-      </w:r>
-      <w:proofErr w:type="spellStart"/>
-      <w:proofErr w:type="gramStart"/>
-      <w:r>
-        <w:rPr>
-          <w:b/>
-        </w:rPr>
-        <w:t>testInit</w:t>
-      </w:r>
-      <w:proofErr w:type="spellEnd"/>
-      <w:r>
-        <w:rPr>
-          <w:b/>
-        </w:rPr>
-        <w:t>(</w:t>
-      </w:r>
-      <w:proofErr w:type="gramEnd"/>
-      <w:r>
-        <w:rPr>
-          <w:b/>
-        </w:rPr>
-        <w:t>)</w:t>
-      </w:r>
-      <w:r>
-        <w:t xml:space="preserve"> simply ran the constructor and used its </w:t>
-      </w:r>
-      <w:r>
-        <w:rPr>
-          <w:b/>
-        </w:rPr>
-        <w:t xml:space="preserve">.launch() </w:t>
-      </w:r>
-      <w:r>
-        <w:t xml:space="preserve">method. </w:t>
-      </w:r>
-    </w:p>
-    <w:p>
-      <w:r>
-        <w:t xml:space="preserve">This class has </w:t>
-      </w:r>
-      <w:r>
-        <w:rPr>
-          <w:u w:val="single"/>
-        </w:rPr>
-        <w:t xml:space="preserve">97.9% </w:t>
-      </w:r>
-      <w:r>
-        <w:t>coverage.</w:t>
-      </w:r>
-      <w:r>
-        <w:t xml:space="preserve"> </w:t>
-      </w:r>
-    </w:p>
-    <w:p>
-      <w:r>
-        <w:t>_____________________________________________________________________________________</w:t>
-      </w:r>
     </w:p>
     <w:sectPr>
       <w:pgSz w:w="12240" w:h="15840"/>

</xml_diff>

<commit_message>
Updated tests for single cell scenarios, updated docs
</commit_message>
<xml_diff>
--- a/Enamel/Documentation/Testing Document.docx
+++ b/Enamel/Documentation/Testing Document.docx
@@ -858,30 +858,9 @@
         <w:t xml:space="preserve">The class itself doesn’t serve a complex purpose. It has one specific task, and as such only has a public constructor and 2 public methods. </w:t>
       </w:r>
     </w:p>
-    <w:p/>
-    <w:p>
-      <w:proofErr w:type="gramStart"/>
-      <w:r>
-        <w:rPr>
-          <w:i/>
-        </w:rPr>
-        <w:t>Printer(</w:t>
-      </w:r>
-      <w:proofErr w:type="gramEnd"/>
-      <w:r>
-        <w:rPr>
-          <w:i/>
-        </w:rPr>
-        <w:t>)</w:t>
-      </w:r>
-      <w:r>
-        <w:t xml:space="preserve"> (</w:t>
-      </w:r>
-      <w:r>
-        <w:t>Original Constructor</w:t>
-      </w:r>
-      <w:r>
-        <w:t>)</w:t>
+    <w:p>
+      <w:r>
+        <w:t>Tests for this class are created under 2 different cases:</w:t>
       </w:r>
     </w:p>
     <w:p>
@@ -893,6 +872,61 @@
         </w:numPr>
       </w:pPr>
       <w:r>
+        <w:t>Basic Functionality &gt; These tests ensure that the basic functions of the class work.</w:t>
+      </w:r>
+    </w:p>
+    <w:p>
+      <w:pPr>
+        <w:pStyle w:val="ListParagraph"/>
+        <w:numPr>
+          <w:ilvl w:val="0"/>
+          <w:numId w:val="3"/>
+        </w:numPr>
+      </w:pPr>
+      <w:r>
+        <w:t>Advanced Features &gt; These tests ensure advanced features included with the printer’s functionality operate correctly</w:t>
+      </w:r>
+    </w:p>
+    <w:p>
+      <w:pPr>
+        <w:pStyle w:val="ListParagraph"/>
+        <w:ind w:left="360"/>
+      </w:pPr>
+    </w:p>
+    <w:p>
+      <w:proofErr w:type="gramStart"/>
+      <w:r>
+        <w:rPr>
+          <w:i/>
+        </w:rPr>
+        <w:t>Printer(</w:t>
+      </w:r>
+      <w:proofErr w:type="gramEnd"/>
+      <w:r>
+        <w:rPr>
+          <w:i/>
+        </w:rPr>
+        <w:t>)</w:t>
+      </w:r>
+      <w:r>
+        <w:t xml:space="preserve"> (</w:t>
+      </w:r>
+      <w:r>
+        <w:t>Original Constructor</w:t>
+      </w:r>
+      <w:r>
+        <w:t>)</w:t>
+      </w:r>
+    </w:p>
+    <w:p>
+      <w:pPr>
+        <w:pStyle w:val="ListParagraph"/>
+        <w:numPr>
+          <w:ilvl w:val="0"/>
+          <w:numId w:val="3"/>
+        </w:numPr>
+      </w:pPr>
+      <w:r>
         <w:t>Creates a new Printer object</w:t>
       </w:r>
     </w:p>
@@ -1004,21 +1038,64 @@
         <w:rPr>
           <w:b/>
         </w:rPr>
-        <w:t>test1</w:t>
-      </w:r>
-      <w:proofErr w:type="gramStart"/>
-      <w:r>
-        <w:rPr>
-          <w:b/>
-        </w:rPr>
-        <w:t>Block(</w:t>
-      </w:r>
-      <w:proofErr w:type="gramEnd"/>
-      <w:r>
-        <w:rPr>
-          <w:b/>
-        </w:rPr>
-        <w:t>)</w:t>
+        <w:t>test</w:t>
+      </w:r>
+      <w:r>
+        <w:rPr>
+          <w:b/>
+        </w:rPr>
+        <w:t>Old</w:t>
+      </w:r>
+      <w:r>
+        <w:rPr>
+          <w:b/>
+        </w:rPr>
+        <w:t>Block</w:t>
+      </w:r>
+      <w:r>
+        <w:rPr>
+          <w:b/>
+        </w:rPr>
+        <w:t>1</w:t>
+      </w:r>
+      <w:r>
+        <w:rPr>
+          <w:b/>
+        </w:rPr>
+        <w:t>()</w:t>
+      </w:r>
+      <w:r>
+        <w:rPr>
+          <w:b/>
+        </w:rPr>
+        <w:t xml:space="preserve"> </w:t>
+      </w:r>
+      <w:r>
+        <w:t>and</w:t>
+      </w:r>
+      <w:r>
+        <w:rPr>
+          <w:b/>
+        </w:rPr>
+        <w:t xml:space="preserve"> </w:t>
+      </w:r>
+      <w:r>
+        <w:rPr>
+          <w:b/>
+        </w:rPr>
+        <w:t>testOldBlock</w:t>
+      </w:r>
+      <w:r>
+        <w:rPr>
+          <w:b/>
+        </w:rPr>
+        <w:t>2</w:t>
+      </w:r>
+      <w:r>
+        <w:rPr>
+          <w:b/>
+        </w:rPr>
+        <w:t>()</w:t>
       </w:r>
       <w:r>
         <w:t xml:space="preserve"> by being called instead of the original constructor. </w:t>
@@ -1032,7 +1109,7 @@
         <w:rPr>
           <w:i/>
         </w:rPr>
-        <w:t>addBlock</w:t>
+        <w:t>addBlockList</w:t>
       </w:r>
       <w:proofErr w:type="spellEnd"/>
       <w:r>
@@ -1046,18 +1123,15 @@
         <w:rPr>
           <w:i/>
         </w:rPr>
-        <w:t>)</w:t>
-      </w:r>
-      <w:r>
-        <w:t xml:space="preserve"> (Method)</w:t>
-      </w:r>
-    </w:p>
-    <w:p>
-      <w:r>
-        <w:t xml:space="preserve">Takes Block objects as a parameter to be added to the file. </w:t>
-      </w:r>
-      <w:r>
-        <w:t xml:space="preserve">Appends the file to be printed with the information for one more block. This is done via a private </w:t>
+        <w:t xml:space="preserve">) </w:t>
+      </w:r>
+      <w:r>
+        <w:t>(Method)</w:t>
+      </w:r>
+    </w:p>
+    <w:p>
+      <w:r>
+        <w:t xml:space="preserve">Takes an </w:t>
       </w:r>
       <w:proofErr w:type="spellStart"/>
       <w:r>
@@ -1065,7 +1139,7 @@
       </w:r>
       <w:proofErr w:type="spellEnd"/>
       <w:r>
-        <w:t xml:space="preserve"> within the Printer class storing each line it will print in order. </w:t>
+        <w:t xml:space="preserve"> of Block objects as a parameter and calls </w:t>
       </w:r>
       <w:proofErr w:type="spellStart"/>
       <w:proofErr w:type="gramStart"/>
@@ -1078,101 +1152,34 @@
       </w:r>
       <w:proofErr w:type="gramEnd"/>
       <w:r>
-        <w:t xml:space="preserve">) adds the lines required. </w:t>
-      </w:r>
-    </w:p>
-    <w:p>
-      <w:r>
-        <w:t xml:space="preserve">This method is tested with the </w:t>
-      </w:r>
-      <w:r>
-        <w:rPr>
-          <w:b/>
-        </w:rPr>
-        <w:t>test1</w:t>
-      </w:r>
-      <w:proofErr w:type="gramStart"/>
-      <w:r>
-        <w:rPr>
-          <w:b/>
-        </w:rPr>
-        <w:t>Block(</w:t>
-      </w:r>
-      <w:proofErr w:type="gramEnd"/>
-      <w:r>
-        <w:rPr>
-          <w:b/>
-        </w:rPr>
-        <w:t xml:space="preserve">) </w:t>
-      </w:r>
-      <w:r>
-        <w:t xml:space="preserve">and </w:t>
-      </w:r>
-      <w:r>
-        <w:rPr>
-          <w:b/>
-        </w:rPr>
-        <w:t>test2Block()</w:t>
-      </w:r>
-      <w:r>
-        <w:t xml:space="preserve"> tests, </w:t>
-      </w:r>
-      <w:r>
-        <w:t xml:space="preserve">which test adding one and two blocks respectively. If adding one block </w:t>
-      </w:r>
-      <w:proofErr w:type="gramStart"/>
-      <w:r>
-        <w:t>works, and</w:t>
-      </w:r>
-      <w:proofErr w:type="gramEnd"/>
-      <w:r>
-        <w:t xml:space="preserve"> adding another block after that works then by Induction adding infinitely many blocks should hold up. </w:t>
-      </w:r>
-    </w:p>
-    <w:p/>
-    <w:p>
+        <w:t xml:space="preserve">) for each block in the provided list. </w:t>
+      </w:r>
       <w:proofErr w:type="spellStart"/>
       <w:proofErr w:type="gramStart"/>
       <w:r>
-        <w:rPr>
-          <w:i/>
-        </w:rPr>
-        <w:t>addBlockList</w:t>
+        <w:t>addBlock</w:t>
       </w:r>
       <w:proofErr w:type="spellEnd"/>
       <w:r>
-        <w:rPr>
-          <w:i/>
-        </w:rPr>
         <w:t>(</w:t>
       </w:r>
       <w:proofErr w:type="gramEnd"/>
       <w:r>
-        <w:rPr>
-          <w:i/>
-        </w:rPr>
-        <w:t xml:space="preserve">) </w:t>
-      </w:r>
-      <w:r>
-        <w:t>(Method)</w:t>
-      </w:r>
-    </w:p>
-    <w:p>
-      <w:r>
-        <w:t xml:space="preserve">Takes an </w:t>
-      </w:r>
-      <w:proofErr w:type="spellStart"/>
-      <w:r>
-        <w:t>ArrayList</w:t>
-      </w:r>
-      <w:proofErr w:type="spellEnd"/>
-      <w:r>
-        <w:t xml:space="preserve"> of Block objects as a parameter and calls </w:t>
+        <w:t xml:space="preserve">) adds </w:t>
+      </w:r>
+      <w:r>
+        <w:t>all the required information of an individual block into strings to be printed on the file</w:t>
+      </w:r>
+      <w:r>
+        <w:t>.</w:t>
+      </w:r>
+      <w:r>
+        <w:t xml:space="preserve"> Many test cases test the functionality of </w:t>
       </w:r>
       <w:proofErr w:type="spellStart"/>
       <w:proofErr w:type="gramStart"/>
       <w:r>
-        <w:t>addBlock</w:t>
+        <w:t>addBlockList</w:t>
       </w:r>
       <w:proofErr w:type="spellEnd"/>
       <w:r>
@@ -1180,12 +1187,30 @@
       </w:r>
       <w:proofErr w:type="gramEnd"/>
       <w:r>
-        <w:t xml:space="preserve">) for each block in the provided list. This is done by an enhanced for loop calling </w:t>
+        <w:t xml:space="preserve">). </w:t>
+      </w:r>
+    </w:p>
+    <w:p>
+      <w:r>
+        <w:tab/>
+        <w:t>testOldBlock1() – Tests one standard block using the old constructor</w:t>
+      </w:r>
+    </w:p>
+    <w:p>
+      <w:r>
+        <w:tab/>
+        <w:t>testOldBlock2() – Tests 2 standard blocks using old block constructor</w:t>
+      </w:r>
+    </w:p>
+    <w:p>
+      <w:r>
+        <w:lastRenderedPageBreak/>
+        <w:tab/>
       </w:r>
       <w:proofErr w:type="spellStart"/>
       <w:proofErr w:type="gramStart"/>
       <w:r>
-        <w:t>addBlock</w:t>
+        <w:t>testOldBlockList</w:t>
       </w:r>
       <w:proofErr w:type="spellEnd"/>
       <w:r>
@@ -1193,12 +1218,32 @@
       </w:r>
       <w:proofErr w:type="gramEnd"/>
       <w:r>
-        <w:t xml:space="preserve">). Since we know </w:t>
+        <w:t>)</w:t>
+      </w:r>
+      <w:r>
+        <w:t xml:space="preserve"> (1 and 2)</w:t>
+      </w:r>
+      <w:r>
+        <w:t xml:space="preserve"> </w:t>
+      </w:r>
+      <w:r>
+        <w:t>–</w:t>
+      </w:r>
+      <w:r>
+        <w:t xml:space="preserve"> </w:t>
+      </w:r>
+      <w:r>
+        <w:t>Deprecated tests kept for redundancy for standard blocks</w:t>
+      </w:r>
+    </w:p>
+    <w:p>
+      <w:r>
+        <w:tab/>
       </w:r>
       <w:proofErr w:type="spellStart"/>
       <w:proofErr w:type="gramStart"/>
       <w:r>
-        <w:t>addBlock</w:t>
+        <w:t>testNoBlock</w:t>
       </w:r>
       <w:proofErr w:type="spellEnd"/>
       <w:r>
@@ -1206,154 +1251,204 @@
       </w:r>
       <w:proofErr w:type="gramEnd"/>
       <w:r>
-        <w:t xml:space="preserve">) is tested, all that </w:t>
-      </w:r>
-      <w:r>
-        <w:lastRenderedPageBreak/>
-        <w:t xml:space="preserve">has to be checked is that the loop never goes out of bounds or anything. </w:t>
-      </w:r>
-      <w:r>
-        <w:rPr>
-          <w:b/>
-        </w:rPr>
-        <w:t xml:space="preserve">testBlockList1() </w:t>
-      </w:r>
-      <w:r>
-        <w:t xml:space="preserve">and </w:t>
-      </w:r>
-      <w:r>
-        <w:rPr>
-          <w:b/>
-        </w:rPr>
-        <w:t>testBlockList2()</w:t>
-      </w:r>
-      <w:r>
-        <w:t xml:space="preserve"> both do similar tests as </w:t>
-      </w:r>
-      <w:r>
-        <w:rPr>
-          <w:b/>
-        </w:rPr>
-        <w:t>test1</w:t>
-      </w:r>
+        <w:t xml:space="preserve">), </w:t>
+      </w:r>
+      <w:proofErr w:type="spellStart"/>
+      <w:r>
+        <w:t>testNoCorrect</w:t>
+      </w:r>
+      <w:proofErr w:type="spellEnd"/>
+      <w:r>
+        <w:t xml:space="preserve">(), </w:t>
+      </w:r>
+      <w:proofErr w:type="spellStart"/>
+      <w:r>
+        <w:t>testNoIncorrect</w:t>
+      </w:r>
+      <w:proofErr w:type="spellEnd"/>
+      <w:r>
+        <w:t xml:space="preserve">() </w:t>
+      </w:r>
+      <w:r>
+        <w:t xml:space="preserve"> – Tests blocks with blank block parameter</w:t>
+      </w:r>
+    </w:p>
+    <w:p/>
+    <w:p/>
+    <w:p>
       <w:proofErr w:type="gramStart"/>
       <w:r>
         <w:rPr>
-          <w:b/>
-        </w:rPr>
-        <w:t>Block(</w:t>
+          <w:i/>
+        </w:rPr>
+        <w:t>print(</w:t>
       </w:r>
       <w:proofErr w:type="gramEnd"/>
       <w:r>
         <w:rPr>
-          <w:b/>
+          <w:i/>
         </w:rPr>
         <w:t xml:space="preserve">) </w:t>
       </w:r>
       <w:r>
-        <w:t xml:space="preserve">and </w:t>
-      </w:r>
-      <w:r>
-        <w:rPr>
-          <w:b/>
-        </w:rPr>
-        <w:t>test2Block()</w:t>
-      </w:r>
-      <w:r>
-        <w:t xml:space="preserve">, but by using </w:t>
+        <w:t>(Method)</w:t>
+      </w:r>
+    </w:p>
+    <w:p>
+      <w:r>
+        <w:t xml:space="preserve">Takes the private </w:t>
       </w:r>
       <w:proofErr w:type="spellStart"/>
       <w:r>
-        <w:t>addBlockList</w:t>
+        <w:t>ArrayList</w:t>
       </w:r>
       <w:proofErr w:type="spellEnd"/>
       <w:r>
-        <w:t xml:space="preserve">(). </w:t>
-      </w:r>
-    </w:p>
-    <w:p/>
-    <w:p>
-      <w:proofErr w:type="gramStart"/>
-      <w:r>
-        <w:rPr>
-          <w:i/>
-        </w:rPr>
-        <w:t>print(</w:t>
-      </w:r>
-      <w:proofErr w:type="gramEnd"/>
-      <w:r>
-        <w:rPr>
-          <w:i/>
-        </w:rPr>
-        <w:t xml:space="preserve">) </w:t>
-      </w:r>
-      <w:r>
-        <w:t>(Method)</w:t>
-      </w:r>
-    </w:p>
-    <w:p>
-      <w:r>
-        <w:t xml:space="preserve">Takes the private </w:t>
+        <w:t xml:space="preserve"> of lines to be printed and prints them to a file with the provided name. This method is tested in </w:t>
+      </w:r>
+      <w:r>
+        <w:rPr>
+          <w:b/>
+        </w:rPr>
+        <w:t>every test</w:t>
+      </w:r>
+      <w:r>
+        <w:t xml:space="preserve"> by a Scanner Object in each test case. By default, this method is always tested. </w:t>
+      </w:r>
+    </w:p>
+    <w:p/>
+    <w:p>
+      <w:r>
+        <w:t>Sound Tags (Feature)</w:t>
+      </w:r>
+    </w:p>
+    <w:p>
+      <w:r>
+        <w:t xml:space="preserve">These tests check that when arrow brackets are used to add sound effects to a scenario it works correctly. </w:t>
+      </w:r>
+      <w:r>
+        <w:t xml:space="preserve">Incorrect usage throws an </w:t>
       </w:r>
       <w:proofErr w:type="spellStart"/>
       <w:r>
-        <w:t>ArrayList</w:t>
+        <w:t>OddSpecialCharacter</w:t>
       </w:r>
       <w:proofErr w:type="spellEnd"/>
       <w:r>
-        <w:t xml:space="preserve"> of lines to be printed and prints them to a file with the provided name. This method is tested in </w:t>
-      </w:r>
-      <w:r>
-        <w:rPr>
-          <w:b/>
-        </w:rPr>
-        <w:t>every test</w:t>
-      </w:r>
-      <w:r>
-        <w:t xml:space="preserve"> by a Scanner Object in each test case. By default, this method is always tested. </w:t>
-      </w:r>
-    </w:p>
-    <w:p/>
-    <w:p>
-      <w:r>
-        <w:t xml:space="preserve">The printer class has </w:t>
-      </w:r>
-      <w:r>
-        <w:rPr>
-          <w:u w:val="single"/>
-        </w:rPr>
-        <w:t xml:space="preserve">98.6% </w:t>
-      </w:r>
-      <w:r>
-        <w:t xml:space="preserve">test coverage. </w:t>
-      </w:r>
-      <w:r>
-        <w:t xml:space="preserve"> </w:t>
-      </w:r>
-    </w:p>
-    <w:p>
-      <w:r>
-        <w:t>_____________________________________________________________________________________</w:t>
-      </w:r>
-    </w:p>
-    <w:p>
-      <w:r>
-        <w:rPr>
-          <w:b/>
-        </w:rPr>
-        <w:t>Block.java</w:t>
-      </w:r>
-    </w:p>
-    <w:p>
-      <w:r>
-        <w:t>Datatype used for collecting user input together for each section of the scenario.</w:t>
-      </w:r>
-      <w:r>
-        <w:t xml:space="preserve"> Uses public String and int fields to store the data. Throws am </w:t>
-      </w:r>
+        <w:t xml:space="preserve"> exception.</w:t>
+      </w:r>
+    </w:p>
+    <w:p>
+      <w:pPr>
+        <w:ind w:left="720"/>
+      </w:pPr>
       <w:proofErr w:type="spellStart"/>
       <w:proofErr w:type="gramStart"/>
       <w:r>
+        <w:t>testSoundTag</w:t>
+      </w:r>
+      <w:proofErr w:type="spellEnd"/>
+      <w:r>
+        <w:t>(</w:t>
+      </w:r>
+      <w:proofErr w:type="gramEnd"/>
+      <w:r>
+        <w:t>) (1-7) – Testing various cases where arrow tags are correctly / incorrectly used in scenario creation</w:t>
+      </w:r>
+    </w:p>
+    <w:p/>
+    <w:p>
+      <w:r>
+        <w:t>Pin Tags (Feature)</w:t>
+      </w:r>
+    </w:p>
+    <w:p>
+      <w:r>
+        <w:t xml:space="preserve">These tests check that when ** are used, pins are set accordingly in the scenario. </w:t>
+      </w:r>
+      <w:r>
+        <w:t xml:space="preserve">Incorrect usage throws an </w:t>
+      </w:r>
+      <w:proofErr w:type="spellStart"/>
+      <w:r>
+        <w:t>OddSpecialCharacter</w:t>
+      </w:r>
+      <w:proofErr w:type="spellEnd"/>
+      <w:r>
+        <w:t xml:space="preserve"> exception.</w:t>
+      </w:r>
+    </w:p>
+    <w:p>
+      <w:pPr>
+        <w:ind w:left="720"/>
+      </w:pPr>
+      <w:proofErr w:type="spellStart"/>
+      <w:proofErr w:type="gramStart"/>
+      <w:r>
+        <w:t>testPinTag</w:t>
+      </w:r>
+      <w:proofErr w:type="spellEnd"/>
+      <w:r>
+        <w:t>(</w:t>
+      </w:r>
+      <w:proofErr w:type="gramEnd"/>
+      <w:r>
+        <w:t>) (1-3) – Testing various cases where * are used correctly / incorrectly in scenario creation</w:t>
+      </w:r>
+    </w:p>
+    <w:p/>
+    <w:p>
+      <w:r>
+        <w:t xml:space="preserve">The printer class has </w:t>
+      </w:r>
+      <w:r>
+        <w:rPr>
+          <w:u w:val="single"/>
+        </w:rPr>
+        <w:t>9</w:t>
+      </w:r>
+      <w:r>
+        <w:rPr>
+          <w:u w:val="single"/>
+        </w:rPr>
+        <w:t>4.4</w:t>
+      </w:r>
+      <w:r>
+        <w:rPr>
+          <w:u w:val="single"/>
+        </w:rPr>
+        <w:t xml:space="preserve">% </w:t>
+      </w:r>
+      <w:r>
+        <w:t xml:space="preserve">test coverage. </w:t>
+      </w:r>
+      <w:r>
+        <w:t xml:space="preserve"> </w:t>
+      </w:r>
+    </w:p>
+    <w:p>
+      <w:r>
+        <w:t>_____________________________________________________________________________________</w:t>
+      </w:r>
+    </w:p>
+    <w:p>
+      <w:r>
+        <w:rPr>
+          <w:b/>
+        </w:rPr>
+        <w:t>Block.java</w:t>
+      </w:r>
+    </w:p>
+    <w:p>
+      <w:r>
+        <w:t>Datatype used for collecting user input together for each section of the scenario.</w:t>
+      </w:r>
+      <w:r>
+        <w:t xml:space="preserve"> Uses public String and int fields to store the data. Throws am </w:t>
+      </w:r>
+      <w:proofErr w:type="spellStart"/>
+      <w:proofErr w:type="gramStart"/>
+      <w:r>
         <w:rPr>
           <w:b/>
         </w:rPr>
@@ -1435,25 +1530,16 @@
         <w:rPr>
           <w:b/>
         </w:rPr>
+        <w:t>, testConstructor2()</w:t>
+      </w:r>
+      <w:r>
         <w:t xml:space="preserve">, </w:t>
       </w:r>
       <w:r>
         <w:rPr>
           <w:b/>
         </w:rPr>
-        <w:t>testConstructor</w:t>
-      </w:r>
-      <w:r>
-        <w:rPr>
-          <w:b/>
-        </w:rPr>
-        <w:t>2</w:t>
-      </w:r>
-      <w:r>
-        <w:rPr>
-          <w:b/>
-        </w:rPr>
-        <w:t>()</w:t>
+        <w:t>testConstructor3()</w:t>
       </w:r>
       <w:r>
         <w:t xml:space="preserve">, </w:t>
@@ -1462,19 +1548,7 @@
         <w:rPr>
           <w:b/>
         </w:rPr>
-        <w:t>testConstructor</w:t>
-      </w:r>
-      <w:r>
-        <w:rPr>
-          <w:b/>
-        </w:rPr>
-        <w:t>3</w:t>
-      </w:r>
-      <w:r>
-        <w:rPr>
-          <w:b/>
-        </w:rPr>
-        <w:t>()</w:t>
+        <w:t>testConstructor4()</w:t>
       </w:r>
       <w:r>
         <w:t xml:space="preserve">, </w:t>
@@ -1483,40 +1557,7 @@
         <w:rPr>
           <w:b/>
         </w:rPr>
-        <w:t>testConstructor</w:t>
-      </w:r>
-      <w:r>
-        <w:rPr>
-          <w:b/>
-        </w:rPr>
-        <w:t>4</w:t>
-      </w:r>
-      <w:r>
-        <w:rPr>
-          <w:b/>
-        </w:rPr>
-        <w:t>()</w:t>
-      </w:r>
-      <w:r>
-        <w:t xml:space="preserve">, </w:t>
-      </w:r>
-      <w:r>
-        <w:rPr>
-          <w:b/>
-        </w:rPr>
-        <w:t>testConstructor</w:t>
-      </w:r>
-      <w:r>
-        <w:rPr>
-          <w:b/>
-        </w:rPr>
-        <w:t>5</w:t>
-      </w:r>
-      <w:r>
-        <w:rPr>
-          <w:b/>
-        </w:rPr>
-        <w:t>()</w:t>
+        <w:t>testConstructor5()</w:t>
       </w:r>
       <w:r>
         <w:t xml:space="preserve"> test</w:t>
@@ -1628,22 +1669,14 @@
     </w:p>
     <w:p>
       <w:r>
-        <w:t xml:space="preserve">Object that converts characters to braille pin binary equivalent. Braille pin equivalents are stored and retrieved from a </w:t>
+        <w:t xml:space="preserve">Object that converts characters to braille pin binary equivalent. Braille pin equivalents are stored and retrieved from a HashMap, and the pin equivalents were based on the </w:t>
       </w:r>
       <w:proofErr w:type="spellStart"/>
       <w:r>
-        <w:t>HashMap</w:t>
+        <w:t>BrailleBox</w:t>
       </w:r>
       <w:proofErr w:type="spellEnd"/>
       <w:r>
-        <w:t xml:space="preserve">, and the pin equivalents were based on the </w:t>
-      </w:r>
-      <w:proofErr w:type="spellStart"/>
-      <w:r>
-        <w:t>BrailleBox</w:t>
-      </w:r>
-      <w:proofErr w:type="spellEnd"/>
-      <w:r>
         <w:t xml:space="preserve"> simulator code. </w:t>
       </w:r>
     </w:p>
@@ -1653,13 +1686,8 @@
           <w:i/>
         </w:rPr>
       </w:pPr>
-    </w:p>
-    <w:p>
-      <w:pPr>
-        <w:rPr>
-          <w:i/>
-        </w:rPr>
-      </w:pPr>
+      <w:bookmarkStart w:id="0" w:name="_GoBack"/>
+      <w:bookmarkEnd w:id="0"/>
     </w:p>
     <w:p>
       <w:proofErr w:type="spellStart"/>
@@ -1668,7 +1696,6 @@
         <w:rPr>
           <w:i/>
         </w:rPr>
-        <w:lastRenderedPageBreak/>
         <w:t>BrailleInterpreter</w:t>
       </w:r>
       <w:proofErr w:type="spellEnd"/>
@@ -1698,15 +1725,7 @@
         </w:numPr>
       </w:pPr>
       <w:r>
-        <w:t xml:space="preserve">Adds all Braille Possibilities to the </w:t>
-      </w:r>
-      <w:proofErr w:type="spellStart"/>
-      <w:r>
-        <w:t>HashMap</w:t>
-      </w:r>
-      <w:proofErr w:type="spellEnd"/>
-      <w:r>
-        <w:t>, initializing its field</w:t>
+        <w:t>Adds all Braille Possibilities to the HashMap, initializing its field</w:t>
       </w:r>
     </w:p>
     <w:p>
@@ -1797,15 +1816,7 @@
         <w:t>)</w:t>
       </w:r>
       <w:r>
-        <w:t xml:space="preserve"> if the character isn’t stored in the </w:t>
-      </w:r>
-      <w:proofErr w:type="spellStart"/>
-      <w:r>
-        <w:t>HashMap</w:t>
-      </w:r>
-      <w:proofErr w:type="spellEnd"/>
-      <w:r>
-        <w:t xml:space="preserve">. </w:t>
+        <w:t xml:space="preserve"> if the character isn’t stored in the HashMap. </w:t>
       </w:r>
       <w:r>
         <w:rPr>
@@ -1825,8 +1836,6 @@
       <w:r>
         <w:t xml:space="preserve"> test both correct and incorrect inputs and respond accordingly, filling the requirements of the testing. </w:t>
       </w:r>
-      <w:bookmarkStart w:id="0" w:name="_GoBack"/>
-      <w:bookmarkEnd w:id="0"/>
     </w:p>
     <w:p/>
     <w:p>

</xml_diff>

<commit_message>
// formatting of testing doc
</commit_message>
<xml_diff>
--- a/Enamel/Documentation/Testing Document.docx
+++ b/Enamel/Documentation/Testing Document.docx
@@ -1,6 +1,6 @@
 
 <file path=word/document.xml><?xml version="1.0" encoding="utf-8"?>
-<w:document xmlns:wpc="http://schemas.microsoft.com/office/word/2010/wordprocessingCanvas" xmlns:cx="http://schemas.microsoft.com/office/drawing/2014/chartex" xmlns:cx1="http://schemas.microsoft.com/office/drawing/2015/9/8/chartex" xmlns:cx2="http://schemas.microsoft.com/office/drawing/2015/10/21/chartex" xmlns:cx3="http://schemas.microsoft.com/office/drawing/2016/5/9/chartex" xmlns:cx4="http://schemas.microsoft.com/office/drawing/2016/5/10/chartex" xmlns:cx5="http://schemas.microsoft.com/office/drawing/2016/5/11/chartex" xmlns:cx6="http://schemas.microsoft.com/office/drawing/2016/5/12/chartex" xmlns:cx7="http://schemas.microsoft.com/office/drawing/2016/5/13/chartex" xmlns:cx8="http://schemas.microsoft.com/office/drawing/2016/5/14/chartex" xmlns:mc="http://schemas.openxmlformats.org/markup-compatibility/2006" xmlns:aink="http://schemas.microsoft.com/office/drawing/2016/ink" xmlns:am3d="http://schemas.microsoft.com/office/drawing/2017/model3d" xmlns:o="urn:schemas-microsoft-com:office:office" xmlns:r="http://schemas.openxmlformats.org/officeDocument/2006/relationships" xmlns:m="http://schemas.openxmlformats.org/officeDocument/2006/math" xmlns:v="urn:schemas-microsoft-com:vml" xmlns:wp14="http://schemas.microsoft.com/office/word/2010/wordprocessingDrawing" xmlns:wp="http://schemas.openxmlformats.org/drawingml/2006/wordprocessingDrawing" xmlns:w10="urn:schemas-microsoft-com:office:word" xmlns:w="http://schemas.openxmlformats.org/wordprocessingml/2006/main" xmlns:w14="http://schemas.microsoft.com/office/word/2010/wordml" xmlns:w15="http://schemas.microsoft.com/office/word/2012/wordml" xmlns:w16cid="http://schemas.microsoft.com/office/word/2016/wordml/cid" xmlns:w16se="http://schemas.microsoft.com/office/word/2015/wordml/symex" xmlns:wpg="http://schemas.microsoft.com/office/word/2010/wordprocessingGroup" xmlns:wpi="http://schemas.microsoft.com/office/word/2010/wordprocessingInk" xmlns:wne="http://schemas.microsoft.com/office/word/2006/wordml" xmlns:wps="http://schemas.microsoft.com/office/word/2010/wordprocessingShape" mc:Ignorable="w14 w15 w16se w16cid wp14">
+<w:document xmlns:wpc="http://schemas.microsoft.com/office/word/2010/wordprocessingCanvas" xmlns:mo="http://schemas.microsoft.com/office/mac/office/2008/main" xmlns:mc="http://schemas.openxmlformats.org/markup-compatibility/2006" xmlns:mv="urn:schemas-microsoft-com:mac:vml" xmlns:o="urn:schemas-microsoft-com:office:office" xmlns:r="http://schemas.openxmlformats.org/officeDocument/2006/relationships" xmlns:m="http://schemas.openxmlformats.org/officeDocument/2006/math" xmlns:v="urn:schemas-microsoft-com:vml" xmlns:wp14="http://schemas.microsoft.com/office/word/2010/wordprocessingDrawing" xmlns:wp="http://schemas.openxmlformats.org/drawingml/2006/wordprocessingDrawing" xmlns:w10="urn:schemas-microsoft-com:office:word" xmlns:w="http://schemas.openxmlformats.org/wordprocessingml/2006/main" xmlns:w14="http://schemas.microsoft.com/office/word/2010/wordml" xmlns:w15="http://schemas.microsoft.com/office/word/2012/wordml" xmlns:wpg="http://schemas.microsoft.com/office/word/2010/wordprocessingGroup" xmlns:wpi="http://schemas.microsoft.com/office/word/2010/wordprocessingInk" xmlns:wne="http://schemas.microsoft.com/office/word/2006/wordml" xmlns:wps="http://schemas.microsoft.com/office/word/2010/wordprocessingShape" mc:Ignorable="w14 w15 wp14">
   <w:body>
     <w:p>
       <w:pPr>
@@ -31,91 +31,91 @@
     </w:p>
     <w:p>
       <w:pPr>
-        <w:jc w:val="center"/>
-        <w:rPr>
-          <w:sz w:val="40"/>
-          <w:u w:val="single"/>
-        </w:rPr>
-      </w:pPr>
-    </w:p>
-    <w:p>
-      <w:pPr>
-        <w:jc w:val="center"/>
-        <w:rPr>
-          <w:sz w:val="40"/>
-          <w:u w:val="single"/>
-        </w:rPr>
-      </w:pPr>
-    </w:p>
-    <w:p>
-      <w:pPr>
-        <w:jc w:val="center"/>
-        <w:rPr>
-          <w:sz w:val="40"/>
-          <w:u w:val="single"/>
-        </w:rPr>
-      </w:pPr>
-    </w:p>
-    <w:p>
-      <w:pPr>
-        <w:jc w:val="center"/>
-        <w:rPr>
-          <w:sz w:val="40"/>
-          <w:u w:val="single"/>
-        </w:rPr>
-      </w:pPr>
-      <w:r>
-        <w:rPr>
-          <w:sz w:val="40"/>
-          <w:u w:val="single"/>
-        </w:rPr>
-        <w:t>Testing Document</w:t>
-      </w:r>
-    </w:p>
-    <w:p>
-      <w:pPr>
-        <w:jc w:val="center"/>
-      </w:pPr>
-      <w:r>
-        <w:t>Connor Ahearn, Micah Arnd</w:t>
-      </w:r>
-      <w:r>
-        <w:t>t</w:t>
-      </w:r>
-      <w:r>
-        <w:t xml:space="preserve"> and Kevin Chan</w:t>
-      </w:r>
-    </w:p>
-    <w:p/>
-    <w:p/>
-    <w:p/>
-    <w:p/>
-    <w:p/>
-    <w:p/>
-    <w:p/>
-    <w:p/>
-    <w:p/>
-    <w:p/>
-    <w:p/>
-    <w:p/>
-    <w:p/>
-    <w:p/>
-    <w:p/>
-    <w:p/>
-    <w:p/>
-    <w:p>
-      <w:pPr>
-        <w:rPr>
-          <w:sz w:val="24"/>
-          <w:u w:val="single"/>
-        </w:rPr>
-      </w:pPr>
-      <w:r>
-        <w:rPr>
-          <w:sz w:val="24"/>
-          <w:u w:val="single"/>
-        </w:rPr>
-        <w:lastRenderedPageBreak/>
+        <w:rPr>
+          <w:sz w:val="64"/>
+          <w:szCs w:val="64"/>
+        </w:rPr>
+      </w:pPr>
+      <w:r>
+        <w:rPr>
+          <w:sz w:val="64"/>
+          <w:szCs w:val="64"/>
+        </w:rPr>
+        <w:t>Testing</w:t>
+      </w:r>
+      <w:r>
+        <w:rPr>
+          <w:sz w:val="64"/>
+          <w:szCs w:val="64"/>
+        </w:rPr>
+        <w:t xml:space="preserve"> Document</w:t>
+      </w:r>
+    </w:p>
+    <w:p>
+      <w:pPr>
+        <w:shd w:val="clear" w:color="auto" w:fill="8496B0" w:themeFill="text2" w:themeFillTint="99"/>
+        <w:rPr>
+          <w:color w:val="FFFFFF" w:themeColor="background1"/>
+          <w:sz w:val="36"/>
+          <w:szCs w:val="36"/>
+        </w:rPr>
+      </w:pPr>
+      <w:r>
+        <w:rPr>
+          <w:color w:val="FFFFFF" w:themeColor="background1"/>
+          <w:sz w:val="36"/>
+          <w:szCs w:val="36"/>
+        </w:rPr>
+        <w:t>Treasure Box Braille: Authoring App</w:t>
+      </w:r>
+    </w:p>
+    <w:p>
+      <w:pPr>
+        <w:rPr>
+          <w:sz w:val="36"/>
+          <w:szCs w:val="36"/>
+        </w:rPr>
+      </w:pPr>
+    </w:p>
+    <w:p/>
+    <w:p>
+      <w:r>
+        <w:t>Group 19: Connor Ahearn, Micah Arndt, and Kevin Chan</w:t>
+      </w:r>
+    </w:p>
+    <w:p/>
+    <w:p/>
+    <w:p/>
+    <w:p/>
+    <w:p/>
+    <w:p/>
+    <w:p/>
+    <w:p/>
+    <w:p/>
+    <w:p/>
+    <w:p/>
+    <w:p/>
+    <w:p/>
+    <w:p/>
+    <w:p/>
+    <w:p/>
+    <w:p/>
+    <w:p/>
+    <w:p>
+      <w:pPr>
+        <w:shd w:val="clear" w:color="auto" w:fill="8496B0" w:themeFill="text2" w:themeFillTint="99"/>
+        <w:rPr>
+          <w:color w:val="FFFFFF" w:themeColor="background1"/>
+          <w:sz w:val="56"/>
+          <w:szCs w:val="56"/>
+        </w:rPr>
+      </w:pPr>
+      <w:r>
+        <w:rPr>
+          <w:color w:val="FFFFFF" w:themeColor="background1"/>
+          <w:sz w:val="56"/>
+          <w:szCs w:val="56"/>
+        </w:rPr>
         <w:t>Table of Contents</w:t>
       </w:r>
     </w:p>
@@ -131,43 +131,195 @@
         <w:pStyle w:val="ListParagraph"/>
         <w:numPr>
           <w:ilvl w:val="0"/>
-          <w:numId w:val="4"/>
+          <w:numId w:val="6"/>
         </w:numPr>
         <w:rPr>
-          <w:sz w:val="24"/>
-        </w:rPr>
-      </w:pPr>
-      <w:r>
-        <w:rPr>
-          <w:sz w:val="24"/>
-        </w:rPr>
-        <w:t>Outline</w:t>
-      </w:r>
+          <w:b/>
+          <w:sz w:val="24"/>
+        </w:rPr>
+      </w:pPr>
+      <w:r>
+        <w:rPr>
+          <w:b/>
+          <w:sz w:val="24"/>
+        </w:rPr>
+        <w:t>Document Overview</w:t>
+      </w:r>
+      <w:r>
+        <w:rPr>
+          <w:b/>
+          <w:sz w:val="24"/>
+        </w:rPr>
+        <w:tab/>
+      </w:r>
+      <w:r>
+        <w:rPr>
+          <w:b/>
+          <w:sz w:val="24"/>
+        </w:rPr>
+        <w:tab/>
+      </w:r>
+      <w:r>
+        <w:rPr>
+          <w:b/>
+          <w:sz w:val="24"/>
+        </w:rPr>
+        <w:tab/>
+      </w:r>
+      <w:r>
+        <w:rPr>
+          <w:b/>
+          <w:sz w:val="24"/>
+        </w:rPr>
+        <w:tab/>
+      </w:r>
+      <w:r>
+        <w:rPr>
+          <w:b/>
+          <w:sz w:val="24"/>
+        </w:rPr>
+        <w:tab/>
+      </w:r>
+      <w:r>
+        <w:rPr>
+          <w:b/>
+          <w:sz w:val="24"/>
+        </w:rPr>
+        <w:tab/>
+      </w:r>
+      <w:r>
+        <w:rPr>
+          <w:b/>
+          <w:sz w:val="24"/>
+        </w:rPr>
+        <w:tab/>
+      </w:r>
+      <w:r>
+        <w:rPr>
+          <w:b/>
+          <w:sz w:val="24"/>
+        </w:rPr>
+        <w:tab/>
+      </w:r>
+      <w:r>
+        <w:rPr>
+          <w:b/>
+          <w:sz w:val="24"/>
+        </w:rPr>
+        <w:tab/>
+        <w:t>3</w:t>
+      </w:r>
+    </w:p>
+    <w:p>
+      <w:pPr>
+        <w:pStyle w:val="ListParagraph"/>
+        <w:ind w:left="360"/>
+        <w:rPr>
+          <w:b/>
+          <w:sz w:val="24"/>
+        </w:rPr>
+      </w:pPr>
     </w:p>
     <w:p>
       <w:pPr>
         <w:pStyle w:val="ListParagraph"/>
         <w:numPr>
           <w:ilvl w:val="0"/>
-          <w:numId w:val="4"/>
+          <w:numId w:val="6"/>
         </w:numPr>
         <w:rPr>
-          <w:sz w:val="24"/>
-        </w:rPr>
-      </w:pPr>
-      <w:r>
-        <w:rPr>
+          <w:b/>
+          <w:sz w:val="24"/>
+        </w:rPr>
+      </w:pPr>
+      <w:r>
+        <w:rPr>
+          <w:b/>
           <w:sz w:val="24"/>
         </w:rPr>
         <w:t>Document Format</w:t>
       </w:r>
+      <w:r>
+        <w:rPr>
+          <w:b/>
+          <w:sz w:val="24"/>
+        </w:rPr>
+        <w:tab/>
+      </w:r>
+      <w:r>
+        <w:rPr>
+          <w:b/>
+          <w:sz w:val="24"/>
+        </w:rPr>
+        <w:tab/>
+      </w:r>
+      <w:r>
+        <w:rPr>
+          <w:b/>
+          <w:sz w:val="24"/>
+        </w:rPr>
+        <w:tab/>
+      </w:r>
+      <w:r>
+        <w:rPr>
+          <w:b/>
+          <w:sz w:val="24"/>
+        </w:rPr>
+        <w:tab/>
+      </w:r>
+      <w:r>
+        <w:rPr>
+          <w:b/>
+          <w:sz w:val="24"/>
+        </w:rPr>
+        <w:tab/>
+      </w:r>
+      <w:r>
+        <w:rPr>
+          <w:b/>
+          <w:sz w:val="24"/>
+        </w:rPr>
+        <w:tab/>
+      </w:r>
+      <w:r>
+        <w:rPr>
+          <w:b/>
+          <w:sz w:val="24"/>
+        </w:rPr>
+        <w:tab/>
+      </w:r>
+      <w:r>
+        <w:rPr>
+          <w:b/>
+          <w:sz w:val="24"/>
+        </w:rPr>
+        <w:tab/>
+      </w:r>
+      <w:r>
+        <w:rPr>
+          <w:b/>
+          <w:sz w:val="24"/>
+        </w:rPr>
+        <w:tab/>
+        <w:t>3</w:t>
+      </w:r>
+    </w:p>
+    <w:p>
+      <w:pPr>
+        <w:pStyle w:val="ListParagraph"/>
+        <w:ind w:left="360"/>
+        <w:rPr>
+          <w:b/>
+          <w:sz w:val="24"/>
+        </w:rPr>
+      </w:pPr>
     </w:p>
     <w:p>
       <w:pPr>
         <w:pStyle w:val="ListParagraph"/>
         <w:numPr>
           <w:ilvl w:val="0"/>
-          <w:numId w:val="4"/>
+          <w:numId w:val="6"/>
         </w:numPr>
         <w:rPr>
           <w:sz w:val="24"/>
@@ -175,6 +327,7 @@
       </w:pPr>
       <w:r>
         <w:rPr>
+          <w:b/>
           <w:sz w:val="24"/>
         </w:rPr>
         <w:t>Provided Classes</w:t>
@@ -184,6 +337,67 @@
           <w:sz w:val="24"/>
         </w:rPr>
         <w:tab/>
+      </w:r>
+      <w:r>
+        <w:rPr>
+          <w:sz w:val="24"/>
+        </w:rPr>
+        <w:tab/>
+      </w:r>
+      <w:r>
+        <w:rPr>
+          <w:sz w:val="24"/>
+        </w:rPr>
+        <w:tab/>
+      </w:r>
+      <w:r>
+        <w:rPr>
+          <w:sz w:val="24"/>
+        </w:rPr>
+        <w:tab/>
+      </w:r>
+      <w:r>
+        <w:rPr>
+          <w:sz w:val="24"/>
+        </w:rPr>
+        <w:tab/>
+      </w:r>
+      <w:r>
+        <w:rPr>
+          <w:sz w:val="24"/>
+        </w:rPr>
+        <w:tab/>
+      </w:r>
+      <w:r>
+        <w:rPr>
+          <w:sz w:val="24"/>
+        </w:rPr>
+        <w:tab/>
+      </w:r>
+      <w:r>
+        <w:rPr>
+          <w:sz w:val="24"/>
+        </w:rPr>
+        <w:tab/>
+      </w:r>
+      <w:r>
+        <w:rPr>
+          <w:sz w:val="24"/>
+        </w:rPr>
+        <w:tab/>
+      </w:r>
+      <w:r>
+        <w:rPr>
+          <w:sz w:val="24"/>
+        </w:rPr>
+        <w:tab/>
+      </w:r>
+      <w:r>
+        <w:rPr>
+          <w:b/>
+          <w:sz w:val="24"/>
+        </w:rPr>
+        <w:t>3</w:t>
       </w:r>
     </w:p>
     <w:p>
@@ -191,7 +405,7 @@
         <w:pStyle w:val="ListParagraph"/>
         <w:numPr>
           <w:ilvl w:val="1"/>
-          <w:numId w:val="4"/>
+          <w:numId w:val="6"/>
         </w:numPr>
         <w:rPr>
           <w:sz w:val="24"/>
@@ -202,6 +416,67 @@
           <w:sz w:val="24"/>
         </w:rPr>
         <w:t>BrailleCell.java</w:t>
+      </w:r>
+      <w:r>
+        <w:rPr>
+          <w:sz w:val="24"/>
+        </w:rPr>
+        <w:tab/>
+      </w:r>
+      <w:r>
+        <w:rPr>
+          <w:sz w:val="24"/>
+        </w:rPr>
+        <w:tab/>
+      </w:r>
+      <w:r>
+        <w:rPr>
+          <w:sz w:val="24"/>
+        </w:rPr>
+        <w:tab/>
+      </w:r>
+      <w:r>
+        <w:rPr>
+          <w:sz w:val="24"/>
+        </w:rPr>
+        <w:tab/>
+      </w:r>
+      <w:r>
+        <w:rPr>
+          <w:sz w:val="24"/>
+        </w:rPr>
+        <w:tab/>
+      </w:r>
+      <w:r>
+        <w:rPr>
+          <w:sz w:val="24"/>
+        </w:rPr>
+        <w:tab/>
+      </w:r>
+      <w:r>
+        <w:rPr>
+          <w:sz w:val="24"/>
+        </w:rPr>
+        <w:tab/>
+      </w:r>
+      <w:r>
+        <w:rPr>
+          <w:sz w:val="24"/>
+        </w:rPr>
+        <w:tab/>
+      </w:r>
+      <w:r>
+        <w:rPr>
+          <w:sz w:val="24"/>
+        </w:rPr>
+        <w:tab/>
+      </w:r>
+      <w:r>
+        <w:rPr>
+          <w:b/>
+          <w:sz w:val="24"/>
+        </w:rPr>
+        <w:t>3</w:t>
       </w:r>
     </w:p>
     <w:p>
@@ -209,7 +484,7 @@
         <w:pStyle w:val="ListParagraph"/>
         <w:numPr>
           <w:ilvl w:val="1"/>
-          <w:numId w:val="4"/>
+          <w:numId w:val="6"/>
         </w:numPr>
         <w:rPr>
           <w:sz w:val="24"/>
@@ -220,6 +495,73 @@
           <w:sz w:val="24"/>
         </w:rPr>
         <w:t>Player.java</w:t>
+      </w:r>
+      <w:r>
+        <w:rPr>
+          <w:sz w:val="24"/>
+        </w:rPr>
+        <w:tab/>
+      </w:r>
+      <w:r>
+        <w:rPr>
+          <w:sz w:val="24"/>
+        </w:rPr>
+        <w:tab/>
+      </w:r>
+      <w:r>
+        <w:rPr>
+          <w:sz w:val="24"/>
+        </w:rPr>
+        <w:tab/>
+      </w:r>
+      <w:r>
+        <w:rPr>
+          <w:sz w:val="24"/>
+        </w:rPr>
+        <w:tab/>
+      </w:r>
+      <w:r>
+        <w:rPr>
+          <w:sz w:val="24"/>
+        </w:rPr>
+        <w:tab/>
+      </w:r>
+      <w:r>
+        <w:rPr>
+          <w:sz w:val="24"/>
+        </w:rPr>
+        <w:tab/>
+      </w:r>
+      <w:r>
+        <w:rPr>
+          <w:sz w:val="24"/>
+        </w:rPr>
+        <w:tab/>
+      </w:r>
+      <w:r>
+        <w:rPr>
+          <w:sz w:val="24"/>
+        </w:rPr>
+        <w:tab/>
+      </w:r>
+      <w:r>
+        <w:rPr>
+          <w:sz w:val="24"/>
+        </w:rPr>
+        <w:tab/>
+      </w:r>
+      <w:r>
+        <w:rPr>
+          <w:sz w:val="24"/>
+        </w:rPr>
+        <w:tab/>
+      </w:r>
+      <w:r>
+        <w:rPr>
+          <w:b/>
+          <w:sz w:val="24"/>
+        </w:rPr>
+        <w:t>3</w:t>
       </w:r>
     </w:p>
     <w:p>
@@ -227,7 +569,7 @@
         <w:pStyle w:val="ListParagraph"/>
         <w:numPr>
           <w:ilvl w:val="1"/>
-          <w:numId w:val="4"/>
+          <w:numId w:val="6"/>
         </w:numPr>
         <w:rPr>
           <w:sz w:val="24"/>
@@ -238,6 +580,61 @@
           <w:sz w:val="24"/>
         </w:rPr>
         <w:t>ScenarioParser.java</w:t>
+      </w:r>
+      <w:r>
+        <w:rPr>
+          <w:sz w:val="24"/>
+        </w:rPr>
+        <w:tab/>
+      </w:r>
+      <w:r>
+        <w:rPr>
+          <w:sz w:val="24"/>
+        </w:rPr>
+        <w:tab/>
+      </w:r>
+      <w:r>
+        <w:rPr>
+          <w:sz w:val="24"/>
+        </w:rPr>
+        <w:tab/>
+      </w:r>
+      <w:r>
+        <w:rPr>
+          <w:sz w:val="24"/>
+        </w:rPr>
+        <w:tab/>
+      </w:r>
+      <w:r>
+        <w:rPr>
+          <w:sz w:val="24"/>
+        </w:rPr>
+        <w:tab/>
+      </w:r>
+      <w:r>
+        <w:rPr>
+          <w:sz w:val="24"/>
+        </w:rPr>
+        <w:tab/>
+      </w:r>
+      <w:r>
+        <w:rPr>
+          <w:sz w:val="24"/>
+        </w:rPr>
+        <w:tab/>
+      </w:r>
+      <w:r>
+        <w:rPr>
+          <w:sz w:val="24"/>
+        </w:rPr>
+        <w:tab/>
+      </w:r>
+      <w:r>
+        <w:rPr>
+          <w:b/>
+          <w:sz w:val="24"/>
+        </w:rPr>
+        <w:t>3</w:t>
       </w:r>
     </w:p>
     <w:p>
@@ -245,7 +642,7 @@
         <w:pStyle w:val="ListParagraph"/>
         <w:numPr>
           <w:ilvl w:val="1"/>
-          <w:numId w:val="4"/>
+          <w:numId w:val="6"/>
         </w:numPr>
         <w:rPr>
           <w:sz w:val="24"/>
@@ -256,6 +653,67 @@
           <w:sz w:val="24"/>
         </w:rPr>
         <w:t>ToyAuthoring.java</w:t>
+      </w:r>
+      <w:r>
+        <w:rPr>
+          <w:sz w:val="24"/>
+        </w:rPr>
+        <w:tab/>
+      </w:r>
+      <w:r>
+        <w:rPr>
+          <w:sz w:val="24"/>
+        </w:rPr>
+        <w:tab/>
+      </w:r>
+      <w:r>
+        <w:rPr>
+          <w:sz w:val="24"/>
+        </w:rPr>
+        <w:tab/>
+      </w:r>
+      <w:r>
+        <w:rPr>
+          <w:sz w:val="24"/>
+        </w:rPr>
+        <w:tab/>
+      </w:r>
+      <w:r>
+        <w:rPr>
+          <w:sz w:val="24"/>
+        </w:rPr>
+        <w:tab/>
+      </w:r>
+      <w:r>
+        <w:rPr>
+          <w:sz w:val="24"/>
+        </w:rPr>
+        <w:tab/>
+      </w:r>
+      <w:r>
+        <w:rPr>
+          <w:sz w:val="24"/>
+        </w:rPr>
+        <w:tab/>
+      </w:r>
+      <w:r>
+        <w:rPr>
+          <w:sz w:val="24"/>
+        </w:rPr>
+        <w:tab/>
+      </w:r>
+      <w:r>
+        <w:rPr>
+          <w:sz w:val="24"/>
+        </w:rPr>
+        <w:tab/>
+      </w:r>
+      <w:r>
+        <w:rPr>
+          <w:b/>
+          <w:sz w:val="24"/>
+        </w:rPr>
+        <w:t>3</w:t>
       </w:r>
     </w:p>
     <w:p>
@@ -263,7 +721,7 @@
         <w:pStyle w:val="ListParagraph"/>
         <w:numPr>
           <w:ilvl w:val="1"/>
-          <w:numId w:val="4"/>
+          <w:numId w:val="6"/>
         </w:numPr>
         <w:rPr>
           <w:sz w:val="24"/>
@@ -275,35 +733,174 @@
         </w:rPr>
         <w:t>VisualPlayer.java</w:t>
       </w:r>
+      <w:r>
+        <w:rPr>
+          <w:sz w:val="24"/>
+        </w:rPr>
+        <w:tab/>
+      </w:r>
+      <w:r>
+        <w:rPr>
+          <w:sz w:val="24"/>
+        </w:rPr>
+        <w:tab/>
+      </w:r>
+      <w:r>
+        <w:rPr>
+          <w:sz w:val="24"/>
+        </w:rPr>
+        <w:tab/>
+      </w:r>
+      <w:r>
+        <w:rPr>
+          <w:sz w:val="24"/>
+        </w:rPr>
+        <w:tab/>
+      </w:r>
+      <w:r>
+        <w:rPr>
+          <w:sz w:val="24"/>
+        </w:rPr>
+        <w:tab/>
+      </w:r>
+      <w:r>
+        <w:rPr>
+          <w:sz w:val="24"/>
+        </w:rPr>
+        <w:tab/>
+      </w:r>
+      <w:r>
+        <w:rPr>
+          <w:sz w:val="24"/>
+        </w:rPr>
+        <w:tab/>
+      </w:r>
+      <w:r>
+        <w:rPr>
+          <w:sz w:val="24"/>
+        </w:rPr>
+        <w:tab/>
+      </w:r>
+      <w:r>
+        <w:rPr>
+          <w:sz w:val="24"/>
+        </w:rPr>
+        <w:tab/>
+      </w:r>
+      <w:r>
+        <w:rPr>
+          <w:b/>
+          <w:sz w:val="24"/>
+        </w:rPr>
+        <w:t>3</w:t>
+      </w:r>
+    </w:p>
+    <w:p>
+      <w:pPr>
+        <w:pStyle w:val="ListParagraph"/>
+        <w:ind w:left="360"/>
+        <w:rPr>
+          <w:b/>
+          <w:sz w:val="24"/>
+        </w:rPr>
+      </w:pPr>
     </w:p>
     <w:p>
       <w:pPr>
         <w:pStyle w:val="ListParagraph"/>
         <w:numPr>
           <w:ilvl w:val="0"/>
-          <w:numId w:val="4"/>
+          <w:numId w:val="6"/>
         </w:numPr>
         <w:rPr>
-          <w:sz w:val="24"/>
-        </w:rPr>
-      </w:pPr>
-      <w:r>
-        <w:rPr>
+          <w:b/>
+          <w:sz w:val="24"/>
+        </w:rPr>
+      </w:pPr>
+      <w:r>
+        <w:rPr>
+          <w:b/>
           <w:sz w:val="24"/>
         </w:rPr>
         <w:t>I</w:t>
       </w:r>
       <w:r>
         <w:rPr>
+          <w:b/>
           <w:sz w:val="24"/>
         </w:rPr>
         <w:t>mplemented</w:t>
       </w:r>
       <w:r>
         <w:rPr>
+          <w:b/>
           <w:sz w:val="24"/>
         </w:rPr>
         <w:t xml:space="preserve"> Classes</w:t>
+      </w:r>
+      <w:r>
+        <w:rPr>
+          <w:b/>
+          <w:sz w:val="24"/>
+        </w:rPr>
+        <w:tab/>
+      </w:r>
+      <w:r>
+        <w:rPr>
+          <w:b/>
+          <w:sz w:val="24"/>
+        </w:rPr>
+        <w:tab/>
+      </w:r>
+      <w:r>
+        <w:rPr>
+          <w:b/>
+          <w:sz w:val="24"/>
+        </w:rPr>
+        <w:tab/>
+      </w:r>
+      <w:r>
+        <w:rPr>
+          <w:b/>
+          <w:sz w:val="24"/>
+        </w:rPr>
+        <w:tab/>
+      </w:r>
+      <w:r>
+        <w:rPr>
+          <w:b/>
+          <w:sz w:val="24"/>
+        </w:rPr>
+        <w:tab/>
+      </w:r>
+      <w:r>
+        <w:rPr>
+          <w:b/>
+          <w:sz w:val="24"/>
+        </w:rPr>
+        <w:tab/>
+      </w:r>
+      <w:r>
+        <w:rPr>
+          <w:b/>
+          <w:sz w:val="24"/>
+        </w:rPr>
+        <w:tab/>
+      </w:r>
+      <w:r>
+        <w:rPr>
+          <w:b/>
+          <w:sz w:val="24"/>
+        </w:rPr>
+        <w:tab/>
+      </w:r>
+      <w:r>
+        <w:rPr>
+          <w:b/>
+          <w:sz w:val="24"/>
+        </w:rPr>
+        <w:tab/>
+        <w:t>4</w:t>
       </w:r>
     </w:p>
     <w:p>
@@ -311,7 +908,7 @@
         <w:pStyle w:val="ListParagraph"/>
         <w:numPr>
           <w:ilvl w:val="1"/>
-          <w:numId w:val="4"/>
+          <w:numId w:val="6"/>
         </w:numPr>
         <w:rPr>
           <w:sz w:val="24"/>
@@ -322,6 +919,67 @@
           <w:sz w:val="24"/>
         </w:rPr>
         <w:t>Printer.java</w:t>
+      </w:r>
+      <w:r>
+        <w:rPr>
+          <w:sz w:val="24"/>
+        </w:rPr>
+        <w:tab/>
+      </w:r>
+      <w:r>
+        <w:rPr>
+          <w:sz w:val="24"/>
+        </w:rPr>
+        <w:tab/>
+      </w:r>
+      <w:r>
+        <w:rPr>
+          <w:sz w:val="24"/>
+        </w:rPr>
+        <w:tab/>
+      </w:r>
+      <w:r>
+        <w:rPr>
+          <w:sz w:val="24"/>
+        </w:rPr>
+        <w:tab/>
+      </w:r>
+      <w:r>
+        <w:rPr>
+          <w:sz w:val="24"/>
+        </w:rPr>
+        <w:tab/>
+      </w:r>
+      <w:r>
+        <w:rPr>
+          <w:sz w:val="24"/>
+        </w:rPr>
+        <w:tab/>
+      </w:r>
+      <w:r>
+        <w:rPr>
+          <w:sz w:val="24"/>
+        </w:rPr>
+        <w:tab/>
+      </w:r>
+      <w:r>
+        <w:rPr>
+          <w:sz w:val="24"/>
+        </w:rPr>
+        <w:tab/>
+      </w:r>
+      <w:r>
+        <w:rPr>
+          <w:sz w:val="24"/>
+        </w:rPr>
+        <w:tab/>
+      </w:r>
+      <w:r>
+        <w:rPr>
+          <w:b/>
+          <w:sz w:val="24"/>
+        </w:rPr>
+        <w:t>4</w:t>
       </w:r>
     </w:p>
     <w:p>
@@ -329,7 +987,7 @@
         <w:pStyle w:val="ListParagraph"/>
         <w:numPr>
           <w:ilvl w:val="1"/>
-          <w:numId w:val="4"/>
+          <w:numId w:val="6"/>
         </w:numPr>
         <w:rPr>
           <w:sz w:val="24"/>
@@ -340,6 +998,73 @@
           <w:sz w:val="24"/>
         </w:rPr>
         <w:t>Block.java</w:t>
+      </w:r>
+      <w:r>
+        <w:rPr>
+          <w:sz w:val="24"/>
+        </w:rPr>
+        <w:tab/>
+      </w:r>
+      <w:r>
+        <w:rPr>
+          <w:sz w:val="24"/>
+        </w:rPr>
+        <w:tab/>
+      </w:r>
+      <w:r>
+        <w:rPr>
+          <w:sz w:val="24"/>
+        </w:rPr>
+        <w:tab/>
+      </w:r>
+      <w:r>
+        <w:rPr>
+          <w:sz w:val="24"/>
+        </w:rPr>
+        <w:tab/>
+      </w:r>
+      <w:r>
+        <w:rPr>
+          <w:sz w:val="24"/>
+        </w:rPr>
+        <w:tab/>
+      </w:r>
+      <w:r>
+        <w:rPr>
+          <w:sz w:val="24"/>
+        </w:rPr>
+        <w:tab/>
+      </w:r>
+      <w:r>
+        <w:rPr>
+          <w:sz w:val="24"/>
+        </w:rPr>
+        <w:tab/>
+      </w:r>
+      <w:r>
+        <w:rPr>
+          <w:sz w:val="24"/>
+        </w:rPr>
+        <w:tab/>
+      </w:r>
+      <w:r>
+        <w:rPr>
+          <w:sz w:val="24"/>
+        </w:rPr>
+        <w:tab/>
+      </w:r>
+      <w:r>
+        <w:rPr>
+          <w:sz w:val="24"/>
+        </w:rPr>
+        <w:tab/>
+      </w:r>
+      <w:r>
+        <w:rPr>
+          <w:b/>
+          <w:sz w:val="24"/>
+        </w:rPr>
+        <w:t>5</w:t>
       </w:r>
     </w:p>
     <w:p>
@@ -347,7 +1072,7 @@
         <w:pStyle w:val="ListParagraph"/>
         <w:numPr>
           <w:ilvl w:val="2"/>
-          <w:numId w:val="4"/>
+          <w:numId w:val="6"/>
         </w:numPr>
         <w:rPr>
           <w:sz w:val="24"/>
@@ -358,6 +1083,49 @@
           <w:sz w:val="24"/>
         </w:rPr>
         <w:t>InvalidBlockException.java</w:t>
+      </w:r>
+      <w:r>
+        <w:rPr>
+          <w:sz w:val="24"/>
+        </w:rPr>
+        <w:tab/>
+      </w:r>
+      <w:r>
+        <w:rPr>
+          <w:sz w:val="24"/>
+        </w:rPr>
+        <w:tab/>
+      </w:r>
+      <w:r>
+        <w:rPr>
+          <w:sz w:val="24"/>
+        </w:rPr>
+        <w:tab/>
+      </w:r>
+      <w:r>
+        <w:rPr>
+          <w:sz w:val="24"/>
+        </w:rPr>
+        <w:tab/>
+      </w:r>
+      <w:r>
+        <w:rPr>
+          <w:sz w:val="24"/>
+        </w:rPr>
+        <w:tab/>
+      </w:r>
+      <w:r>
+        <w:rPr>
+          <w:sz w:val="24"/>
+        </w:rPr>
+        <w:tab/>
+      </w:r>
+      <w:r>
+        <w:rPr>
+          <w:b/>
+          <w:sz w:val="24"/>
+        </w:rPr>
+        <w:t>6</w:t>
       </w:r>
     </w:p>
     <w:p>
@@ -365,7 +1133,7 @@
         <w:pStyle w:val="ListParagraph"/>
         <w:numPr>
           <w:ilvl w:val="1"/>
-          <w:numId w:val="4"/>
+          <w:numId w:val="6"/>
         </w:numPr>
         <w:rPr>
           <w:sz w:val="24"/>
@@ -376,6 +1144,61 @@
           <w:sz w:val="24"/>
         </w:rPr>
         <w:t>BrailleInterpreter.java</w:t>
+      </w:r>
+      <w:r>
+        <w:rPr>
+          <w:sz w:val="24"/>
+        </w:rPr>
+        <w:tab/>
+      </w:r>
+      <w:r>
+        <w:rPr>
+          <w:sz w:val="24"/>
+        </w:rPr>
+        <w:tab/>
+      </w:r>
+      <w:r>
+        <w:rPr>
+          <w:sz w:val="24"/>
+        </w:rPr>
+        <w:tab/>
+      </w:r>
+      <w:r>
+        <w:rPr>
+          <w:sz w:val="24"/>
+        </w:rPr>
+        <w:tab/>
+      </w:r>
+      <w:r>
+        <w:rPr>
+          <w:sz w:val="24"/>
+        </w:rPr>
+        <w:tab/>
+      </w:r>
+      <w:r>
+        <w:rPr>
+          <w:sz w:val="24"/>
+        </w:rPr>
+        <w:tab/>
+      </w:r>
+      <w:r>
+        <w:rPr>
+          <w:sz w:val="24"/>
+        </w:rPr>
+        <w:tab/>
+      </w:r>
+      <w:r>
+        <w:rPr>
+          <w:sz w:val="24"/>
+        </w:rPr>
+        <w:tab/>
+      </w:r>
+      <w:r>
+        <w:rPr>
+          <w:b/>
+          <w:sz w:val="24"/>
+        </w:rPr>
+        <w:t>6</w:t>
       </w:r>
     </w:p>
     <w:p>
@@ -383,7 +1206,7 @@
         <w:pStyle w:val="ListParagraph"/>
         <w:numPr>
           <w:ilvl w:val="2"/>
-          <w:numId w:val="4"/>
+          <w:numId w:val="6"/>
         </w:numPr>
         <w:rPr>
           <w:sz w:val="24"/>
@@ -401,7 +1224,7 @@
         <w:pStyle w:val="ListParagraph"/>
         <w:numPr>
           <w:ilvl w:val="1"/>
-          <w:numId w:val="4"/>
+          <w:numId w:val="6"/>
         </w:numPr>
         <w:rPr>
           <w:sz w:val="24"/>
@@ -419,7 +1242,7 @@
         <w:pStyle w:val="ListParagraph"/>
         <w:numPr>
           <w:ilvl w:val="1"/>
-          <w:numId w:val="4"/>
+          <w:numId w:val="6"/>
         </w:numPr>
         <w:rPr>
           <w:sz w:val="24"/>
@@ -432,46 +1255,84 @@
         <w:t>AudioPlayer.java</w:t>
       </w:r>
     </w:p>
-    <w:p/>
-    <w:p/>
-    <w:p/>
-    <w:p/>
-    <w:p/>
-    <w:p/>
-    <w:p/>
-    <w:p/>
-    <w:p/>
-    <w:p/>
-    <w:p/>
-    <w:p/>
-    <w:p/>
-    <w:p/>
-    <w:p/>
     <w:p>
       <w:pPr>
         <w:pStyle w:val="ListParagraph"/>
         <w:numPr>
-          <w:ilvl w:val="0"/>
-          <w:numId w:val="5"/>
+          <w:ilvl w:val="1"/>
+          <w:numId w:val="6"/>
         </w:numPr>
-      </w:pPr>
-      <w:r>
-        <w:rPr>
-          <w:b/>
-        </w:rPr>
-        <w:lastRenderedPageBreak/>
-        <w:t>Outline</w:t>
+        <w:rPr>
+          <w:sz w:val="24"/>
+        </w:rPr>
+      </w:pPr>
+      <w:r>
+        <w:rPr>
+          <w:sz w:val="24"/>
+        </w:rPr>
+        <w:t>Loader2.java</w:t>
+      </w:r>
+    </w:p>
+    <w:p/>
+    <w:p/>
+    <w:p/>
+    <w:p/>
+    <w:p/>
+    <w:p/>
+    <w:p/>
+    <w:p/>
+    <w:p/>
+    <w:p/>
+    <w:p/>
+    <w:p>
+      <w:pPr>
+        <w:shd w:val="clear" w:color="auto" w:fill="8496B0" w:themeFill="text2" w:themeFillTint="99"/>
+        <w:rPr>
+          <w:b/>
+          <w:color w:val="FFFFFF" w:themeColor="background1"/>
+        </w:rPr>
+      </w:pPr>
+      <w:r>
+        <w:rPr>
+          <w:b/>
+          <w:color w:val="FFFFFF" w:themeColor="background1"/>
+        </w:rPr>
+        <w:t xml:space="preserve">1.0 </w:t>
+      </w:r>
+      <w:r>
+        <w:rPr>
+          <w:b/>
+          <w:color w:val="FFFFFF" w:themeColor="background1"/>
+        </w:rPr>
+        <w:t>Document Overview</w:t>
+      </w:r>
+      <w:r>
+        <w:rPr>
+          <w:b/>
+          <w:color w:val="FFFFFF" w:themeColor="background1"/>
+        </w:rPr>
+        <w:t xml:space="preserve"> </w:t>
       </w:r>
     </w:p>
     <w:p>
       <w:r>
         <w:t xml:space="preserve">At the time this document is being published, the focus of the project has been making a GUI that can create Scenarios that can be interpreted by the </w:t>
       </w:r>
-      <w:proofErr w:type="spellStart"/>
-      <w:r>
-        <w:t>BrailleBox</w:t>
-      </w:r>
-      <w:proofErr w:type="spellEnd"/>
+      <w:r>
+        <w:t xml:space="preserve">Treasure </w:t>
+      </w:r>
+      <w:r>
+        <w:t>Braille</w:t>
+      </w:r>
+      <w:r>
+        <w:t xml:space="preserve"> </w:t>
+      </w:r>
+      <w:r>
+        <w:t>Box</w:t>
+      </w:r>
+      <w:r>
+        <w:t xml:space="preserve"> (TBB)</w:t>
+      </w:r>
       <w:r>
         <w:t xml:space="preserve">. Our group focus before the midterm is </w:t>
       </w:r>
@@ -487,23 +1348,18 @@
     <w:p/>
     <w:p>
       <w:pPr>
-        <w:pStyle w:val="ListParagraph"/>
-        <w:numPr>
-          <w:ilvl w:val="0"/>
-          <w:numId w:val="5"/>
-        </w:numPr>
-      </w:pPr>
-      <w:r>
-        <w:rPr>
-          <w:b/>
-        </w:rPr>
-        <w:t xml:space="preserve">Document </w:t>
-      </w:r>
-      <w:r>
-        <w:rPr>
-          <w:b/>
-        </w:rPr>
-        <w:t>Format</w:t>
+        <w:shd w:val="clear" w:color="auto" w:fill="8496B0" w:themeFill="text2" w:themeFillTint="99"/>
+        <w:rPr>
+          <w:b/>
+          <w:color w:val="FFFFFF" w:themeColor="background1"/>
+        </w:rPr>
+      </w:pPr>
+      <w:r>
+        <w:rPr>
+          <w:b/>
+          <w:color w:val="FFFFFF" w:themeColor="background1"/>
+        </w:rPr>
+        <w:t>2.0 Document format</w:t>
       </w:r>
     </w:p>
     <w:p>
@@ -524,6 +1380,7 @@
           <w:ilvl w:val="0"/>
           <w:numId w:val="3"/>
         </w:numPr>
+        <w:contextualSpacing w:val="0"/>
       </w:pPr>
       <w:r>
         <w:t xml:space="preserve">The class </w:t>
@@ -539,6 +1396,7 @@
           <w:ilvl w:val="0"/>
           <w:numId w:val="3"/>
         </w:numPr>
+        <w:contextualSpacing w:val="0"/>
       </w:pPr>
       <w:r>
         <w:t>Summary of the class</w:t>
@@ -557,6 +1415,7 @@
           <w:ilvl w:val="1"/>
           <w:numId w:val="3"/>
         </w:numPr>
+        <w:contextualSpacing w:val="0"/>
       </w:pPr>
       <w:r>
         <w:t>Function being discussed</w:t>
@@ -569,6 +1428,7 @@
           <w:ilvl w:val="1"/>
           <w:numId w:val="3"/>
         </w:numPr>
+        <w:contextualSpacing w:val="0"/>
       </w:pPr>
       <w:r>
         <w:t>Summary</w:t>
@@ -581,6 +1441,7 @@
           <w:ilvl w:val="1"/>
           <w:numId w:val="3"/>
         </w:numPr>
+        <w:contextualSpacing w:val="0"/>
       </w:pPr>
       <w:r>
         <w:t>Test cases implemented for said class / function</w:t>
@@ -593,6 +1454,7 @@
           <w:ilvl w:val="2"/>
           <w:numId w:val="3"/>
         </w:numPr>
+        <w:contextualSpacing w:val="0"/>
       </w:pPr>
       <w:r>
         <w:t>Also listing why these cases were created</w:t>
@@ -605,6 +1467,7 @@
           <w:ilvl w:val="1"/>
           <w:numId w:val="3"/>
         </w:numPr>
+        <w:contextualSpacing w:val="0"/>
       </w:pPr>
       <w:r>
         <w:t>Why the cases listed above are sufficient</w:t>
@@ -617,6 +1480,7 @@
           <w:ilvl w:val="0"/>
           <w:numId w:val="3"/>
         </w:numPr>
+        <w:contextualSpacing w:val="0"/>
       </w:pPr>
       <w:proofErr w:type="spellStart"/>
       <w:r>
@@ -633,17 +1497,18 @@
     <w:p/>
     <w:p>
       <w:pPr>
-        <w:pStyle w:val="ListParagraph"/>
-        <w:numPr>
-          <w:ilvl w:val="0"/>
-          <w:numId w:val="5"/>
-        </w:numPr>
-      </w:pPr>
-      <w:r>
-        <w:rPr>
-          <w:b/>
-        </w:rPr>
-        <w:t>Provided Classes</w:t>
+        <w:shd w:val="clear" w:color="auto" w:fill="8496B0" w:themeFill="text2" w:themeFillTint="99"/>
+        <w:rPr>
+          <w:b/>
+          <w:color w:val="FFFFFF" w:themeColor="background1"/>
+        </w:rPr>
+      </w:pPr>
+      <w:r>
+        <w:rPr>
+          <w:b/>
+          <w:color w:val="FFFFFF" w:themeColor="background1"/>
+        </w:rPr>
+        <w:t>3.0 Provided Classes</w:t>
       </w:r>
     </w:p>
     <w:p>
@@ -658,8 +1523,15 @@
           <w:ilvl w:val="1"/>
           <w:numId w:val="5"/>
         </w:numPr>
-      </w:pPr>
-      <w:r>
+        <w:contextualSpacing w:val="0"/>
+        <w:rPr>
+          <w:color w:val="2E74B5" w:themeColor="accent5" w:themeShade="BF"/>
+        </w:rPr>
+      </w:pPr>
+      <w:r>
+        <w:rPr>
+          <w:color w:val="2E74B5" w:themeColor="accent5" w:themeShade="BF"/>
+        </w:rPr>
         <w:t>BrailleCell.java</w:t>
       </w:r>
     </w:p>
@@ -670,8 +1542,15 @@
           <w:ilvl w:val="1"/>
           <w:numId w:val="5"/>
         </w:numPr>
-      </w:pPr>
-      <w:r>
+        <w:contextualSpacing w:val="0"/>
+        <w:rPr>
+          <w:color w:val="2E74B5" w:themeColor="accent5" w:themeShade="BF"/>
+        </w:rPr>
+      </w:pPr>
+      <w:r>
+        <w:rPr>
+          <w:color w:val="2E74B5" w:themeColor="accent5" w:themeShade="BF"/>
+        </w:rPr>
         <w:t>Player.java</w:t>
       </w:r>
     </w:p>
@@ -682,8 +1561,15 @@
           <w:ilvl w:val="1"/>
           <w:numId w:val="5"/>
         </w:numPr>
-      </w:pPr>
-      <w:r>
+        <w:contextualSpacing w:val="0"/>
+        <w:rPr>
+          <w:color w:val="2E74B5" w:themeColor="accent5" w:themeShade="BF"/>
+        </w:rPr>
+      </w:pPr>
+      <w:r>
+        <w:rPr>
+          <w:color w:val="2E74B5" w:themeColor="accent5" w:themeShade="BF"/>
+        </w:rPr>
         <w:t>ScenarioParser.java</w:t>
       </w:r>
     </w:p>
@@ -694,8 +1580,15 @@
           <w:ilvl w:val="1"/>
           <w:numId w:val="5"/>
         </w:numPr>
-      </w:pPr>
-      <w:r>
+        <w:contextualSpacing w:val="0"/>
+        <w:rPr>
+          <w:color w:val="2E74B5" w:themeColor="accent5" w:themeShade="BF"/>
+        </w:rPr>
+      </w:pPr>
+      <w:r>
+        <w:rPr>
+          <w:color w:val="2E74B5" w:themeColor="accent5" w:themeShade="BF"/>
+        </w:rPr>
         <w:t>ToyAuthoring.java</w:t>
       </w:r>
     </w:p>
@@ -706,8 +1599,15 @@
           <w:ilvl w:val="1"/>
           <w:numId w:val="5"/>
         </w:numPr>
-      </w:pPr>
-      <w:r>
+        <w:contextualSpacing w:val="0"/>
+        <w:rPr>
+          <w:color w:val="2E74B5" w:themeColor="accent5" w:themeShade="BF"/>
+        </w:rPr>
+      </w:pPr>
+      <w:r>
+        <w:rPr>
+          <w:color w:val="2E74B5" w:themeColor="accent5" w:themeShade="BF"/>
+        </w:rPr>
         <w:t>VisualPlayer.java</w:t>
       </w:r>
     </w:p>
@@ -715,99 +1615,54 @@
       <w:pPr>
         <w:pStyle w:val="ListParagraph"/>
         <w:ind w:left="360"/>
-      </w:pPr>
-    </w:p>
-    <w:p>
-      <w:pPr>
-        <w:rPr>
-          <w:b/>
-        </w:rPr>
-      </w:pPr>
-    </w:p>
-    <w:p>
-      <w:pPr>
-        <w:rPr>
-          <w:b/>
-        </w:rPr>
-      </w:pPr>
-    </w:p>
-    <w:p>
-      <w:pPr>
-        <w:rPr>
-          <w:b/>
-        </w:rPr>
-      </w:pPr>
-    </w:p>
-    <w:p>
-      <w:pPr>
-        <w:rPr>
-          <w:b/>
-        </w:rPr>
-      </w:pPr>
-    </w:p>
-    <w:p>
-      <w:pPr>
-        <w:rPr>
-          <w:b/>
-        </w:rPr>
-      </w:pPr>
-    </w:p>
-    <w:p>
-      <w:pPr>
-        <w:rPr>
-          <w:b/>
-        </w:rPr>
-      </w:pPr>
-    </w:p>
-    <w:p>
-      <w:pPr>
-        <w:rPr>
-          <w:b/>
-        </w:rPr>
-      </w:pPr>
-    </w:p>
-    <w:p>
-      <w:pPr>
-        <w:pStyle w:val="ListParagraph"/>
-        <w:numPr>
-          <w:ilvl w:val="0"/>
-          <w:numId w:val="5"/>
-        </w:numPr>
-        <w:rPr>
-          <w:b/>
-        </w:rPr>
-      </w:pPr>
-      <w:r>
-        <w:rPr>
-          <w:b/>
+        <w:contextualSpacing w:val="0"/>
+        <w:rPr>
+          <w:color w:val="2E74B5" w:themeColor="accent5" w:themeShade="BF"/>
+        </w:rPr>
+      </w:pPr>
+    </w:p>
+    <w:p>
+      <w:pPr>
+        <w:rPr>
+          <w:b/>
+        </w:rPr>
+      </w:pPr>
+    </w:p>
+    <w:p>
+      <w:pPr>
+        <w:shd w:val="clear" w:color="auto" w:fill="8496B0" w:themeFill="text2" w:themeFillTint="99"/>
+        <w:rPr>
+          <w:b/>
+          <w:color w:val="FFFFFF" w:themeColor="background1"/>
+        </w:rPr>
+      </w:pPr>
+      <w:r>
+        <w:rPr>
+          <w:b/>
+          <w:color w:val="FFFFFF" w:themeColor="background1"/>
         </w:rPr>
         <w:lastRenderedPageBreak/>
-        <w:t>Implemented Classes</w:t>
-      </w:r>
-    </w:p>
-    <w:p>
-      <w:pPr>
-        <w:rPr>
-          <w:b/>
-        </w:rPr>
-      </w:pPr>
-    </w:p>
-    <w:p>
-      <w:pPr>
-        <w:pStyle w:val="ListParagraph"/>
-        <w:numPr>
-          <w:ilvl w:val="1"/>
-          <w:numId w:val="5"/>
-        </w:numPr>
-        <w:rPr>
-          <w:b/>
-        </w:rPr>
-      </w:pPr>
-      <w:r>
-        <w:rPr>
-          <w:b/>
-        </w:rPr>
-        <w:t>Printer.java</w:t>
+        <w:t>4.0 Implemented Classes</w:t>
+      </w:r>
+    </w:p>
+    <w:p>
+      <w:r>
+        <w:t xml:space="preserve">This section highlights the implemented classes and the constructors and methods contained within. It describes the test used and test coverage. </w:t>
+      </w:r>
+    </w:p>
+    <w:p/>
+    <w:p>
+      <w:pPr>
+        <w:shd w:val="clear" w:color="auto" w:fill="D9E2F3" w:themeFill="accent1" w:themeFillTint="33"/>
+        <w:rPr>
+          <w:b/>
+        </w:rPr>
+      </w:pPr>
+      <w:r>
+        <w:rPr>
+          <w:b/>
+        </w:rPr>
+        <w:t>4.1 Printer.java</w:t>
       </w:r>
     </w:p>
     <w:p>
@@ -832,19 +1687,11 @@
       <w:r>
         <w:t xml:space="preserve"> listed above). It then stores the information in a collection until the </w:t>
       </w:r>
-      <w:proofErr w:type="gramStart"/>
-      <w:r>
-        <w:rPr>
-          <w:b/>
-        </w:rPr>
-        <w:t>print(</w:t>
-      </w:r>
-      <w:proofErr w:type="gramEnd"/>
-      <w:r>
-        <w:rPr>
-          <w:b/>
-        </w:rPr>
-        <w:t>)</w:t>
+      <w:r>
+        <w:rPr>
+          <w:b/>
+        </w:rPr>
+        <w:t>print()</w:t>
       </w:r>
       <w:r>
         <w:t xml:space="preserve"> method is called, which is when the information is printed to the text file. </w:t>
@@ -870,6 +1717,7 @@
           <w:ilvl w:val="0"/>
           <w:numId w:val="3"/>
         </w:numPr>
+        <w:contextualSpacing w:val="0"/>
       </w:pPr>
       <w:r>
         <w:t>Basic Functionality &gt; These tests ensure that the basic functions of the class work.</w:t>
@@ -882,15 +1730,20 @@
           <w:ilvl w:val="0"/>
           <w:numId w:val="3"/>
         </w:numPr>
+        <w:contextualSpacing w:val="0"/>
       </w:pPr>
       <w:r>
         <w:t>Advanced Features &gt; These tests ensure advanced features included with the printer’s functionality operate correctly</w:t>
+      </w:r>
+      <w:r>
+        <w:t>.</w:t>
       </w:r>
     </w:p>
     <w:p>
       <w:pPr>
         <w:pStyle w:val="ListParagraph"/>
         <w:ind w:left="360"/>
+        <w:contextualSpacing w:val="0"/>
       </w:pPr>
     </w:p>
     <w:p>
@@ -898,6 +1751,7 @@
       <w:r>
         <w:rPr>
           <w:i/>
+          <w:color w:val="2E74B5" w:themeColor="accent5" w:themeShade="BF"/>
         </w:rPr>
         <w:t>Printer(</w:t>
       </w:r>
@@ -905,11 +1759,18 @@
       <w:r>
         <w:rPr>
           <w:i/>
+          <w:color w:val="2E74B5" w:themeColor="accent5" w:themeShade="BF"/>
         </w:rPr>
         <w:t>)</w:t>
       </w:r>
       <w:r>
-        <w:t xml:space="preserve"> (</w:t>
+        <w:rPr>
+          <w:color w:val="2E74B5" w:themeColor="accent5" w:themeShade="BF"/>
+        </w:rPr>
+        <w:t xml:space="preserve"> </w:t>
+      </w:r>
+      <w:r>
+        <w:t>(</w:t>
       </w:r>
       <w:r>
         <w:t>Original Constructor</w:t>
@@ -925,6 +1786,7 @@
           <w:ilvl w:val="0"/>
           <w:numId w:val="3"/>
         </w:numPr>
+        <w:contextualSpacing w:val="0"/>
       </w:pPr>
       <w:r>
         <w:t>Creates a new Printer object</w:t>
@@ -937,6 +1799,7 @@
           <w:ilvl w:val="1"/>
           <w:numId w:val="3"/>
         </w:numPr>
+        <w:contextualSpacing w:val="0"/>
       </w:pPr>
       <w:r>
         <w:t>Takes a filename for the new file, as well as how many cells and buttons the new scenario will use</w:t>
@@ -949,6 +1812,7 @@
           <w:ilvl w:val="1"/>
           <w:numId w:val="3"/>
         </w:numPr>
+        <w:contextualSpacing w:val="0"/>
       </w:pPr>
       <w:r>
         <w:t xml:space="preserve">Places the information required for the first 3 lines of the text file into the </w:t>
@@ -992,12 +1856,12 @@
         <w:t xml:space="preserve"> the correct default text for the cells and buttons at the top. </w:t>
       </w:r>
     </w:p>
-    <w:p/>
     <w:p>
       <w:proofErr w:type="gramStart"/>
       <w:r>
         <w:rPr>
           <w:i/>
+          <w:color w:val="2E74B5" w:themeColor="accent5" w:themeShade="BF"/>
         </w:rPr>
         <w:t>Printer(</w:t>
       </w:r>
@@ -1005,6 +1869,7 @@
       <w:r>
         <w:rPr>
           <w:i/>
+          <w:color w:val="2E74B5" w:themeColor="accent5" w:themeShade="BF"/>
         </w:rPr>
         <w:t xml:space="preserve">) </w:t>
       </w:r>
@@ -1077,419 +1942,369 @@
         <w:rPr>
           <w:b/>
         </w:rPr>
+        <w:t xml:space="preserve"> testOldBlock2()</w:t>
+      </w:r>
+      <w:r>
+        <w:t xml:space="preserve"> by being called instead of the original constructor. </w:t>
+      </w:r>
+    </w:p>
+    <w:p/>
+    <w:p>
+      <w:r>
+        <w:rPr>
+          <w:i/>
+          <w:color w:val="2E74B5" w:themeColor="accent5" w:themeShade="BF"/>
+        </w:rPr>
+        <w:t xml:space="preserve">addBlockList() </w:t>
+      </w:r>
+      <w:r>
+        <w:t>(Method)</w:t>
+      </w:r>
+    </w:p>
+    <w:p>
+      <w:r>
+        <w:t xml:space="preserve">Takes an </w:t>
+      </w:r>
+      <w:proofErr w:type="spellStart"/>
+      <w:r>
+        <w:t>ArrayList</w:t>
+      </w:r>
+      <w:proofErr w:type="spellEnd"/>
+      <w:r>
+        <w:t xml:space="preserve"> of Block objects as a parameter and calls </w:t>
+      </w:r>
+      <w:proofErr w:type="spellStart"/>
+      <w:r>
+        <w:t>addBlock</w:t>
+      </w:r>
+      <w:proofErr w:type="spellEnd"/>
+      <w:r>
+        <w:t xml:space="preserve">() for each block in the provided list. </w:t>
+      </w:r>
+      <w:proofErr w:type="spellStart"/>
+      <w:r>
+        <w:t>addBlock</w:t>
+      </w:r>
+      <w:proofErr w:type="spellEnd"/>
+      <w:r>
+        <w:t xml:space="preserve">() adds </w:t>
+      </w:r>
+      <w:r>
+        <w:t>all the required information of an individual block into strings to be printed on the file</w:t>
+      </w:r>
+      <w:r>
+        <w:t>.</w:t>
+      </w:r>
+      <w:r>
+        <w:t xml:space="preserve"> Many test cases test the functionality of addBlockList(). </w:t>
+      </w:r>
+    </w:p>
+    <w:p>
+      <w:r>
+        <w:lastRenderedPageBreak/>
+        <w:tab/>
+        <w:t>testOldBlock1() – Tests one standard block using the old constructor</w:t>
+      </w:r>
+    </w:p>
+    <w:p>
+      <w:r>
+        <w:tab/>
+        <w:t>testOldBlock2() – Tests 2 standard blocks using old block constructor</w:t>
+      </w:r>
+    </w:p>
+    <w:p>
+      <w:r>
+        <w:tab/>
+      </w:r>
+      <w:proofErr w:type="spellStart"/>
+      <w:r>
+        <w:t>testOldBlockList</w:t>
+      </w:r>
+      <w:proofErr w:type="spellEnd"/>
+      <w:r>
+        <w:t>()</w:t>
+      </w:r>
+      <w:r>
+        <w:t xml:space="preserve"> (1 and 2)</w:t>
+      </w:r>
+      <w:r>
         <w:t xml:space="preserve"> </w:t>
       </w:r>
       <w:r>
-        <w:rPr>
-          <w:b/>
-        </w:rPr>
-        <w:t>testOldBlock</w:t>
-      </w:r>
-      <w:r>
-        <w:rPr>
-          <w:b/>
-        </w:rPr>
-        <w:t>2</w:t>
-      </w:r>
-      <w:r>
-        <w:rPr>
-          <w:b/>
-        </w:rPr>
-        <w:t>()</w:t>
-      </w:r>
-      <w:r>
-        <w:t xml:space="preserve"> by being called instead of the original constructor. </w:t>
-      </w:r>
-    </w:p>
-    <w:p/>
-    <w:p>
+        <w:t>–</w:t>
+      </w:r>
+      <w:r>
+        <w:t xml:space="preserve"> </w:t>
+      </w:r>
+      <w:r>
+        <w:t>Deprecated tests kept for redundancy for standard blocks</w:t>
+      </w:r>
+    </w:p>
+    <w:p>
+      <w:r>
+        <w:tab/>
+      </w:r>
       <w:proofErr w:type="spellStart"/>
       <w:proofErr w:type="gramStart"/>
       <w:r>
+        <w:t>testNoBlock</w:t>
+      </w:r>
+      <w:proofErr w:type="spellEnd"/>
+      <w:r>
+        <w:t>(</w:t>
+      </w:r>
+      <w:proofErr w:type="gramEnd"/>
+      <w:r>
+        <w:t xml:space="preserve">), </w:t>
+      </w:r>
+      <w:proofErr w:type="spellStart"/>
+      <w:r>
+        <w:t>testNoCorrect</w:t>
+      </w:r>
+      <w:proofErr w:type="spellEnd"/>
+      <w:r>
+        <w:t xml:space="preserve">(), </w:t>
+      </w:r>
+      <w:proofErr w:type="spellStart"/>
+      <w:r>
+        <w:t>testNoIncorrect</w:t>
+      </w:r>
+      <w:proofErr w:type="spellEnd"/>
+      <w:r>
+        <w:t>()  – Tests blocks with blank block parameter</w:t>
+      </w:r>
+    </w:p>
+    <w:p>
+      <w:pPr>
         <w:rPr>
           <w:i/>
-        </w:rPr>
-        <w:t>addBlockList</w:t>
+          <w:color w:val="2E74B5" w:themeColor="accent5" w:themeShade="BF"/>
+        </w:rPr>
+      </w:pPr>
+    </w:p>
+    <w:p>
+      <w:proofErr w:type="gramStart"/>
+      <w:r>
+        <w:rPr>
+          <w:i/>
+          <w:color w:val="2E74B5" w:themeColor="accent5" w:themeShade="BF"/>
+        </w:rPr>
+        <w:t>print(</w:t>
+      </w:r>
+      <w:proofErr w:type="gramEnd"/>
+      <w:r>
+        <w:rPr>
+          <w:i/>
+          <w:color w:val="2E74B5" w:themeColor="accent5" w:themeShade="BF"/>
+        </w:rPr>
+        <w:t xml:space="preserve">) </w:t>
+      </w:r>
+      <w:r>
+        <w:t>(Method)</w:t>
+      </w:r>
+    </w:p>
+    <w:p>
+      <w:r>
+        <w:t xml:space="preserve">Takes the private </w:t>
+      </w:r>
+      <w:proofErr w:type="spellStart"/>
+      <w:r>
+        <w:t>ArrayList</w:t>
       </w:r>
       <w:proofErr w:type="spellEnd"/>
       <w:r>
+        <w:t xml:space="preserve"> of lines to be printed and prints them to a file with the provided name. This method is tested in </w:t>
+      </w:r>
+      <w:r>
+        <w:rPr>
+          <w:b/>
+        </w:rPr>
+        <w:t>every test</w:t>
+      </w:r>
+      <w:r>
+        <w:t xml:space="preserve"> by a Scanner Object in each test case. By default, this method is always tested. </w:t>
+      </w:r>
+    </w:p>
+    <w:p>
+      <w:pPr>
+        <w:rPr>
+          <w:color w:val="2E74B5" w:themeColor="accent5" w:themeShade="BF"/>
+        </w:rPr>
+      </w:pPr>
+    </w:p>
+    <w:p>
+      <w:r>
+        <w:rPr>
+          <w:color w:val="2E74B5" w:themeColor="accent5" w:themeShade="BF"/>
+        </w:rPr>
+        <w:t xml:space="preserve">Sound Tags </w:t>
+      </w:r>
+      <w:r>
+        <w:t>(Feature)</w:t>
+      </w:r>
+    </w:p>
+    <w:p>
+      <w:r>
+        <w:t xml:space="preserve">These tests check that when arrow brackets are used to add sound effects to a scenario it works correctly. </w:t>
+      </w:r>
+      <w:r>
+        <w:t xml:space="preserve">Incorrect usage throws an </w:t>
+      </w:r>
+      <w:proofErr w:type="spellStart"/>
+      <w:r>
+        <w:t>OddSpecialCharacter</w:t>
+      </w:r>
+      <w:proofErr w:type="spellEnd"/>
+      <w:r>
+        <w:t xml:space="preserve"> exception.</w:t>
+      </w:r>
+    </w:p>
+    <w:p>
+      <w:pPr>
+        <w:ind w:left="720"/>
+      </w:pPr>
+      <w:proofErr w:type="spellStart"/>
+      <w:r>
+        <w:t>testSoundTag</w:t>
+      </w:r>
+      <w:proofErr w:type="spellEnd"/>
+      <w:r>
+        <w:t>() (1-7) – Testing various cases where arrow tags are correctly / incorrectly used in scenario creation</w:t>
+      </w:r>
+    </w:p>
+    <w:p/>
+    <w:p>
+      <w:r>
+        <w:rPr>
+          <w:color w:val="2E74B5" w:themeColor="accent5" w:themeShade="BF"/>
+        </w:rPr>
+        <w:t xml:space="preserve">Pin Tags </w:t>
+      </w:r>
+      <w:r>
+        <w:t>(Feature)</w:t>
+      </w:r>
+    </w:p>
+    <w:p>
+      <w:r>
+        <w:t xml:space="preserve">These tests check that when ** are used, pins are set accordingly in the scenario. </w:t>
+      </w:r>
+      <w:r>
+        <w:t xml:space="preserve">Incorrect usage throws an </w:t>
+      </w:r>
+      <w:proofErr w:type="spellStart"/>
+      <w:r>
+        <w:t>OddSpecialCharacter</w:t>
+      </w:r>
+      <w:proofErr w:type="spellEnd"/>
+      <w:r>
+        <w:t xml:space="preserve"> exception.</w:t>
+      </w:r>
+    </w:p>
+    <w:p>
+      <w:pPr>
+        <w:ind w:left="720"/>
+      </w:pPr>
+      <w:proofErr w:type="spellStart"/>
+      <w:r>
+        <w:t>testPinTag</w:t>
+      </w:r>
+      <w:proofErr w:type="spellEnd"/>
+      <w:r>
+        <w:t>() (1-3) – Testing various cases where * are used correctly / incorrectly in scenario creation</w:t>
+      </w:r>
+    </w:p>
+    <w:p/>
+    <w:p>
+      <w:r>
+        <w:sym w:font="Symbol" w:char="F0B7"/>
+      </w:r>
+      <w:r>
+        <w:t xml:space="preserve"> </w:t>
+      </w:r>
+      <w:r>
+        <w:t xml:space="preserve">The printer class has </w:t>
+      </w:r>
+      <w:r>
+        <w:rPr>
+          <w:u w:val="single"/>
+        </w:rPr>
+        <w:t>9</w:t>
+      </w:r>
+      <w:r>
+        <w:rPr>
+          <w:u w:val="single"/>
+        </w:rPr>
+        <w:t>4.4</w:t>
+      </w:r>
+      <w:r>
+        <w:rPr>
+          <w:u w:val="single"/>
+        </w:rPr>
+        <w:t xml:space="preserve">% </w:t>
+      </w:r>
+      <w:r>
+        <w:t xml:space="preserve">test coverage. </w:t>
+      </w:r>
+      <w:r>
+        <w:t xml:space="preserve"> </w:t>
+      </w:r>
+    </w:p>
+    <w:p/>
+    <w:p>
+      <w:pPr>
+        <w:shd w:val="clear" w:color="auto" w:fill="D9E2F3" w:themeFill="accent1" w:themeFillTint="33"/>
+        <w:rPr>
+          <w:b/>
+        </w:rPr>
+      </w:pPr>
+      <w:r>
+        <w:rPr>
+          <w:b/>
+        </w:rPr>
+        <w:t>4.2 Block</w:t>
+      </w:r>
+      <w:r>
+        <w:rPr>
+          <w:b/>
+        </w:rPr>
+        <w:t>.java</w:t>
+      </w:r>
+    </w:p>
+    <w:p/>
+    <w:p>
+      <w:r>
+        <w:t>Datatype used for collecting user input together for each section of the scenario.</w:t>
+      </w:r>
+      <w:r>
+        <w:t xml:space="preserve"> Uses public String and int fields to store the data. </w:t>
+      </w:r>
+    </w:p>
+    <w:p/>
+    <w:p>
+      <w:proofErr w:type="gramStart"/>
+      <w:r>
         <w:rPr>
           <w:i/>
-        </w:rPr>
-        <w:t>(</w:t>
+          <w:color w:val="2E74B5" w:themeColor="accent5" w:themeShade="BF"/>
+        </w:rPr>
+        <w:t>Block(</w:t>
       </w:r>
       <w:proofErr w:type="gramEnd"/>
       <w:r>
         <w:rPr>
           <w:i/>
-        </w:rPr>
-        <w:t xml:space="preserve">) </w:t>
-      </w:r>
-      <w:r>
-        <w:t>(Method)</w:t>
-      </w:r>
-    </w:p>
-    <w:p>
-      <w:r>
-        <w:t xml:space="preserve">Takes an </w:t>
-      </w:r>
-      <w:proofErr w:type="spellStart"/>
-      <w:r>
-        <w:t>ArrayList</w:t>
-      </w:r>
-      <w:proofErr w:type="spellEnd"/>
-      <w:r>
-        <w:t xml:space="preserve"> of Block objects as a parameter and calls </w:t>
-      </w:r>
-      <w:proofErr w:type="spellStart"/>
-      <w:proofErr w:type="gramStart"/>
-      <w:r>
-        <w:t>addBlock</w:t>
-      </w:r>
-      <w:proofErr w:type="spellEnd"/>
-      <w:r>
-        <w:t>(</w:t>
-      </w:r>
-      <w:proofErr w:type="gramEnd"/>
-      <w:r>
-        <w:t xml:space="preserve">) for each block in the provided list. </w:t>
-      </w:r>
-      <w:proofErr w:type="spellStart"/>
-      <w:proofErr w:type="gramStart"/>
-      <w:r>
-        <w:t>addBlock</w:t>
-      </w:r>
-      <w:proofErr w:type="spellEnd"/>
-      <w:r>
-        <w:t>(</w:t>
-      </w:r>
-      <w:proofErr w:type="gramEnd"/>
-      <w:r>
-        <w:t xml:space="preserve">) adds </w:t>
-      </w:r>
-      <w:r>
-        <w:t>all the required information of an individual block into strings to be printed on the file</w:t>
-      </w:r>
-      <w:r>
-        <w:t>.</w:t>
-      </w:r>
-      <w:r>
-        <w:t xml:space="preserve"> Many test cases test the functionality of </w:t>
-      </w:r>
-      <w:proofErr w:type="spellStart"/>
-      <w:proofErr w:type="gramStart"/>
-      <w:r>
-        <w:t>addBlockList</w:t>
-      </w:r>
-      <w:proofErr w:type="spellEnd"/>
-      <w:r>
-        <w:t>(</w:t>
-      </w:r>
-      <w:proofErr w:type="gramEnd"/>
-      <w:r>
-        <w:t xml:space="preserve">). </w:t>
-      </w:r>
-    </w:p>
-    <w:p>
-      <w:r>
-        <w:tab/>
-        <w:t>testOldBlock1() – Tests one standard block using the old constructor</w:t>
-      </w:r>
-    </w:p>
-    <w:p>
-      <w:r>
-        <w:tab/>
-        <w:t>testOldBlock2() – Tests 2 standard blocks using old block constructor</w:t>
-      </w:r>
-    </w:p>
-    <w:p>
-      <w:r>
-        <w:lastRenderedPageBreak/>
-        <w:tab/>
-      </w:r>
-      <w:proofErr w:type="spellStart"/>
-      <w:proofErr w:type="gramStart"/>
-      <w:r>
-        <w:t>testOldBlockList</w:t>
-      </w:r>
-      <w:proofErr w:type="spellEnd"/>
-      <w:r>
-        <w:t>(</w:t>
-      </w:r>
-      <w:proofErr w:type="gramEnd"/>
-      <w:r>
+          <w:color w:val="2E74B5" w:themeColor="accent5" w:themeShade="BF"/>
+        </w:rPr>
         <w:t>)</w:t>
       </w:r>
       <w:r>
-        <w:t xml:space="preserve"> (1 and 2)</w:t>
-      </w:r>
-      <w:r>
+        <w:rPr>
+          <w:color w:val="2E74B5" w:themeColor="accent5" w:themeShade="BF"/>
+        </w:rPr>
         <w:t xml:space="preserve"> </w:t>
       </w:r>
       <w:r>
-        <w:t>–</w:t>
-      </w:r>
-      <w:r>
-        <w:t xml:space="preserve"> </w:t>
-      </w:r>
-      <w:r>
-        <w:t>Deprecated tests kept for redundancy for standard blocks</w:t>
-      </w:r>
-    </w:p>
-    <w:p>
-      <w:r>
-        <w:tab/>
-      </w:r>
-      <w:proofErr w:type="spellStart"/>
-      <w:proofErr w:type="gramStart"/>
-      <w:r>
-        <w:t>testNoBlock</w:t>
-      </w:r>
-      <w:proofErr w:type="spellEnd"/>
-      <w:r>
-        <w:t>(</w:t>
-      </w:r>
-      <w:proofErr w:type="gramEnd"/>
-      <w:r>
-        <w:t xml:space="preserve">), </w:t>
-      </w:r>
-      <w:proofErr w:type="spellStart"/>
-      <w:r>
-        <w:t>testNoCorrect</w:t>
-      </w:r>
-      <w:proofErr w:type="spellEnd"/>
-      <w:r>
-        <w:t xml:space="preserve">(), </w:t>
-      </w:r>
-      <w:proofErr w:type="spellStart"/>
-      <w:r>
-        <w:t>testNoIncorrect</w:t>
-      </w:r>
-      <w:proofErr w:type="spellEnd"/>
-      <w:r>
-        <w:t xml:space="preserve">() </w:t>
-      </w:r>
-      <w:r>
-        <w:t xml:space="preserve"> – Tests blocks with blank block parameter</w:t>
-      </w:r>
-    </w:p>
-    <w:p/>
-    <w:p/>
-    <w:p>
-      <w:proofErr w:type="gramStart"/>
-      <w:r>
-        <w:rPr>
-          <w:i/>
-        </w:rPr>
-        <w:t>print(</w:t>
-      </w:r>
-      <w:proofErr w:type="gramEnd"/>
-      <w:r>
-        <w:rPr>
-          <w:i/>
-        </w:rPr>
-        <w:t xml:space="preserve">) </w:t>
-      </w:r>
-      <w:r>
-        <w:t>(Method)</w:t>
-      </w:r>
-    </w:p>
-    <w:p>
-      <w:r>
-        <w:t xml:space="preserve">Takes the private </w:t>
-      </w:r>
-      <w:proofErr w:type="spellStart"/>
-      <w:r>
-        <w:t>ArrayList</w:t>
-      </w:r>
-      <w:proofErr w:type="spellEnd"/>
-      <w:r>
-        <w:t xml:space="preserve"> of lines to be printed and prints them to a file with the provided name. This method is tested in </w:t>
-      </w:r>
-      <w:r>
-        <w:rPr>
-          <w:b/>
-        </w:rPr>
-        <w:t>every test</w:t>
-      </w:r>
-      <w:r>
-        <w:t xml:space="preserve"> by a Scanner Object in each test case. By default, this method is always tested. </w:t>
-      </w:r>
-    </w:p>
-    <w:p/>
-    <w:p>
-      <w:r>
-        <w:t>Sound Tags (Feature)</w:t>
-      </w:r>
-    </w:p>
-    <w:p>
-      <w:r>
-        <w:t xml:space="preserve">These tests check that when arrow brackets are used to add sound effects to a scenario it works correctly. </w:t>
-      </w:r>
-      <w:r>
-        <w:t xml:space="preserve">Incorrect usage throws an </w:t>
-      </w:r>
-      <w:proofErr w:type="spellStart"/>
-      <w:r>
-        <w:t>OddSpecialCharacter</w:t>
-      </w:r>
-      <w:proofErr w:type="spellEnd"/>
-      <w:r>
-        <w:t xml:space="preserve"> exception.</w:t>
-      </w:r>
-    </w:p>
-    <w:p>
-      <w:pPr>
-        <w:ind w:left="720"/>
-      </w:pPr>
-      <w:proofErr w:type="spellStart"/>
-      <w:proofErr w:type="gramStart"/>
-      <w:r>
-        <w:t>testSoundTag</w:t>
-      </w:r>
-      <w:proofErr w:type="spellEnd"/>
-      <w:r>
-        <w:t>(</w:t>
-      </w:r>
-      <w:proofErr w:type="gramEnd"/>
-      <w:r>
-        <w:t>) (1-7) – Testing various cases where arrow tags are correctly / incorrectly used in scenario creation</w:t>
-      </w:r>
-    </w:p>
-    <w:p/>
-    <w:p>
-      <w:r>
-        <w:t>Pin Tags (Feature)</w:t>
-      </w:r>
-    </w:p>
-    <w:p>
-      <w:r>
-        <w:t xml:space="preserve">These tests check that when ** are used, pins are set accordingly in the scenario. </w:t>
-      </w:r>
-      <w:r>
-        <w:t xml:space="preserve">Incorrect usage throws an </w:t>
-      </w:r>
-      <w:proofErr w:type="spellStart"/>
-      <w:r>
-        <w:t>OddSpecialCharacter</w:t>
-      </w:r>
-      <w:proofErr w:type="spellEnd"/>
-      <w:r>
-        <w:t xml:space="preserve"> exception.</w:t>
-      </w:r>
-    </w:p>
-    <w:p>
-      <w:pPr>
-        <w:ind w:left="720"/>
-      </w:pPr>
-      <w:proofErr w:type="spellStart"/>
-      <w:proofErr w:type="gramStart"/>
-      <w:r>
-        <w:t>testPinTag</w:t>
-      </w:r>
-      <w:proofErr w:type="spellEnd"/>
-      <w:r>
-        <w:t>(</w:t>
-      </w:r>
-      <w:proofErr w:type="gramEnd"/>
-      <w:r>
-        <w:t>) (1-3) – Testing various cases where * are used correctly / incorrectly in scenario creation</w:t>
-      </w:r>
-    </w:p>
-    <w:p/>
-    <w:p>
-      <w:r>
-        <w:t xml:space="preserve">The printer class has </w:t>
-      </w:r>
-      <w:r>
-        <w:rPr>
-          <w:u w:val="single"/>
-        </w:rPr>
-        <w:t>9</w:t>
-      </w:r>
-      <w:r>
-        <w:rPr>
-          <w:u w:val="single"/>
-        </w:rPr>
-        <w:t>4.4</w:t>
-      </w:r>
-      <w:r>
-        <w:rPr>
-          <w:u w:val="single"/>
-        </w:rPr>
-        <w:t xml:space="preserve">% </w:t>
-      </w:r>
-      <w:r>
-        <w:t xml:space="preserve">test coverage. </w:t>
-      </w:r>
-      <w:r>
-        <w:t xml:space="preserve"> </w:t>
-      </w:r>
-    </w:p>
-    <w:p>
-      <w:r>
-        <w:t>_____________________________________________________________________________________</w:t>
-      </w:r>
-    </w:p>
-    <w:p>
-      <w:r>
-        <w:rPr>
-          <w:b/>
-        </w:rPr>
-        <w:t>Block.java</w:t>
-      </w:r>
-    </w:p>
-    <w:p>
-      <w:r>
-        <w:t>Datatype used for collecting user input together for each section of the scenario.</w:t>
-      </w:r>
-      <w:r>
-        <w:t xml:space="preserve"> Uses public String and int fields to store the data. Throws am </w:t>
-      </w:r>
-      <w:proofErr w:type="spellStart"/>
-      <w:proofErr w:type="gramStart"/>
-      <w:r>
-        <w:rPr>
-          <w:b/>
-        </w:rPr>
-        <w:t>InvalidBlockException</w:t>
-      </w:r>
-      <w:proofErr w:type="spellEnd"/>
-      <w:r>
-        <w:rPr>
-          <w:b/>
-        </w:rPr>
-        <w:t>(</w:t>
-      </w:r>
-      <w:proofErr w:type="gramEnd"/>
-      <w:r>
-        <w:rPr>
-          <w:b/>
-        </w:rPr>
-        <w:t>)</w:t>
-      </w:r>
-      <w:r>
-        <w:t xml:space="preserve"> if the information provided is not valid.</w:t>
-      </w:r>
-    </w:p>
-    <w:p/>
-    <w:p>
-      <w:proofErr w:type="gramStart"/>
-      <w:r>
-        <w:rPr>
-          <w:i/>
-        </w:rPr>
-        <w:t>Block(</w:t>
-      </w:r>
-      <w:proofErr w:type="gramEnd"/>
-      <w:r>
-        <w:rPr>
-          <w:i/>
-        </w:rPr>
-        <w:t>)</w:t>
-      </w:r>
-      <w:r>
-        <w:t xml:space="preserve"> (Original Constructor)</w:t>
+        <w:t>(Original Constructor)</w:t>
       </w:r>
     </w:p>
     <w:p>
@@ -1499,6 +2314,7 @@
           <w:ilvl w:val="0"/>
           <w:numId w:val="3"/>
         </w:numPr>
+        <w:contextualSpacing w:val="0"/>
       </w:pPr>
       <w:r>
         <w:t>Stores all information provided to Constructor parameters in fields</w:t>
@@ -1506,6 +2322,7 @@
     </w:p>
     <w:p>
       <w:r>
+        <w:lastRenderedPageBreak/>
         <w:t xml:space="preserve">This constructor is tested with the </w:t>
       </w:r>
       <w:r>
@@ -1575,6 +2392,7 @@
       <w:r>
         <w:rPr>
           <w:i/>
+          <w:color w:val="2E74B5" w:themeColor="accent5" w:themeShade="BF"/>
         </w:rPr>
         <w:t>Block(</w:t>
       </w:r>
@@ -1582,11 +2400,18 @@
       <w:r>
         <w:rPr>
           <w:i/>
+          <w:color w:val="2E74B5" w:themeColor="accent5" w:themeShade="BF"/>
         </w:rPr>
         <w:t>)</w:t>
       </w:r>
       <w:r>
-        <w:t xml:space="preserve"> (</w:t>
+        <w:rPr>
+          <w:color w:val="2E74B5" w:themeColor="accent5" w:themeShade="BF"/>
+        </w:rPr>
+        <w:t xml:space="preserve"> </w:t>
+      </w:r>
+      <w:r>
+        <w:t>(</w:t>
       </w:r>
       <w:r>
         <w:t>Simple</w:t>
@@ -1606,6 +2431,64 @@
       <w:proofErr w:type="spellEnd"/>
       <w:r>
         <w:t xml:space="preserve"> parameter set to 2. Tested in the </w:t>
+      </w:r>
+      <w:proofErr w:type="spellStart"/>
+      <w:r>
+        <w:rPr>
+          <w:b/>
+        </w:rPr>
+        <w:t>testSimpleConstructor</w:t>
+      </w:r>
+      <w:proofErr w:type="spellEnd"/>
+      <w:r>
+        <w:rPr>
+          <w:b/>
+        </w:rPr>
+        <w:t>()</w:t>
+      </w:r>
+      <w:r>
+        <w:t xml:space="preserve"> test. Since its calling the other constructor, we can assume it functions correctly in abstract cases. </w:t>
+      </w:r>
+    </w:p>
+    <w:p/>
+    <w:p>
+      <w:r>
+        <w:t xml:space="preserve">The Block class has </w:t>
+      </w:r>
+      <w:r>
+        <w:rPr>
+          <w:u w:val="single"/>
+        </w:rPr>
+        <w:t>100</w:t>
+      </w:r>
+      <w:r>
+        <w:rPr>
+          <w:u w:val="single"/>
+        </w:rPr>
+        <w:t>%</w:t>
+      </w:r>
+      <w:r>
+        <w:t xml:space="preserve"> test coverage.</w:t>
+      </w:r>
+    </w:p>
+    <w:p/>
+    <w:p>
+      <w:pPr>
+        <w:shd w:val="clear" w:color="auto" w:fill="D9E2F3" w:themeFill="accent1" w:themeFillTint="33"/>
+        <w:rPr>
+          <w:b/>
+        </w:rPr>
+      </w:pPr>
+      <w:r>
+        <w:rPr>
+          <w:b/>
+        </w:rPr>
+        <w:t>4.2.1 InvalidBlockException.java</w:t>
+      </w:r>
+    </w:p>
+    <w:p>
+      <w:r>
+        <w:t xml:space="preserve">If illegal arguments are passed to the block constructor, an </w:t>
       </w:r>
       <w:proofErr w:type="spellStart"/>
       <w:proofErr w:type="gramStart"/>
@@ -1613,7 +2496,7 @@
         <w:rPr>
           <w:b/>
         </w:rPr>
-        <w:t>testSimpleConstructor</w:t>
+        <w:t>InvalidBlockException</w:t>
       </w:r>
       <w:proofErr w:type="spellEnd"/>
       <w:r>
@@ -1630,43 +2513,34 @@
         <w:t>)</w:t>
       </w:r>
       <w:r>
-        <w:t xml:space="preserve"> test. Since its calling the other constructor, we can assume it functions correctly in abstract cases. </w:t>
-      </w:r>
-    </w:p>
-    <w:p/>
-    <w:p>
-      <w:r>
-        <w:t xml:space="preserve">The Block class has </w:t>
-      </w:r>
-      <w:r>
-        <w:rPr>
-          <w:u w:val="single"/>
-        </w:rPr>
-        <w:t>100</w:t>
-      </w:r>
-      <w:r>
-        <w:rPr>
-          <w:u w:val="single"/>
-        </w:rPr>
-        <w:t>%</w:t>
-      </w:r>
-      <w:r>
-        <w:t xml:space="preserve"> test coverage.</w:t>
-      </w:r>
-    </w:p>
-    <w:p>
-      <w:r>
-        <w:t>_____________________________________________________________________________________</w:t>
-      </w:r>
-    </w:p>
-    <w:p>
-      <w:r>
-        <w:rPr>
-          <w:b/>
-        </w:rPr>
-        <w:t>BrailleInterpreter.java</w:t>
-      </w:r>
-    </w:p>
+        <w:t xml:space="preserve"> </w:t>
+      </w:r>
+      <w:r>
+        <w:t xml:space="preserve">will be thrown. </w:t>
+      </w:r>
+    </w:p>
+    <w:p/>
+    <w:p>
+      <w:pPr>
+        <w:shd w:val="clear" w:color="auto" w:fill="D9E2F3" w:themeFill="accent1" w:themeFillTint="33"/>
+        <w:rPr>
+          <w:b/>
+        </w:rPr>
+      </w:pPr>
+      <w:r>
+        <w:rPr>
+          <w:b/>
+        </w:rPr>
+        <w:t>4.3 BrailleInterpreter</w:t>
+      </w:r>
+      <w:r>
+        <w:rPr>
+          <w:b/>
+        </w:rPr>
+        <w:t>.java</w:t>
+      </w:r>
+    </w:p>
+    <w:p/>
     <w:p>
       <w:r>
         <w:t xml:space="preserve">Object that converts characters to braille pin binary equivalent. Braille pin equivalents are stored and retrieved from a HashMap, and the pin equivalents were based on the </w:t>
@@ -1680,21 +2554,14 @@
         <w:t xml:space="preserve"> simulator code. </w:t>
       </w:r>
     </w:p>
-    <w:p>
-      <w:pPr>
-        <w:rPr>
-          <w:i/>
-        </w:rPr>
-      </w:pPr>
-      <w:bookmarkStart w:id="0" w:name="_GoBack"/>
-      <w:bookmarkEnd w:id="0"/>
-    </w:p>
+    <w:p/>
     <w:p>
       <w:proofErr w:type="spellStart"/>
       <w:proofErr w:type="gramStart"/>
       <w:r>
         <w:rPr>
           <w:i/>
+          <w:color w:val="2E74B5" w:themeColor="accent5" w:themeShade="BF"/>
         </w:rPr>
         <w:t>BrailleInterpreter</w:t>
       </w:r>
@@ -1702,6 +2569,7 @@
       <w:r>
         <w:rPr>
           <w:i/>
+          <w:color w:val="2E74B5" w:themeColor="accent5" w:themeShade="BF"/>
         </w:rPr>
         <w:t>(</w:t>
       </w:r>
@@ -1709,11 +2577,18 @@
       <w:r>
         <w:rPr>
           <w:i/>
+          <w:color w:val="2E74B5" w:themeColor="accent5" w:themeShade="BF"/>
         </w:rPr>
         <w:t>)</w:t>
       </w:r>
       <w:r>
-        <w:t xml:space="preserve"> (Constructor)</w:t>
+        <w:rPr>
+          <w:color w:val="2E74B5" w:themeColor="accent5" w:themeShade="BF"/>
+        </w:rPr>
+        <w:t xml:space="preserve"> </w:t>
+      </w:r>
+      <w:r>
+        <w:t>(Constructor)</w:t>
       </w:r>
     </w:p>
     <w:p>
@@ -1723,6 +2598,7 @@
           <w:ilvl w:val="0"/>
           <w:numId w:val="3"/>
         </w:numPr>
+        <w:contextualSpacing w:val="0"/>
       </w:pPr>
       <w:r>
         <w:t>Adds all Braille Possibilities to the HashMap, initializing its field</w:t>
@@ -1731,6 +2607,158 @@
     <w:p>
       <w:r>
         <w:t xml:space="preserve">This class is tested by running the constructor in a JUnit test </w:t>
+      </w:r>
+      <w:proofErr w:type="spellStart"/>
+      <w:r>
+        <w:rPr>
+          <w:b/>
+        </w:rPr>
+        <w:t>testConstructor</w:t>
+      </w:r>
+      <w:proofErr w:type="spellEnd"/>
+      <w:r>
+        <w:rPr>
+          <w:b/>
+        </w:rPr>
+        <w:t>()</w:t>
+      </w:r>
+      <w:r>
+        <w:t>.</w:t>
+      </w:r>
+      <w:r>
+        <w:t xml:space="preserve"> This is an @After test, so its done before any other unit tests. </w:t>
+      </w:r>
+    </w:p>
+    <w:p/>
+    <w:p>
+      <w:proofErr w:type="spellStart"/>
+      <w:r>
+        <w:rPr>
+          <w:i/>
+          <w:color w:val="2E74B5" w:themeColor="accent5" w:themeShade="BF"/>
+        </w:rPr>
+        <w:t>getPins</w:t>
+      </w:r>
+      <w:proofErr w:type="spellEnd"/>
+      <w:r>
+        <w:rPr>
+          <w:i/>
+          <w:color w:val="2E74B5" w:themeColor="accent5" w:themeShade="BF"/>
+        </w:rPr>
+        <w:t xml:space="preserve">() </w:t>
+      </w:r>
+      <w:r>
+        <w:t>(Method)</w:t>
+      </w:r>
+    </w:p>
+    <w:p>
+      <w:r>
+        <w:t xml:space="preserve">Takes a character as a parameter and returns a Binary string that corresponds to the pin positions for the Braille equivalent. Currently only alphabetical and space characters are permitted. </w:t>
+      </w:r>
+      <w:r>
+        <w:t xml:space="preserve">The tests, </w:t>
+      </w:r>
+      <w:r>
+        <w:rPr>
+          <w:b/>
+        </w:rPr>
+        <w:t xml:space="preserve">testGetPins1() </w:t>
+      </w:r>
+      <w:r>
+        <w:t xml:space="preserve">and </w:t>
+      </w:r>
+      <w:r>
+        <w:rPr>
+          <w:b/>
+        </w:rPr>
+        <w:t>testGetPins2()</w:t>
+      </w:r>
+      <w:r>
+        <w:t xml:space="preserve"> </w:t>
+      </w:r>
+      <w:r>
+        <w:t>check that both</w:t>
+      </w:r>
+      <w:r>
+        <w:t xml:space="preserve"> correct and incorrect inputs and respond accordingly, filling the requirements of the testing. </w:t>
+      </w:r>
+    </w:p>
+    <w:p/>
+    <w:p>
+      <w:r>
+        <w:sym w:font="Symbol" w:char="F0B7"/>
+      </w:r>
+      <w:r>
+        <w:t xml:space="preserve"> </w:t>
+      </w:r>
+      <w:r>
+        <w:t>The Braille Interpreter</w:t>
+      </w:r>
+      <w:r>
+        <w:t xml:space="preserve"> class has </w:t>
+      </w:r>
+      <w:r>
+        <w:rPr>
+          <w:u w:val="single"/>
+        </w:rPr>
+        <w:t>100%</w:t>
+      </w:r>
+      <w:r>
+        <w:t xml:space="preserve"> </w:t>
+      </w:r>
+      <w:r>
+        <w:t xml:space="preserve">test </w:t>
+      </w:r>
+      <w:r>
+        <w:t>coverage.</w:t>
+      </w:r>
+    </w:p>
+    <w:p/>
+    <w:p>
+      <w:pPr>
+        <w:shd w:val="clear" w:color="auto" w:fill="D9E2F3" w:themeFill="accent1" w:themeFillTint="33"/>
+        <w:rPr>
+          <w:b/>
+        </w:rPr>
+      </w:pPr>
+      <w:r>
+        <w:rPr>
+          <w:b/>
+        </w:rPr>
+        <w:lastRenderedPageBreak/>
+        <w:t>4.3</w:t>
+      </w:r>
+      <w:r>
+        <w:rPr>
+          <w:b/>
+        </w:rPr>
+        <w:t>.1</w:t>
+      </w:r>
+      <w:r>
+        <w:rPr>
+          <w:b/>
+        </w:rPr>
+        <w:t xml:space="preserve"> </w:t>
+      </w:r>
+      <w:r>
+        <w:rPr>
+          <w:b/>
+        </w:rPr>
+        <w:t>InvalidCellException.</w:t>
+      </w:r>
+      <w:r>
+        <w:rPr>
+          <w:b/>
+        </w:rPr>
+        <w:t>java</w:t>
+      </w:r>
+    </w:p>
+    <w:p>
+      <w:r>
+        <w:t>If a character is not stored in the HashMap of the Braille Interpreter class, then</w:t>
+      </w:r>
+      <w:r>
+        <w:t xml:space="preserve"> a </w:t>
       </w:r>
       <w:proofErr w:type="spellStart"/>
       <w:proofErr w:type="gramStart"/>
@@ -1738,7 +2766,7 @@
         <w:rPr>
           <w:b/>
         </w:rPr>
-        <w:t>testConstructor</w:t>
+        <w:t>InvalidCellException</w:t>
       </w:r>
       <w:proofErr w:type="spellEnd"/>
       <w:r>
@@ -1755,186 +2783,152 @@
         <w:t>)</w:t>
       </w:r>
       <w:r>
-        <w:t>.</w:t>
-      </w:r>
-      <w:r>
-        <w:t xml:space="preserve"> This is an @After test, so its done before any other unit tests. </w:t>
-      </w:r>
-    </w:p>
-    <w:p/>
-    <w:p>
+        <w:t xml:space="preserve"> </w:t>
+      </w:r>
+      <w:r>
+        <w:t xml:space="preserve">will be thrown. </w:t>
+      </w:r>
+    </w:p>
+    <w:p/>
+    <w:p>
+      <w:pPr>
+        <w:shd w:val="clear" w:color="auto" w:fill="D9E2F3" w:themeFill="accent1" w:themeFillTint="33"/>
+        <w:rPr>
+          <w:b/>
+        </w:rPr>
+      </w:pPr>
+      <w:r>
+        <w:rPr>
+          <w:b/>
+        </w:rPr>
+        <w:t>4.4 ScenarioCreator.java</w:t>
+      </w:r>
+    </w:p>
+    <w:p>
+      <w:pPr>
+        <w:rPr>
+          <w:b/>
+        </w:rPr>
+      </w:pPr>
+      <w:r>
+        <w:rPr>
+          <w:b/>
+        </w:rPr>
+        <w:t>ScenarioCreator.java</w:t>
+      </w:r>
+    </w:p>
+    <w:p>
+      <w:r>
+        <w:t xml:space="preserve">GUI class that allows the user to create Scenarios. At the time of publishing, this </w:t>
+      </w:r>
+      <w:r>
+        <w:t xml:space="preserve">class was not capable of actually using its input, so </w:t>
+      </w:r>
       <w:proofErr w:type="spellStart"/>
-      <w:proofErr w:type="gramStart"/>
-      <w:r>
-        <w:rPr>
-          <w:i/>
-        </w:rPr>
-        <w:t>getPins</w:t>
+      <w:r>
+        <w:rPr>
+          <w:b/>
+        </w:rPr>
+        <w:t>testInit</w:t>
       </w:r>
       <w:proofErr w:type="spellEnd"/>
       <w:r>
         <w:rPr>
-          <w:i/>
-        </w:rPr>
-        <w:t>(</w:t>
-      </w:r>
-      <w:proofErr w:type="gramEnd"/>
-      <w:r>
-        <w:rPr>
-          <w:i/>
-        </w:rPr>
-        <w:t xml:space="preserve">) </w:t>
-      </w:r>
-      <w:r>
-        <w:t>(Method)</w:t>
-      </w:r>
-    </w:p>
-    <w:p>
-      <w:r>
-        <w:t xml:space="preserve">Takes a character as a parameter and returns a Binary string that corresponds to the pin positions for the Braille equivalent. Currently only alphabetical and space characters are permitted. Throws a </w:t>
-      </w:r>
-      <w:proofErr w:type="spellStart"/>
-      <w:proofErr w:type="gramStart"/>
-      <w:r>
-        <w:rPr>
-          <w:b/>
-        </w:rPr>
-        <w:t>InvalidCellException</w:t>
-      </w:r>
-      <w:proofErr w:type="spellEnd"/>
-      <w:r>
-        <w:rPr>
-          <w:b/>
-        </w:rPr>
-        <w:t>(</w:t>
-      </w:r>
-      <w:proofErr w:type="gramEnd"/>
-      <w:r>
-        <w:rPr>
-          <w:b/>
-        </w:rPr>
-        <w:t>)</w:t>
-      </w:r>
-      <w:r>
-        <w:t xml:space="preserve"> if the character isn’t stored in the HashMap. </w:t>
-      </w:r>
-      <w:r>
-        <w:rPr>
-          <w:b/>
-        </w:rPr>
-        <w:t xml:space="preserve">testGetPins1() </w:t>
-      </w:r>
-      <w:r>
-        <w:t xml:space="preserve">and </w:t>
-      </w:r>
-      <w:r>
-        <w:rPr>
-          <w:b/>
-        </w:rPr>
-        <w:t>testGetPins2()</w:t>
-      </w:r>
-      <w:r>
-        <w:t xml:space="preserve"> test both correct and incorrect inputs and respond accordingly, filling the requirements of the testing. </w:t>
-      </w:r>
-    </w:p>
-    <w:p/>
-    <w:p>
-      <w:r>
-        <w:t xml:space="preserve">This class has </w:t>
+          <w:b/>
+        </w:rPr>
+        <w:t>()</w:t>
+      </w:r>
+      <w:r>
+        <w:t xml:space="preserve"> simply ran the constructor and used its </w:t>
+      </w:r>
+      <w:r>
+        <w:rPr>
+          <w:b/>
+        </w:rPr>
+        <w:t xml:space="preserve">.launch() </w:t>
+      </w:r>
+      <w:r>
+        <w:t xml:space="preserve">method. </w:t>
+      </w:r>
+    </w:p>
+    <w:p>
+      <w:r>
+        <w:sym w:font="Symbol" w:char="F0B7"/>
+      </w:r>
+      <w:r>
+        <w:t xml:space="preserve"> The </w:t>
+      </w:r>
+      <w:r>
+        <w:t>Scenario Creator</w:t>
+      </w:r>
+      <w:r>
+        <w:t xml:space="preserve"> class has </w:t>
       </w:r>
       <w:r>
         <w:rPr>
           <w:u w:val="single"/>
         </w:rPr>
-        <w:t>100%</w:t>
-      </w:r>
-      <w:r>
-        <w:t xml:space="preserve"> coverage.</w:t>
-      </w:r>
-    </w:p>
-    <w:p>
-      <w:r>
-        <w:t>_____________________________________________________________________________________</w:t>
-      </w:r>
-    </w:p>
-    <w:p>
-      <w:pPr>
-        <w:rPr>
-          <w:b/>
-        </w:rPr>
-      </w:pPr>
-      <w:r>
-        <w:rPr>
-          <w:b/>
-        </w:rPr>
-        <w:t>ScenarioCreator.java</w:t>
-      </w:r>
-    </w:p>
-    <w:p>
-      <w:r>
-        <w:t xml:space="preserve">GUI class that allows the user to create Scenarios. At the time of publishing, this </w:t>
-      </w:r>
-      <w:r>
-        <w:t xml:space="preserve">class was not capable of actually using its input, so </w:t>
-      </w:r>
-      <w:proofErr w:type="spellStart"/>
-      <w:proofErr w:type="gramStart"/>
-      <w:r>
-        <w:rPr>
-          <w:b/>
-        </w:rPr>
-        <w:t>testInit</w:t>
-      </w:r>
-      <w:proofErr w:type="spellEnd"/>
-      <w:r>
-        <w:rPr>
-          <w:b/>
-        </w:rPr>
-        <w:t>(</w:t>
-      </w:r>
-      <w:proofErr w:type="gramEnd"/>
-      <w:r>
-        <w:rPr>
-          <w:b/>
-        </w:rPr>
-        <w:t>)</w:t>
-      </w:r>
-      <w:r>
-        <w:t xml:space="preserve"> simply ran the constructor and used its </w:t>
-      </w:r>
-      <w:r>
-        <w:rPr>
-          <w:b/>
-        </w:rPr>
-        <w:t xml:space="preserve">.launch() </w:t>
-      </w:r>
-      <w:r>
-        <w:t xml:space="preserve">method. </w:t>
-      </w:r>
-    </w:p>
-    <w:p>
-      <w:r>
-        <w:t xml:space="preserve">This class has </w:t>
-      </w:r>
-      <w:r>
-        <w:rPr>
-          <w:u w:val="single"/>
-        </w:rPr>
-        <w:t xml:space="preserve">97.9% </w:t>
-      </w:r>
-      <w:r>
-        <w:t>coverage.</w:t>
-      </w:r>
-      <w:r>
+        <w:t xml:space="preserve">97.9 </w:t>
+      </w:r>
+      <w:r>
+        <w:t>test coverage.</w:t>
+      </w:r>
+    </w:p>
+    <w:p/>
+    <w:p>
+      <w:pPr>
+        <w:shd w:val="clear" w:color="auto" w:fill="D9E2F3" w:themeFill="accent1" w:themeFillTint="33"/>
+        <w:rPr>
+          <w:b/>
+        </w:rPr>
+      </w:pPr>
+      <w:r>
+        <w:rPr>
+          <w:b/>
+        </w:rPr>
+        <w:t>4.5 AudioPlayer.java</w:t>
+      </w:r>
+    </w:p>
+    <w:p>
+      <w:bookmarkStart w:id="0" w:name="_GoBack"/>
+      <w:bookmarkEnd w:id="0"/>
+    </w:p>
+    <w:p>
+      <w:pPr>
+        <w:shd w:val="clear" w:color="auto" w:fill="D9E2F3" w:themeFill="accent1" w:themeFillTint="33"/>
+        <w:rPr>
+          <w:b/>
+        </w:rPr>
+      </w:pPr>
+      <w:r>
+        <w:rPr>
+          <w:b/>
+        </w:rPr>
+        <w:t>4.6</w:t>
+      </w:r>
+      <w:r>
+        <w:rPr>
+          <w:b/>
+        </w:rPr>
         <w:t xml:space="preserve"> </w:t>
       </w:r>
-    </w:p>
-    <w:p>
-      <w:r>
-        <w:t>_____________________________________________________________________________________</w:t>
-      </w:r>
-    </w:p>
+      <w:r>
+        <w:rPr>
+          <w:b/>
+        </w:rPr>
+        <w:t>Loader2</w:t>
+      </w:r>
+      <w:r>
+        <w:rPr>
+          <w:b/>
+        </w:rPr>
+        <w:t>.java</w:t>
+      </w:r>
+    </w:p>
+    <w:p/>
     <w:sectPr>
+      <w:footerReference w:type="even" r:id="rId7"/>
+      <w:footerReference w:type="default" r:id="rId8"/>
       <w:pgSz w:w="12240" w:h="15840"/>
       <w:pgMar w:top="1440" w:right="1440" w:bottom="1440" w:left="1440" w:header="708" w:footer="708" w:gutter="0"/>
       <w:cols w:space="708"/>
@@ -1944,9 +2938,148 @@
 </w:document>
 </file>
 
+<file path=word/endnotes.xml><?xml version="1.0" encoding="utf-8"?>
+<w:endnotes xmlns:wpc="http://schemas.microsoft.com/office/word/2010/wordprocessingCanvas" xmlns:mo="http://schemas.microsoft.com/office/mac/office/2008/main" xmlns:mc="http://schemas.openxmlformats.org/markup-compatibility/2006" xmlns:mv="urn:schemas-microsoft-com:mac:vml" xmlns:o="urn:schemas-microsoft-com:office:office" xmlns:r="http://schemas.openxmlformats.org/officeDocument/2006/relationships" xmlns:m="http://schemas.openxmlformats.org/officeDocument/2006/math" xmlns:v="urn:schemas-microsoft-com:vml" xmlns:wp14="http://schemas.microsoft.com/office/word/2010/wordprocessingDrawing" xmlns:wp="http://schemas.openxmlformats.org/drawingml/2006/wordprocessingDrawing" xmlns:w10="urn:schemas-microsoft-com:office:word" xmlns:w="http://schemas.openxmlformats.org/wordprocessingml/2006/main" xmlns:w14="http://schemas.microsoft.com/office/word/2010/wordml" xmlns:w15="http://schemas.microsoft.com/office/word/2012/wordml" xmlns:wpg="http://schemas.microsoft.com/office/word/2010/wordprocessingGroup" xmlns:wpi="http://schemas.microsoft.com/office/word/2010/wordprocessingInk" xmlns:wne="http://schemas.microsoft.com/office/word/2006/wordml" xmlns:wps="http://schemas.microsoft.com/office/word/2010/wordprocessingShape" mc:Ignorable="w14 w15 wp14">
+  <w:endnote w:type="separator" w:id="-1">
+    <w:p>
+      <w:pPr>
+        <w:spacing w:after="0" w:line="240" w:lineRule="auto"/>
+      </w:pPr>
+      <w:r>
+        <w:separator/>
+      </w:r>
+    </w:p>
+  </w:endnote>
+  <w:endnote w:type="continuationSeparator" w:id="0">
+    <w:p>
+      <w:pPr>
+        <w:spacing w:after="0" w:line="240" w:lineRule="auto"/>
+      </w:pPr>
+      <w:r>
+        <w:continuationSeparator/>
+      </w:r>
+    </w:p>
+  </w:endnote>
+</w:endnotes>
+</file>
+
+<file path=word/footer1.xml><?xml version="1.0" encoding="utf-8"?>
+<w:ftr xmlns:wpc="http://schemas.microsoft.com/office/word/2010/wordprocessingCanvas" xmlns:mo="http://schemas.microsoft.com/office/mac/office/2008/main" xmlns:mc="http://schemas.openxmlformats.org/markup-compatibility/2006" xmlns:mv="urn:schemas-microsoft-com:mac:vml" xmlns:o="urn:schemas-microsoft-com:office:office" xmlns:r="http://schemas.openxmlformats.org/officeDocument/2006/relationships" xmlns:m="http://schemas.openxmlformats.org/officeDocument/2006/math" xmlns:v="urn:schemas-microsoft-com:vml" xmlns:wp14="http://schemas.microsoft.com/office/word/2010/wordprocessingDrawing" xmlns:wp="http://schemas.openxmlformats.org/drawingml/2006/wordprocessingDrawing" xmlns:w10="urn:schemas-microsoft-com:office:word" xmlns:w="http://schemas.openxmlformats.org/wordprocessingml/2006/main" xmlns:w14="http://schemas.microsoft.com/office/word/2010/wordml" xmlns:w15="http://schemas.microsoft.com/office/word/2012/wordml" xmlns:wpg="http://schemas.microsoft.com/office/word/2010/wordprocessingGroup" xmlns:wpi="http://schemas.microsoft.com/office/word/2010/wordprocessingInk" xmlns:wne="http://schemas.microsoft.com/office/word/2006/wordml" xmlns:wps="http://schemas.microsoft.com/office/word/2010/wordprocessingShape" mc:Ignorable="w14 w15 wp14">
+  <w:p>
+    <w:pPr>
+      <w:pStyle w:val="Footer"/>
+      <w:framePr w:wrap="none" w:vAnchor="text" w:hAnchor="margin" w:xAlign="right" w:y="1"/>
+      <w:rPr>
+        <w:rStyle w:val="PageNumber"/>
+      </w:rPr>
+    </w:pPr>
+    <w:r>
+      <w:rPr>
+        <w:rStyle w:val="PageNumber"/>
+      </w:rPr>
+      <w:fldChar w:fldCharType="begin"/>
+    </w:r>
+    <w:r>
+      <w:rPr>
+        <w:rStyle w:val="PageNumber"/>
+      </w:rPr>
+      <w:instrText xml:space="preserve">PAGE  </w:instrText>
+    </w:r>
+    <w:r>
+      <w:rPr>
+        <w:rStyle w:val="PageNumber"/>
+      </w:rPr>
+      <w:fldChar w:fldCharType="end"/>
+    </w:r>
+  </w:p>
+  <w:p>
+    <w:pPr>
+      <w:pStyle w:val="Footer"/>
+      <w:ind w:right="360"/>
+    </w:pPr>
+  </w:p>
+</w:ftr>
+</file>
+
+<file path=word/footer2.xml><?xml version="1.0" encoding="utf-8"?>
+<w:ftr xmlns:wpc="http://schemas.microsoft.com/office/word/2010/wordprocessingCanvas" xmlns:mo="http://schemas.microsoft.com/office/mac/office/2008/main" xmlns:mc="http://schemas.openxmlformats.org/markup-compatibility/2006" xmlns:mv="urn:schemas-microsoft-com:mac:vml" xmlns:o="urn:schemas-microsoft-com:office:office" xmlns:r="http://schemas.openxmlformats.org/officeDocument/2006/relationships" xmlns:m="http://schemas.openxmlformats.org/officeDocument/2006/math" xmlns:v="urn:schemas-microsoft-com:vml" xmlns:wp14="http://schemas.microsoft.com/office/word/2010/wordprocessingDrawing" xmlns:wp="http://schemas.openxmlformats.org/drawingml/2006/wordprocessingDrawing" xmlns:w10="urn:schemas-microsoft-com:office:word" xmlns:w="http://schemas.openxmlformats.org/wordprocessingml/2006/main" xmlns:w14="http://schemas.microsoft.com/office/word/2010/wordml" xmlns:w15="http://schemas.microsoft.com/office/word/2012/wordml" xmlns:wpg="http://schemas.microsoft.com/office/word/2010/wordprocessingGroup" xmlns:wpi="http://schemas.microsoft.com/office/word/2010/wordprocessingInk" xmlns:wne="http://schemas.microsoft.com/office/word/2006/wordml" xmlns:wps="http://schemas.microsoft.com/office/word/2010/wordprocessingShape" mc:Ignorable="w14 w15 wp14">
+  <w:p>
+    <w:pPr>
+      <w:pStyle w:val="Footer"/>
+      <w:framePr w:wrap="none" w:vAnchor="text" w:hAnchor="margin" w:xAlign="right" w:y="1"/>
+      <w:rPr>
+        <w:rStyle w:val="PageNumber"/>
+      </w:rPr>
+    </w:pPr>
+    <w:r>
+      <w:rPr>
+        <w:rStyle w:val="PageNumber"/>
+      </w:rPr>
+      <w:fldChar w:fldCharType="begin"/>
+    </w:r>
+    <w:r>
+      <w:rPr>
+        <w:rStyle w:val="PageNumber"/>
+      </w:rPr>
+      <w:instrText xml:space="preserve">PAGE  </w:instrText>
+    </w:r>
+    <w:r>
+      <w:rPr>
+        <w:rStyle w:val="PageNumber"/>
+      </w:rPr>
+      <w:fldChar w:fldCharType="separate"/>
+    </w:r>
+    <w:r>
+      <w:rPr>
+        <w:rStyle w:val="PageNumber"/>
+        <w:noProof/>
+      </w:rPr>
+      <w:t>7</w:t>
+    </w:r>
+    <w:r>
+      <w:rPr>
+        <w:rStyle w:val="PageNumber"/>
+      </w:rPr>
+      <w:fldChar w:fldCharType="end"/>
+    </w:r>
+  </w:p>
+  <w:p>
+    <w:pPr>
+      <w:pStyle w:val="Footer"/>
+      <w:ind w:right="360"/>
+    </w:pPr>
+  </w:p>
+</w:ftr>
+</file>
+
+<file path=word/footnotes.xml><?xml version="1.0" encoding="utf-8"?>
+<w:footnotes xmlns:wpc="http://schemas.microsoft.com/office/word/2010/wordprocessingCanvas" xmlns:mo="http://schemas.microsoft.com/office/mac/office/2008/main" xmlns:mc="http://schemas.openxmlformats.org/markup-compatibility/2006" xmlns:mv="urn:schemas-microsoft-com:mac:vml" xmlns:o="urn:schemas-microsoft-com:office:office" xmlns:r="http://schemas.openxmlformats.org/officeDocument/2006/relationships" xmlns:m="http://schemas.openxmlformats.org/officeDocument/2006/math" xmlns:v="urn:schemas-microsoft-com:vml" xmlns:wp14="http://schemas.microsoft.com/office/word/2010/wordprocessingDrawing" xmlns:wp="http://schemas.openxmlformats.org/drawingml/2006/wordprocessingDrawing" xmlns:w10="urn:schemas-microsoft-com:office:word" xmlns:w="http://schemas.openxmlformats.org/wordprocessingml/2006/main" xmlns:w14="http://schemas.microsoft.com/office/word/2010/wordml" xmlns:w15="http://schemas.microsoft.com/office/word/2012/wordml" xmlns:wpg="http://schemas.microsoft.com/office/word/2010/wordprocessingGroup" xmlns:wpi="http://schemas.microsoft.com/office/word/2010/wordprocessingInk" xmlns:wne="http://schemas.microsoft.com/office/word/2006/wordml" xmlns:wps="http://schemas.microsoft.com/office/word/2010/wordprocessingShape" mc:Ignorable="w14 w15 wp14">
+  <w:footnote w:type="separator" w:id="-1">
+    <w:p>
+      <w:pPr>
+        <w:spacing w:after="0" w:line="240" w:lineRule="auto"/>
+      </w:pPr>
+      <w:r>
+        <w:separator/>
+      </w:r>
+    </w:p>
+  </w:footnote>
+  <w:footnote w:type="continuationSeparator" w:id="0">
+    <w:p>
+      <w:pPr>
+        <w:spacing w:after="0" w:line="240" w:lineRule="auto"/>
+      </w:pPr>
+      <w:r>
+        <w:continuationSeparator/>
+      </w:r>
+    </w:p>
+  </w:footnote>
+</w:footnotes>
+</file>
+
 <file path=word/numbering.xml><?xml version="1.0" encoding="utf-8"?>
-<w:numbering xmlns:wpc="http://schemas.microsoft.com/office/word/2010/wordprocessingCanvas" xmlns:cx="http://schemas.microsoft.com/office/drawing/2014/chartex" xmlns:cx1="http://schemas.microsoft.com/office/drawing/2015/9/8/chartex" xmlns:cx2="http://schemas.microsoft.com/office/drawing/2015/10/21/chartex" xmlns:cx3="http://schemas.microsoft.com/office/drawing/2016/5/9/chartex" xmlns:cx4="http://schemas.microsoft.com/office/drawing/2016/5/10/chartex" xmlns:cx5="http://schemas.microsoft.com/office/drawing/2016/5/11/chartex" xmlns:cx6="http://schemas.microsoft.com/office/drawing/2016/5/12/chartex" xmlns:cx7="http://schemas.microsoft.com/office/drawing/2016/5/13/chartex" xmlns:cx8="http://schemas.microsoft.com/office/drawing/2016/5/14/chartex" xmlns:mc="http://schemas.openxmlformats.org/markup-compatibility/2006" xmlns:aink="http://schemas.microsoft.com/office/drawing/2016/ink" xmlns:am3d="http://schemas.microsoft.com/office/drawing/2017/model3d" xmlns:o="urn:schemas-microsoft-com:office:office" xmlns:r="http://schemas.openxmlformats.org/officeDocument/2006/relationships" xmlns:m="http://schemas.openxmlformats.org/officeDocument/2006/math" xmlns:v="urn:schemas-microsoft-com:vml" xmlns:wp14="http://schemas.microsoft.com/office/word/2010/wordprocessingDrawing" xmlns:wp="http://schemas.openxmlformats.org/drawingml/2006/wordprocessingDrawing" xmlns:w10="urn:schemas-microsoft-com:office:word" xmlns:w="http://schemas.openxmlformats.org/wordprocessingml/2006/main" xmlns:w14="http://schemas.microsoft.com/office/word/2010/wordml" xmlns:w15="http://schemas.microsoft.com/office/word/2012/wordml" xmlns:w16cid="http://schemas.microsoft.com/office/word/2016/wordml/cid" xmlns:w16se="http://schemas.microsoft.com/office/word/2015/wordml/symex" xmlns:wpg="http://schemas.microsoft.com/office/word/2010/wordprocessingGroup" xmlns:wpi="http://schemas.microsoft.com/office/word/2010/wordprocessingInk" xmlns:wne="http://schemas.microsoft.com/office/word/2006/wordml" xmlns:wps="http://schemas.microsoft.com/office/word/2010/wordprocessingShape" mc:Ignorable="w14 w15 w16se w16cid wp14">
-  <w:abstractNum w:abstractNumId="0" w15:restartNumberingAfterBreak="0">
+<w:numbering xmlns:wpc="http://schemas.microsoft.com/office/word/2010/wordprocessingCanvas" xmlns:mo="http://schemas.microsoft.com/office/mac/office/2008/main" xmlns:mc="http://schemas.openxmlformats.org/markup-compatibility/2006" xmlns:mv="urn:schemas-microsoft-com:mac:vml" xmlns:o="urn:schemas-microsoft-com:office:office" xmlns:r="http://schemas.openxmlformats.org/officeDocument/2006/relationships" xmlns:m="http://schemas.openxmlformats.org/officeDocument/2006/math" xmlns:v="urn:schemas-microsoft-com:vml" xmlns:wp14="http://schemas.microsoft.com/office/word/2010/wordprocessingDrawing" xmlns:wp="http://schemas.openxmlformats.org/drawingml/2006/wordprocessingDrawing" xmlns:w10="urn:schemas-microsoft-com:office:word" xmlns:w="http://schemas.openxmlformats.org/wordprocessingml/2006/main" xmlns:w14="http://schemas.microsoft.com/office/word/2010/wordml" xmlns:w15="http://schemas.microsoft.com/office/word/2012/wordml" xmlns:wpg="http://schemas.microsoft.com/office/word/2010/wordprocessingGroup" xmlns:wpi="http://schemas.microsoft.com/office/word/2010/wordprocessingInk" xmlns:wne="http://schemas.microsoft.com/office/word/2006/wordml" xmlns:wps="http://schemas.microsoft.com/office/word/2010/wordprocessingShape" mc:Ignorable="w14 w15 wp14">
+  <w:abstractNum w:abstractNumId="0">
     <w:nsid w:val="037E340B"/>
     <w:multiLevelType w:val="hybridMultilevel"/>
     <w:tmpl w:val="4F4CB0EC"/>
@@ -2035,7 +3168,7 @@
       </w:pPr>
     </w:lvl>
   </w:abstractNum>
-  <w:abstractNum w:abstractNumId="1" w15:restartNumberingAfterBreak="0">
+  <w:abstractNum w:abstractNumId="1">
     <w:nsid w:val="0A3C4AE1"/>
     <w:multiLevelType w:val="hybridMultilevel"/>
     <w:tmpl w:val="91C01242"/>
@@ -2125,7 +3258,121 @@
       </w:pPr>
     </w:lvl>
   </w:abstractNum>
-  <w:abstractNum w:abstractNumId="2" w15:restartNumberingAfterBreak="0">
+  <w:abstractNum w:abstractNumId="2">
+    <w:nsid w:val="46643050"/>
+    <w:multiLevelType w:val="multilevel"/>
+    <w:tmpl w:val="A086E5A8"/>
+    <w:lvl w:ilvl="0">
+      <w:start w:val="1"/>
+      <w:numFmt w:val="decimal"/>
+      <w:lvlText w:val="%1.0"/>
+      <w:lvlJc w:val="left"/>
+      <w:pPr>
+        <w:ind w:left="360" w:hanging="360"/>
+      </w:pPr>
+      <w:rPr>
+        <w:rFonts w:hint="default"/>
+        <w:b/>
+      </w:rPr>
+    </w:lvl>
+    <w:lvl w:ilvl="1">
+      <w:start w:val="1"/>
+      <w:numFmt w:val="decimal"/>
+      <w:lvlText w:val="%1.%2"/>
+      <w:lvlJc w:val="left"/>
+      <w:pPr>
+        <w:ind w:left="1080" w:hanging="360"/>
+      </w:pPr>
+      <w:rPr>
+        <w:rFonts w:hint="default"/>
+      </w:rPr>
+    </w:lvl>
+    <w:lvl w:ilvl="2">
+      <w:start w:val="1"/>
+      <w:numFmt w:val="decimal"/>
+      <w:lvlText w:val="%1.%2.%3"/>
+      <w:lvlJc w:val="left"/>
+      <w:pPr>
+        <w:ind w:left="2160" w:hanging="720"/>
+      </w:pPr>
+      <w:rPr>
+        <w:rFonts w:hint="default"/>
+      </w:rPr>
+    </w:lvl>
+    <w:lvl w:ilvl="3">
+      <w:start w:val="1"/>
+      <w:numFmt w:val="decimal"/>
+      <w:lvlText w:val="%1.%2.%3.%4"/>
+      <w:lvlJc w:val="left"/>
+      <w:pPr>
+        <w:ind w:left="2880" w:hanging="720"/>
+      </w:pPr>
+      <w:rPr>
+        <w:rFonts w:hint="default"/>
+      </w:rPr>
+    </w:lvl>
+    <w:lvl w:ilvl="4">
+      <w:start w:val="1"/>
+      <w:numFmt w:val="decimal"/>
+      <w:lvlText w:val="%1.%2.%3.%4.%5"/>
+      <w:lvlJc w:val="left"/>
+      <w:pPr>
+        <w:ind w:left="3960" w:hanging="1080"/>
+      </w:pPr>
+      <w:rPr>
+        <w:rFonts w:hint="default"/>
+      </w:rPr>
+    </w:lvl>
+    <w:lvl w:ilvl="5">
+      <w:start w:val="1"/>
+      <w:numFmt w:val="decimal"/>
+      <w:lvlText w:val="%1.%2.%3.%4.%5.%6"/>
+      <w:lvlJc w:val="left"/>
+      <w:pPr>
+        <w:ind w:left="4680" w:hanging="1080"/>
+      </w:pPr>
+      <w:rPr>
+        <w:rFonts w:hint="default"/>
+      </w:rPr>
+    </w:lvl>
+    <w:lvl w:ilvl="6">
+      <w:start w:val="1"/>
+      <w:numFmt w:val="decimal"/>
+      <w:lvlText w:val="%1.%2.%3.%4.%5.%6.%7"/>
+      <w:lvlJc w:val="left"/>
+      <w:pPr>
+        <w:ind w:left="5760" w:hanging="1440"/>
+      </w:pPr>
+      <w:rPr>
+        <w:rFonts w:hint="default"/>
+      </w:rPr>
+    </w:lvl>
+    <w:lvl w:ilvl="7">
+      <w:start w:val="1"/>
+      <w:numFmt w:val="decimal"/>
+      <w:lvlText w:val="%1.%2.%3.%4.%5.%6.%7.%8"/>
+      <w:lvlJc w:val="left"/>
+      <w:pPr>
+        <w:ind w:left="6480" w:hanging="1440"/>
+      </w:pPr>
+      <w:rPr>
+        <w:rFonts w:hint="default"/>
+      </w:rPr>
+    </w:lvl>
+    <w:lvl w:ilvl="8">
+      <w:start w:val="1"/>
+      <w:numFmt w:val="decimal"/>
+      <w:lvlText w:val="%1.%2.%3.%4.%5.%6.%7.%8.%9"/>
+      <w:lvlJc w:val="left"/>
+      <w:pPr>
+        <w:ind w:left="7560" w:hanging="1800"/>
+      </w:pPr>
+      <w:rPr>
+        <w:rFonts w:hint="default"/>
+      </w:rPr>
+    </w:lvl>
+  </w:abstractNum>
+  <w:abstractNum w:abstractNumId="3">
     <w:nsid w:val="467B1F2C"/>
     <w:multiLevelType w:val="hybridMultilevel"/>
     <w:tmpl w:val="D74C267C"/>
@@ -2237,7 +3484,7 @@
       </w:rPr>
     </w:lvl>
   </w:abstractNum>
-  <w:abstractNum w:abstractNumId="3" w15:restartNumberingAfterBreak="0">
+  <w:abstractNum w:abstractNumId="4">
     <w:nsid w:val="4A6723F3"/>
     <w:multiLevelType w:val="hybridMultilevel"/>
     <w:tmpl w:val="AA96B318"/>
@@ -2349,7 +3596,7 @@
       </w:rPr>
     </w:lvl>
   </w:abstractNum>
-  <w:abstractNum w:abstractNumId="4" w15:restartNumberingAfterBreak="0">
+  <w:abstractNum w:abstractNumId="5">
     <w:nsid w:val="6CE738AF"/>
     <w:multiLevelType w:val="hybridMultilevel"/>
     <w:tmpl w:val="909C5900"/>
@@ -2462,13 +3709,13 @@
     </w:lvl>
   </w:abstractNum>
   <w:num w:numId="1">
-    <w:abstractNumId w:val="2"/>
+    <w:abstractNumId w:val="3"/>
   </w:num>
   <w:num w:numId="2">
-    <w:abstractNumId w:val="4"/>
+    <w:abstractNumId w:val="5"/>
   </w:num>
   <w:num w:numId="3">
-    <w:abstractNumId w:val="3"/>
+    <w:abstractNumId w:val="4"/>
   </w:num>
   <w:num w:numId="4">
     <w:abstractNumId w:val="0"/>
@@ -2476,11 +3723,14 @@
   <w:num w:numId="5">
     <w:abstractNumId w:val="1"/>
   </w:num>
+  <w:num w:numId="6">
+    <w:abstractNumId w:val="2"/>
+  </w:num>
 </w:numbering>
 </file>
 
 <file path=word/styles.xml><?xml version="1.0" encoding="utf-8"?>
-<w:styles xmlns:mc="http://schemas.openxmlformats.org/markup-compatibility/2006" xmlns:r="http://schemas.openxmlformats.org/officeDocument/2006/relationships" xmlns:w="http://schemas.openxmlformats.org/wordprocessingml/2006/main" xmlns:w14="http://schemas.microsoft.com/office/word/2010/wordml" xmlns:w15="http://schemas.microsoft.com/office/word/2012/wordml" xmlns:w16cid="http://schemas.microsoft.com/office/word/2016/wordml/cid" xmlns:w16se="http://schemas.microsoft.com/office/word/2015/wordml/symex" mc:Ignorable="w14 w15 w16se w16cid">
+<w:styles xmlns:mc="http://schemas.openxmlformats.org/markup-compatibility/2006" xmlns:r="http://schemas.openxmlformats.org/officeDocument/2006/relationships" xmlns:w="http://schemas.openxmlformats.org/wordprocessingml/2006/main" xmlns:w14="http://schemas.microsoft.com/office/word/2010/wordml" xmlns:w15="http://schemas.microsoft.com/office/word/2012/wordml" mc:Ignorable="w14 w15">
   <w:docDefaults>
     <w:rPrDefault>
       <w:rPr>
@@ -2496,7 +3746,7 @@
       </w:pPr>
     </w:pPrDefault>
   </w:docDefaults>
-  <w:latentStyles w:defLockedState="0" w:defUIPriority="99" w:defSemiHidden="0" w:defUnhideWhenUsed="0" w:defQFormat="0" w:count="375">
+  <w:latentStyles w:defLockedState="0" w:defUIPriority="99" w:defSemiHidden="0" w:defUnhideWhenUsed="0" w:defQFormat="0" w:count="382">
     <w:lsdException w:name="Normal" w:uiPriority="0" w:qFormat="1"/>
     <w:lsdException w:name="heading 1" w:uiPriority="9" w:qFormat="1"/>
     <w:lsdException w:name="heading 2" w:semiHidden="1" w:uiPriority="9" w:unhideWhenUsed="1" w:qFormat="1"/>
@@ -2913,6 +4163,36 @@
       <w:contextualSpacing/>
     </w:pPr>
   </w:style>
+  <w:style w:type="paragraph" w:styleId="Footer">
+    <w:name w:val="footer"/>
+    <w:basedOn w:val="Normal"/>
+    <w:link w:val="FooterChar"/>
+    <w:uiPriority w:val="99"/>
+    <w:unhideWhenUsed/>
+    <w:rsid w:val="002B667B"/>
+    <w:pPr>
+      <w:tabs>
+        <w:tab w:val="center" w:pos="4680"/>
+        <w:tab w:val="right" w:pos="9360"/>
+      </w:tabs>
+      <w:spacing w:after="0" w:line="240" w:lineRule="auto"/>
+    </w:pPr>
+  </w:style>
+  <w:style w:type="character" w:customStyle="1" w:styleId="FooterChar">
+    <w:name w:val="Footer Char"/>
+    <w:basedOn w:val="DefaultParagraphFont"/>
+    <w:link w:val="Footer"/>
+    <w:uiPriority w:val="99"/>
+    <w:rsid w:val="002B667B"/>
+  </w:style>
+  <w:style w:type="character" w:styleId="PageNumber">
+    <w:name w:val="page number"/>
+    <w:basedOn w:val="DefaultParagraphFont"/>
+    <w:uiPriority w:val="99"/>
+    <w:semiHidden/>
+    <w:unhideWhenUsed/>
+    <w:rsid w:val="002B667B"/>
+  </w:style>
 </w:styles>
 </file>
 

</xml_diff>

<commit_message>
Testing Document and testLoader Finalized
</commit_message>
<xml_diff>
--- a/Enamel/Documentation/Testing Document.docx
+++ b/Enamel/Documentation/Testing Document.docx
@@ -1,6 +1,6 @@
 
 <file path=word/document.xml><?xml version="1.0" encoding="utf-8"?>
-<w:document xmlns:wpc="http://schemas.microsoft.com/office/word/2010/wordprocessingCanvas" xmlns:mo="http://schemas.microsoft.com/office/mac/office/2008/main" xmlns:mc="http://schemas.openxmlformats.org/markup-compatibility/2006" xmlns:mv="urn:schemas-microsoft-com:mac:vml" xmlns:o="urn:schemas-microsoft-com:office:office" xmlns:r="http://schemas.openxmlformats.org/officeDocument/2006/relationships" xmlns:m="http://schemas.openxmlformats.org/officeDocument/2006/math" xmlns:v="urn:schemas-microsoft-com:vml" xmlns:wp14="http://schemas.microsoft.com/office/word/2010/wordprocessingDrawing" xmlns:wp="http://schemas.openxmlformats.org/drawingml/2006/wordprocessingDrawing" xmlns:w10="urn:schemas-microsoft-com:office:word" xmlns:w="http://schemas.openxmlformats.org/wordprocessingml/2006/main" xmlns:w14="http://schemas.microsoft.com/office/word/2010/wordml" xmlns:w15="http://schemas.microsoft.com/office/word/2012/wordml" xmlns:wpg="http://schemas.microsoft.com/office/word/2010/wordprocessingGroup" xmlns:wpi="http://schemas.microsoft.com/office/word/2010/wordprocessingInk" xmlns:wne="http://schemas.microsoft.com/office/word/2006/wordml" xmlns:wps="http://schemas.microsoft.com/office/word/2010/wordprocessingShape" mc:Ignorable="w14 w15 wp14">
+<w:document xmlns:wpc="http://schemas.microsoft.com/office/word/2010/wordprocessingCanvas" xmlns:cx="http://schemas.microsoft.com/office/drawing/2014/chartex" xmlns:cx1="http://schemas.microsoft.com/office/drawing/2015/9/8/chartex" xmlns:cx2="http://schemas.microsoft.com/office/drawing/2015/10/21/chartex" xmlns:cx3="http://schemas.microsoft.com/office/drawing/2016/5/9/chartex" xmlns:cx4="http://schemas.microsoft.com/office/drawing/2016/5/10/chartex" xmlns:cx5="http://schemas.microsoft.com/office/drawing/2016/5/11/chartex" xmlns:cx6="http://schemas.microsoft.com/office/drawing/2016/5/12/chartex" xmlns:cx7="http://schemas.microsoft.com/office/drawing/2016/5/13/chartex" xmlns:cx8="http://schemas.microsoft.com/office/drawing/2016/5/14/chartex" xmlns:mc="http://schemas.openxmlformats.org/markup-compatibility/2006" xmlns:aink="http://schemas.microsoft.com/office/drawing/2016/ink" xmlns:am3d="http://schemas.microsoft.com/office/drawing/2017/model3d" xmlns:o="urn:schemas-microsoft-com:office:office" xmlns:r="http://schemas.openxmlformats.org/officeDocument/2006/relationships" xmlns:m="http://schemas.openxmlformats.org/officeDocument/2006/math" xmlns:v="urn:schemas-microsoft-com:vml" xmlns:wp14="http://schemas.microsoft.com/office/word/2010/wordprocessingDrawing" xmlns:wp="http://schemas.openxmlformats.org/drawingml/2006/wordprocessingDrawing" xmlns:w10="urn:schemas-microsoft-com:office:word" xmlns:w="http://schemas.openxmlformats.org/wordprocessingml/2006/main" xmlns:w14="http://schemas.microsoft.com/office/word/2010/wordml" xmlns:w15="http://schemas.microsoft.com/office/word/2012/wordml" xmlns:w16cid="http://schemas.microsoft.com/office/word/2016/wordml/cid" xmlns:w16se="http://schemas.microsoft.com/office/word/2015/wordml/symex" xmlns:wpg="http://schemas.microsoft.com/office/word/2010/wordprocessingGroup" xmlns:wpi="http://schemas.microsoft.com/office/word/2010/wordprocessingInk" xmlns:wne="http://schemas.microsoft.com/office/word/2006/wordml" xmlns:wps="http://schemas.microsoft.com/office/word/2010/wordprocessingShape" mc:Ignorable="w14 w15 w16se w16cid wp14">
   <w:body>
     <w:p>
       <w:pPr>
@@ -41,14 +41,7 @@
           <w:sz w:val="64"/>
           <w:szCs w:val="64"/>
         </w:rPr>
-        <w:t>Testing</w:t>
-      </w:r>
-      <w:r>
-        <w:rPr>
-          <w:sz w:val="64"/>
-          <w:szCs w:val="64"/>
-        </w:rPr>
-        <w:t xml:space="preserve"> Document</w:t>
+        <w:t>Testing Document</w:t>
       </w:r>
     </w:p>
     <w:p>
@@ -1297,14 +1290,7 @@
           <w:b/>
           <w:color w:val="FFFFFF" w:themeColor="background1"/>
         </w:rPr>
-        <w:t xml:space="preserve">1.0 </w:t>
-      </w:r>
-      <w:r>
-        <w:rPr>
-          <w:b/>
-          <w:color w:val="FFFFFF" w:themeColor="background1"/>
-        </w:rPr>
-        <w:t>Document Overview</w:t>
+        <w:t>1.0 Document Overview</w:t>
       </w:r>
       <w:r>
         <w:rPr>
@@ -2261,13 +2247,7 @@
         <w:rPr>
           <w:b/>
         </w:rPr>
-        <w:t>4.2 Block</w:t>
-      </w:r>
-      <w:r>
-        <w:rPr>
-          <w:b/>
-        </w:rPr>
-        <w:t>.java</w:t>
+        <w:t>4.2 Block.java</w:t>
       </w:r>
     </w:p>
     <w:p/>
@@ -2531,13 +2511,7 @@
         <w:rPr>
           <w:b/>
         </w:rPr>
-        <w:t>4.3 BrailleInterpreter</w:t>
-      </w:r>
-      <w:r>
-        <w:rPr>
-          <w:b/>
-        </w:rPr>
-        <w:t>.java</w:t>
+        <w:t>4.3 BrailleInterpreter.java</w:t>
       </w:r>
     </w:p>
     <w:p/>
@@ -2689,24 +2663,21 @@
         <w:sym w:font="Symbol" w:char="F0B7"/>
       </w:r>
       <w:r>
+        <w:t xml:space="preserve"> The Braille Interpreter</w:t>
+      </w:r>
+      <w:r>
+        <w:t xml:space="preserve"> class has </w:t>
+      </w:r>
+      <w:r>
+        <w:rPr>
+          <w:u w:val="single"/>
+        </w:rPr>
+        <w:t>100%</w:t>
+      </w:r>
+      <w:r>
         <w:t xml:space="preserve"> </w:t>
       </w:r>
       <w:r>
-        <w:t>The Braille Interpreter</w:t>
-      </w:r>
-      <w:r>
-        <w:t xml:space="preserve"> class has </w:t>
-      </w:r>
-      <w:r>
-        <w:rPr>
-          <w:u w:val="single"/>
-        </w:rPr>
-        <w:t>100%</w:t>
-      </w:r>
-      <w:r>
-        <w:t xml:space="preserve"> </w:t>
-      </w:r>
-      <w:r>
         <w:t xml:space="preserve">test </w:t>
       </w:r>
       <w:r>
@@ -2726,39 +2697,12 @@
           <w:b/>
         </w:rPr>
         <w:lastRenderedPageBreak/>
-        <w:t>4.3</w:t>
-      </w:r>
-      <w:r>
-        <w:rPr>
-          <w:b/>
-        </w:rPr>
-        <w:t>.1</w:t>
-      </w:r>
-      <w:r>
-        <w:rPr>
-          <w:b/>
-        </w:rPr>
-        <w:t xml:space="preserve"> </w:t>
-      </w:r>
-      <w:r>
-        <w:rPr>
-          <w:b/>
-        </w:rPr>
-        <w:t>InvalidCellException.</w:t>
-      </w:r>
-      <w:r>
-        <w:rPr>
-          <w:b/>
-        </w:rPr>
-        <w:t>java</w:t>
-      </w:r>
-    </w:p>
-    <w:p>
-      <w:r>
-        <w:t>If a character is not stored in the HashMap of the Braille Interpreter class, then</w:t>
-      </w:r>
-      <w:r>
-        <w:t xml:space="preserve"> a </w:t>
+        <w:t>4.3.1 InvalidCellException.java</w:t>
+      </w:r>
+    </w:p>
+    <w:p>
+      <w:r>
+        <w:t xml:space="preserve">If a character is not stored in the HashMap of the Braille Interpreter class, then a </w:t>
       </w:r>
       <w:proofErr w:type="spellStart"/>
       <w:proofErr w:type="gramStart"/>
@@ -2783,10 +2727,101 @@
         <w:t>)</w:t>
       </w:r>
       <w:r>
+        <w:t xml:space="preserve"> will be thrown. </w:t>
+      </w:r>
+    </w:p>
+    <w:p/>
+    <w:p>
+      <w:pPr>
+        <w:shd w:val="clear" w:color="auto" w:fill="D9E2F3" w:themeFill="accent1" w:themeFillTint="33"/>
+        <w:rPr>
+          <w:b/>
+        </w:rPr>
+      </w:pPr>
+      <w:r>
+        <w:rPr>
+          <w:b/>
+        </w:rPr>
+        <w:t>4.4 ScenarioCreator.java</w:t>
+      </w:r>
+    </w:p>
+    <w:p>
+      <w:pPr>
+        <w:rPr>
+          <w:b/>
+        </w:rPr>
+      </w:pPr>
+      <w:r>
+        <w:rPr>
+          <w:b/>
+        </w:rPr>
+        <w:t>ScenarioCreator.java</w:t>
+      </w:r>
+    </w:p>
+    <w:p>
+      <w:r>
+        <w:t xml:space="preserve">GUI class that allows the user to create Scenarios. At the time of publishing, this </w:t>
+      </w:r>
+      <w:r>
+        <w:t xml:space="preserve">class was not capable of actually using its input, so </w:t>
+      </w:r>
+      <w:proofErr w:type="spellStart"/>
+      <w:r>
+        <w:rPr>
+          <w:b/>
+        </w:rPr>
+        <w:t>testInit</w:t>
+      </w:r>
+      <w:proofErr w:type="spellEnd"/>
+      <w:r>
+        <w:rPr>
+          <w:b/>
+        </w:rPr>
+        <w:t>()</w:t>
+      </w:r>
+      <w:r>
+        <w:t xml:space="preserve"> simply ran the constructor and used its </w:t>
+      </w:r>
+      <w:r>
+        <w:rPr>
+          <w:b/>
+        </w:rPr>
+        <w:t xml:space="preserve">.launch() </w:t>
+      </w:r>
+      <w:r>
+        <w:t xml:space="preserve">method. </w:t>
+      </w:r>
+    </w:p>
+    <w:p>
+      <w:r>
+        <w:sym w:font="Symbol" w:char="F0B7"/>
+      </w:r>
+      <w:r>
+        <w:t xml:space="preserve"> The Scenario Creator class has </w:t>
+      </w:r>
+      <w:r>
+        <w:rPr>
+          <w:u w:val="single"/>
+        </w:rPr>
+        <w:t>97.9</w:t>
+      </w:r>
+      <w:r>
+        <w:rPr>
+          <w:u w:val="single"/>
+        </w:rPr>
+        <w:t>%</w:t>
+      </w:r>
+      <w:r>
+        <w:rPr>
+          <w:u w:val="single"/>
+        </w:rPr>
         <w:t xml:space="preserve"> </w:t>
       </w:r>
       <w:r>
-        <w:t xml:space="preserve">will be thrown. </w:t>
+        <w:t>test coverage.</w:t>
+      </w:r>
+      <w:r>
+        <w:t xml:space="preserve"> Proper GUI testing wasn’t taught to us, so this test % was mostly through manual testing initiated by a unit test.</w:t>
       </w:r>
     </w:p>
     <w:p/>
@@ -2801,128 +2836,179 @@
         <w:rPr>
           <w:b/>
         </w:rPr>
-        <w:t>4.4 ScenarioCreator.java</w:t>
-      </w:r>
-    </w:p>
-    <w:p>
-      <w:pPr>
-        <w:rPr>
-          <w:b/>
-        </w:rPr>
-      </w:pPr>
-      <w:r>
-        <w:rPr>
-          <w:b/>
-        </w:rPr>
-        <w:t>ScenarioCreator.java</w:t>
-      </w:r>
-    </w:p>
-    <w:p>
-      <w:r>
-        <w:t xml:space="preserve">GUI class that allows the user to create Scenarios. At the time of publishing, this </w:t>
-      </w:r>
-      <w:r>
-        <w:t xml:space="preserve">class was not capable of actually using its input, so </w:t>
+        <w:t>4.5 AudioPlayer.java</w:t>
+      </w:r>
+    </w:p>
+    <w:p>
+      <w:pPr>
+        <w:rPr>
+          <w:b/>
+        </w:rPr>
+      </w:pPr>
+      <w:r>
+        <w:rPr>
+          <w:b/>
+        </w:rPr>
+        <w:t>AudioPlayer.java</w:t>
+      </w:r>
+    </w:p>
+    <w:p>
+      <w:r>
+        <w:t xml:space="preserve">Audio Player was a provided class that inherited from player. Since the majority of this class’ functions were reading off the Scenario Parser’s output. Since Scenario Parser is a provided class, its assumed its output is correct. Since this is the case, and Audio Player creates audio from this output, it was tested via manual testing by our team, and there are no problems left that we could find. </w:t>
+      </w:r>
+    </w:p>
+    <w:p/>
+    <w:p>
+      <w:pPr>
+        <w:shd w:val="clear" w:color="auto" w:fill="D9E2F3" w:themeFill="accent1" w:themeFillTint="33"/>
+        <w:rPr>
+          <w:b/>
+        </w:rPr>
+      </w:pPr>
+      <w:r>
+        <w:rPr>
+          <w:b/>
+        </w:rPr>
+        <w:t>4.6 Loader2.java</w:t>
+      </w:r>
+    </w:p>
+    <w:p>
+      <w:r>
+        <w:rPr>
+          <w:b/>
+        </w:rPr>
+        <w:t>Loader2.java</w:t>
+      </w:r>
+    </w:p>
+    <w:p>
+      <w:r>
+        <w:t xml:space="preserve">Utility class used for converting completed Scenario files into Blocks that the </w:t>
       </w:r>
       <w:proofErr w:type="spellStart"/>
       <w:r>
-        <w:rPr>
-          <w:b/>
-        </w:rPr>
-        <w:t>testInit</w:t>
+        <w:t>ScenarioCreator</w:t>
       </w:r>
       <w:proofErr w:type="spellEnd"/>
       <w:r>
-        <w:rPr>
-          <w:b/>
-        </w:rPr>
-        <w:t>()</w:t>
-      </w:r>
-      <w:r>
-        <w:t xml:space="preserve"> simply ran the constructor and used its </w:t>
-      </w:r>
-      <w:r>
-        <w:rPr>
-          <w:b/>
-        </w:rPr>
-        <w:t xml:space="preserve">.launch() </w:t>
-      </w:r>
-      <w:r>
-        <w:t xml:space="preserve">method. </w:t>
-      </w:r>
-    </w:p>
-    <w:p>
-      <w:r>
-        <w:sym w:font="Symbol" w:char="F0B7"/>
-      </w:r>
-      <w:r>
-        <w:t xml:space="preserve"> The </w:t>
-      </w:r>
-      <w:r>
-        <w:t>Scenario Creator</w:t>
-      </w:r>
-      <w:r>
-        <w:t xml:space="preserve"> class has </w:t>
-      </w:r>
-      <w:r>
-        <w:rPr>
-          <w:u w:val="single"/>
-        </w:rPr>
-        <w:t xml:space="preserve">97.9 </w:t>
-      </w:r>
-      <w:r>
-        <w:t>test coverage.</w:t>
-      </w:r>
-    </w:p>
-    <w:p/>
-    <w:p>
-      <w:pPr>
-        <w:shd w:val="clear" w:color="auto" w:fill="D9E2F3" w:themeFill="accent1" w:themeFillTint="33"/>
-        <w:rPr>
-          <w:b/>
-        </w:rPr>
-      </w:pPr>
-      <w:r>
-        <w:rPr>
-          <w:b/>
-        </w:rPr>
-        <w:t>4.5 AudioPlayer.java</w:t>
-      </w:r>
-    </w:p>
-    <w:p>
+        <w:t xml:space="preserve"> can fill its fields with. This class is designed with limited functionality, it does not support some of the special functions that the printer does. If Advanced Features are used such as custom sound and pin settings, it may either delete some text portions or not load the file at all. </w:t>
+      </w:r>
+    </w:p>
+    <w:p>
+      <w:r>
+        <w:t xml:space="preserve">The class is designed as a Utility class, and only has one public function, </w:t>
+      </w:r>
+      <w:proofErr w:type="gramStart"/>
+      <w:r>
+        <w:rPr>
+          <w:b/>
+        </w:rPr>
+        <w:t>load(</w:t>
+      </w:r>
+      <w:proofErr w:type="gramEnd"/>
+      <w:r>
+        <w:rPr>
+          <w:b/>
+        </w:rPr>
+        <w:t>File file)</w:t>
+      </w:r>
+      <w:r>
+        <w:t xml:space="preserve">. This takes the file to be loaded and returns a </w:t>
+      </w:r>
+      <w:proofErr w:type="spellStart"/>
+      <w:r>
+        <w:t>BlockList</w:t>
+      </w:r>
+      <w:proofErr w:type="spellEnd"/>
+      <w:r>
+        <w:t xml:space="preserve"> containing all the scenario information. Data not traditionally stored in Blocks are stored in a “Fake” block at the beginning of the </w:t>
+      </w:r>
+      <w:proofErr w:type="spellStart"/>
+      <w:r>
+        <w:t>ArrayList</w:t>
+      </w:r>
+      <w:proofErr w:type="spellEnd"/>
+      <w:r>
+        <w:t xml:space="preserve">. This includes the amount of Braille Cells used by the Scenario and how many buttons the device uses. </w:t>
+      </w:r>
+    </w:p>
+    <w:p>
+      <w:r>
+        <w:t xml:space="preserve">The Loader is tested by the </w:t>
+      </w:r>
+      <w:proofErr w:type="spellStart"/>
+      <w:r>
+        <w:rPr>
+          <w:b/>
+        </w:rPr>
+        <w:t>testOneBlock</w:t>
+      </w:r>
+      <w:proofErr w:type="spellEnd"/>
+      <w:r>
+        <w:t xml:space="preserve"> and </w:t>
+      </w:r>
+      <w:proofErr w:type="spellStart"/>
+      <w:r>
+        <w:rPr>
+          <w:b/>
+        </w:rPr>
+        <w:t>testTwoBlocks</w:t>
+      </w:r>
+      <w:proofErr w:type="spellEnd"/>
+      <w:r>
+        <w:t xml:space="preserve"> unit tests. </w:t>
+      </w:r>
+      <w:proofErr w:type="spellStart"/>
+      <w:r>
+        <w:t>OneBlock</w:t>
+      </w:r>
+      <w:proofErr w:type="spellEnd"/>
+      <w:r>
+        <w:t xml:space="preserve"> tests just the basic functionality with a single block, </w:t>
+      </w:r>
+      <w:proofErr w:type="spellStart"/>
+      <w:r>
+        <w:t>TwoBlocks</w:t>
+      </w:r>
+      <w:proofErr w:type="spellEnd"/>
+      <w:r>
+        <w:t xml:space="preserve"> checks with a more complicated scenario with more blocks. Both these tests use the Printer class to create the Scenario file, so we know the Application’s ecosystem works in a full cycle, </w:t>
+      </w:r>
+      <w:r>
+        <w:t>so</w:t>
+      </w:r>
       <w:bookmarkStart w:id="0" w:name="_GoBack"/>
       <w:bookmarkEnd w:id="0"/>
-    </w:p>
-    <w:p>
-      <w:pPr>
-        <w:shd w:val="clear" w:color="auto" w:fill="D9E2F3" w:themeFill="accent1" w:themeFillTint="33"/>
-        <w:rPr>
-          <w:b/>
-        </w:rPr>
-      </w:pPr>
-      <w:r>
-        <w:rPr>
-          <w:b/>
-        </w:rPr>
-        <w:t>4.6</w:t>
-      </w:r>
-      <w:r>
-        <w:rPr>
-          <w:b/>
-        </w:rPr>
+      <w:r>
+        <w:t xml:space="preserve"> long as pre-conditions for the loader are met. </w:t>
+      </w:r>
+    </w:p>
+    <w:p>
+      <w:r>
+        <w:sym w:font="Symbol" w:char="F0B7"/>
+      </w:r>
+      <w:r>
         <w:t xml:space="preserve"> </w:t>
       </w:r>
       <w:r>
-        <w:rPr>
-          <w:b/>
-        </w:rPr>
-        <w:t>Loader2</w:t>
-      </w:r>
-      <w:r>
-        <w:rPr>
-          <w:b/>
-        </w:rPr>
-        <w:t>.java</w:t>
+        <w:t>The Loader2</w:t>
+      </w:r>
+      <w:r>
+        <w:t xml:space="preserve"> class has </w:t>
+      </w:r>
+      <w:r>
+        <w:rPr>
+          <w:u w:val="single"/>
+        </w:rPr>
+        <w:t>81.2%</w:t>
+      </w:r>
+      <w:r>
+        <w:rPr>
+          <w:u w:val="single"/>
+        </w:rPr>
+        <w:t xml:space="preserve"> </w:t>
+      </w:r>
+      <w:r>
+        <w:t xml:space="preserve">test coverage. </w:t>
       </w:r>
     </w:p>
     <w:p/>
@@ -2939,7 +3025,7 @@
 </file>
 
 <file path=word/endnotes.xml><?xml version="1.0" encoding="utf-8"?>
-<w:endnotes xmlns:wpc="http://schemas.microsoft.com/office/word/2010/wordprocessingCanvas" xmlns:mo="http://schemas.microsoft.com/office/mac/office/2008/main" xmlns:mc="http://schemas.openxmlformats.org/markup-compatibility/2006" xmlns:mv="urn:schemas-microsoft-com:mac:vml" xmlns:o="urn:schemas-microsoft-com:office:office" xmlns:r="http://schemas.openxmlformats.org/officeDocument/2006/relationships" xmlns:m="http://schemas.openxmlformats.org/officeDocument/2006/math" xmlns:v="urn:schemas-microsoft-com:vml" xmlns:wp14="http://schemas.microsoft.com/office/word/2010/wordprocessingDrawing" xmlns:wp="http://schemas.openxmlformats.org/drawingml/2006/wordprocessingDrawing" xmlns:w10="urn:schemas-microsoft-com:office:word" xmlns:w="http://schemas.openxmlformats.org/wordprocessingml/2006/main" xmlns:w14="http://schemas.microsoft.com/office/word/2010/wordml" xmlns:w15="http://schemas.microsoft.com/office/word/2012/wordml" xmlns:wpg="http://schemas.microsoft.com/office/word/2010/wordprocessingGroup" xmlns:wpi="http://schemas.microsoft.com/office/word/2010/wordprocessingInk" xmlns:wne="http://schemas.microsoft.com/office/word/2006/wordml" xmlns:wps="http://schemas.microsoft.com/office/word/2010/wordprocessingShape" mc:Ignorable="w14 w15 wp14">
+<w:endnotes xmlns:wpc="http://schemas.microsoft.com/office/word/2010/wordprocessingCanvas" xmlns:cx="http://schemas.microsoft.com/office/drawing/2014/chartex" xmlns:cx1="http://schemas.microsoft.com/office/drawing/2015/9/8/chartex" xmlns:cx2="http://schemas.microsoft.com/office/drawing/2015/10/21/chartex" xmlns:cx3="http://schemas.microsoft.com/office/drawing/2016/5/9/chartex" xmlns:cx4="http://schemas.microsoft.com/office/drawing/2016/5/10/chartex" xmlns:cx5="http://schemas.microsoft.com/office/drawing/2016/5/11/chartex" xmlns:cx6="http://schemas.microsoft.com/office/drawing/2016/5/12/chartex" xmlns:cx7="http://schemas.microsoft.com/office/drawing/2016/5/13/chartex" xmlns:cx8="http://schemas.microsoft.com/office/drawing/2016/5/14/chartex" xmlns:mc="http://schemas.openxmlformats.org/markup-compatibility/2006" xmlns:aink="http://schemas.microsoft.com/office/drawing/2016/ink" xmlns:am3d="http://schemas.microsoft.com/office/drawing/2017/model3d" xmlns:o="urn:schemas-microsoft-com:office:office" xmlns:r="http://schemas.openxmlformats.org/officeDocument/2006/relationships" xmlns:m="http://schemas.openxmlformats.org/officeDocument/2006/math" xmlns:v="urn:schemas-microsoft-com:vml" xmlns:wp14="http://schemas.microsoft.com/office/word/2010/wordprocessingDrawing" xmlns:wp="http://schemas.openxmlformats.org/drawingml/2006/wordprocessingDrawing" xmlns:w10="urn:schemas-microsoft-com:office:word" xmlns:w="http://schemas.openxmlformats.org/wordprocessingml/2006/main" xmlns:w14="http://schemas.microsoft.com/office/word/2010/wordml" xmlns:w15="http://schemas.microsoft.com/office/word/2012/wordml" xmlns:w16cid="http://schemas.microsoft.com/office/word/2016/wordml/cid" xmlns:w16se="http://schemas.microsoft.com/office/word/2015/wordml/symex" xmlns:wpg="http://schemas.microsoft.com/office/word/2010/wordprocessingGroup" xmlns:wpi="http://schemas.microsoft.com/office/word/2010/wordprocessingInk" xmlns:wne="http://schemas.microsoft.com/office/word/2006/wordml" xmlns:wps="http://schemas.microsoft.com/office/word/2010/wordprocessingShape" mc:Ignorable="w14 w15 w16se w16cid wp14">
   <w:endnote w:type="separator" w:id="-1">
     <w:p>
       <w:pPr>
@@ -2964,7 +3050,7 @@
 </file>
 
 <file path=word/footer1.xml><?xml version="1.0" encoding="utf-8"?>
-<w:ftr xmlns:wpc="http://schemas.microsoft.com/office/word/2010/wordprocessingCanvas" xmlns:mo="http://schemas.microsoft.com/office/mac/office/2008/main" xmlns:mc="http://schemas.openxmlformats.org/markup-compatibility/2006" xmlns:mv="urn:schemas-microsoft-com:mac:vml" xmlns:o="urn:schemas-microsoft-com:office:office" xmlns:r="http://schemas.openxmlformats.org/officeDocument/2006/relationships" xmlns:m="http://schemas.openxmlformats.org/officeDocument/2006/math" xmlns:v="urn:schemas-microsoft-com:vml" xmlns:wp14="http://schemas.microsoft.com/office/word/2010/wordprocessingDrawing" xmlns:wp="http://schemas.openxmlformats.org/drawingml/2006/wordprocessingDrawing" xmlns:w10="urn:schemas-microsoft-com:office:word" xmlns:w="http://schemas.openxmlformats.org/wordprocessingml/2006/main" xmlns:w14="http://schemas.microsoft.com/office/word/2010/wordml" xmlns:w15="http://schemas.microsoft.com/office/word/2012/wordml" xmlns:wpg="http://schemas.microsoft.com/office/word/2010/wordprocessingGroup" xmlns:wpi="http://schemas.microsoft.com/office/word/2010/wordprocessingInk" xmlns:wne="http://schemas.microsoft.com/office/word/2006/wordml" xmlns:wps="http://schemas.microsoft.com/office/word/2010/wordprocessingShape" mc:Ignorable="w14 w15 wp14">
+<w:ftr xmlns:wpc="http://schemas.microsoft.com/office/word/2010/wordprocessingCanvas" xmlns:cx="http://schemas.microsoft.com/office/drawing/2014/chartex" xmlns:cx1="http://schemas.microsoft.com/office/drawing/2015/9/8/chartex" xmlns:cx2="http://schemas.microsoft.com/office/drawing/2015/10/21/chartex" xmlns:cx3="http://schemas.microsoft.com/office/drawing/2016/5/9/chartex" xmlns:cx4="http://schemas.microsoft.com/office/drawing/2016/5/10/chartex" xmlns:cx5="http://schemas.microsoft.com/office/drawing/2016/5/11/chartex" xmlns:cx6="http://schemas.microsoft.com/office/drawing/2016/5/12/chartex" xmlns:cx7="http://schemas.microsoft.com/office/drawing/2016/5/13/chartex" xmlns:cx8="http://schemas.microsoft.com/office/drawing/2016/5/14/chartex" xmlns:mc="http://schemas.openxmlformats.org/markup-compatibility/2006" xmlns:aink="http://schemas.microsoft.com/office/drawing/2016/ink" xmlns:am3d="http://schemas.microsoft.com/office/drawing/2017/model3d" xmlns:o="urn:schemas-microsoft-com:office:office" xmlns:r="http://schemas.openxmlformats.org/officeDocument/2006/relationships" xmlns:m="http://schemas.openxmlformats.org/officeDocument/2006/math" xmlns:v="urn:schemas-microsoft-com:vml" xmlns:wp14="http://schemas.microsoft.com/office/word/2010/wordprocessingDrawing" xmlns:wp="http://schemas.openxmlformats.org/drawingml/2006/wordprocessingDrawing" xmlns:w10="urn:schemas-microsoft-com:office:word" xmlns:w="http://schemas.openxmlformats.org/wordprocessingml/2006/main" xmlns:w14="http://schemas.microsoft.com/office/word/2010/wordml" xmlns:w15="http://schemas.microsoft.com/office/word/2012/wordml" xmlns:w16cid="http://schemas.microsoft.com/office/word/2016/wordml/cid" xmlns:w16se="http://schemas.microsoft.com/office/word/2015/wordml/symex" xmlns:wpg="http://schemas.microsoft.com/office/word/2010/wordprocessingGroup" xmlns:wpi="http://schemas.microsoft.com/office/word/2010/wordprocessingInk" xmlns:wne="http://schemas.microsoft.com/office/word/2006/wordml" xmlns:wps="http://schemas.microsoft.com/office/word/2010/wordprocessingShape" mc:Ignorable="w14 w15 w16se w16cid wp14">
   <w:p>
     <w:pPr>
       <w:pStyle w:val="Footer"/>
@@ -3002,7 +3088,7 @@
 </file>
 
 <file path=word/footer2.xml><?xml version="1.0" encoding="utf-8"?>
-<w:ftr xmlns:wpc="http://schemas.microsoft.com/office/word/2010/wordprocessingCanvas" xmlns:mo="http://schemas.microsoft.com/office/mac/office/2008/main" xmlns:mc="http://schemas.openxmlformats.org/markup-compatibility/2006" xmlns:mv="urn:schemas-microsoft-com:mac:vml" xmlns:o="urn:schemas-microsoft-com:office:office" xmlns:r="http://schemas.openxmlformats.org/officeDocument/2006/relationships" xmlns:m="http://schemas.openxmlformats.org/officeDocument/2006/math" xmlns:v="urn:schemas-microsoft-com:vml" xmlns:wp14="http://schemas.microsoft.com/office/word/2010/wordprocessingDrawing" xmlns:wp="http://schemas.openxmlformats.org/drawingml/2006/wordprocessingDrawing" xmlns:w10="urn:schemas-microsoft-com:office:word" xmlns:w="http://schemas.openxmlformats.org/wordprocessingml/2006/main" xmlns:w14="http://schemas.microsoft.com/office/word/2010/wordml" xmlns:w15="http://schemas.microsoft.com/office/word/2012/wordml" xmlns:wpg="http://schemas.microsoft.com/office/word/2010/wordprocessingGroup" xmlns:wpi="http://schemas.microsoft.com/office/word/2010/wordprocessingInk" xmlns:wne="http://schemas.microsoft.com/office/word/2006/wordml" xmlns:wps="http://schemas.microsoft.com/office/word/2010/wordprocessingShape" mc:Ignorable="w14 w15 wp14">
+<w:ftr xmlns:wpc="http://schemas.microsoft.com/office/word/2010/wordprocessingCanvas" xmlns:cx="http://schemas.microsoft.com/office/drawing/2014/chartex" xmlns:cx1="http://schemas.microsoft.com/office/drawing/2015/9/8/chartex" xmlns:cx2="http://schemas.microsoft.com/office/drawing/2015/10/21/chartex" xmlns:cx3="http://schemas.microsoft.com/office/drawing/2016/5/9/chartex" xmlns:cx4="http://schemas.microsoft.com/office/drawing/2016/5/10/chartex" xmlns:cx5="http://schemas.microsoft.com/office/drawing/2016/5/11/chartex" xmlns:cx6="http://schemas.microsoft.com/office/drawing/2016/5/12/chartex" xmlns:cx7="http://schemas.microsoft.com/office/drawing/2016/5/13/chartex" xmlns:cx8="http://schemas.microsoft.com/office/drawing/2016/5/14/chartex" xmlns:mc="http://schemas.openxmlformats.org/markup-compatibility/2006" xmlns:aink="http://schemas.microsoft.com/office/drawing/2016/ink" xmlns:am3d="http://schemas.microsoft.com/office/drawing/2017/model3d" xmlns:o="urn:schemas-microsoft-com:office:office" xmlns:r="http://schemas.openxmlformats.org/officeDocument/2006/relationships" xmlns:m="http://schemas.openxmlformats.org/officeDocument/2006/math" xmlns:v="urn:schemas-microsoft-com:vml" xmlns:wp14="http://schemas.microsoft.com/office/word/2010/wordprocessingDrawing" xmlns:wp="http://schemas.openxmlformats.org/drawingml/2006/wordprocessingDrawing" xmlns:w10="urn:schemas-microsoft-com:office:word" xmlns:w="http://schemas.openxmlformats.org/wordprocessingml/2006/main" xmlns:w14="http://schemas.microsoft.com/office/word/2010/wordml" xmlns:w15="http://schemas.microsoft.com/office/word/2012/wordml" xmlns:w16cid="http://schemas.microsoft.com/office/word/2016/wordml/cid" xmlns:w16se="http://schemas.microsoft.com/office/word/2015/wordml/symex" xmlns:wpg="http://schemas.microsoft.com/office/word/2010/wordprocessingGroup" xmlns:wpi="http://schemas.microsoft.com/office/word/2010/wordprocessingInk" xmlns:wne="http://schemas.microsoft.com/office/word/2006/wordml" xmlns:wps="http://schemas.microsoft.com/office/word/2010/wordprocessingShape" mc:Ignorable="w14 w15 w16se w16cid wp14">
   <w:p>
     <w:pPr>
       <w:pStyle w:val="Footer"/>
@@ -3053,7 +3139,7 @@
 </file>
 
 <file path=word/footnotes.xml><?xml version="1.0" encoding="utf-8"?>
-<w:footnotes xmlns:wpc="http://schemas.microsoft.com/office/word/2010/wordprocessingCanvas" xmlns:mo="http://schemas.microsoft.com/office/mac/office/2008/main" xmlns:mc="http://schemas.openxmlformats.org/markup-compatibility/2006" xmlns:mv="urn:schemas-microsoft-com:mac:vml" xmlns:o="urn:schemas-microsoft-com:office:office" xmlns:r="http://schemas.openxmlformats.org/officeDocument/2006/relationships" xmlns:m="http://schemas.openxmlformats.org/officeDocument/2006/math" xmlns:v="urn:schemas-microsoft-com:vml" xmlns:wp14="http://schemas.microsoft.com/office/word/2010/wordprocessingDrawing" xmlns:wp="http://schemas.openxmlformats.org/drawingml/2006/wordprocessingDrawing" xmlns:w10="urn:schemas-microsoft-com:office:word" xmlns:w="http://schemas.openxmlformats.org/wordprocessingml/2006/main" xmlns:w14="http://schemas.microsoft.com/office/word/2010/wordml" xmlns:w15="http://schemas.microsoft.com/office/word/2012/wordml" xmlns:wpg="http://schemas.microsoft.com/office/word/2010/wordprocessingGroup" xmlns:wpi="http://schemas.microsoft.com/office/word/2010/wordprocessingInk" xmlns:wne="http://schemas.microsoft.com/office/word/2006/wordml" xmlns:wps="http://schemas.microsoft.com/office/word/2010/wordprocessingShape" mc:Ignorable="w14 w15 wp14">
+<w:footnotes xmlns:wpc="http://schemas.microsoft.com/office/word/2010/wordprocessingCanvas" xmlns:cx="http://schemas.microsoft.com/office/drawing/2014/chartex" xmlns:cx1="http://schemas.microsoft.com/office/drawing/2015/9/8/chartex" xmlns:cx2="http://schemas.microsoft.com/office/drawing/2015/10/21/chartex" xmlns:cx3="http://schemas.microsoft.com/office/drawing/2016/5/9/chartex" xmlns:cx4="http://schemas.microsoft.com/office/drawing/2016/5/10/chartex" xmlns:cx5="http://schemas.microsoft.com/office/drawing/2016/5/11/chartex" xmlns:cx6="http://schemas.microsoft.com/office/drawing/2016/5/12/chartex" xmlns:cx7="http://schemas.microsoft.com/office/drawing/2016/5/13/chartex" xmlns:cx8="http://schemas.microsoft.com/office/drawing/2016/5/14/chartex" xmlns:mc="http://schemas.openxmlformats.org/markup-compatibility/2006" xmlns:aink="http://schemas.microsoft.com/office/drawing/2016/ink" xmlns:am3d="http://schemas.microsoft.com/office/drawing/2017/model3d" xmlns:o="urn:schemas-microsoft-com:office:office" xmlns:r="http://schemas.openxmlformats.org/officeDocument/2006/relationships" xmlns:m="http://schemas.openxmlformats.org/officeDocument/2006/math" xmlns:v="urn:schemas-microsoft-com:vml" xmlns:wp14="http://schemas.microsoft.com/office/word/2010/wordprocessingDrawing" xmlns:wp="http://schemas.openxmlformats.org/drawingml/2006/wordprocessingDrawing" xmlns:w10="urn:schemas-microsoft-com:office:word" xmlns:w="http://schemas.openxmlformats.org/wordprocessingml/2006/main" xmlns:w14="http://schemas.microsoft.com/office/word/2010/wordml" xmlns:w15="http://schemas.microsoft.com/office/word/2012/wordml" xmlns:w16cid="http://schemas.microsoft.com/office/word/2016/wordml/cid" xmlns:w16se="http://schemas.microsoft.com/office/word/2015/wordml/symex" xmlns:wpg="http://schemas.microsoft.com/office/word/2010/wordprocessingGroup" xmlns:wpi="http://schemas.microsoft.com/office/word/2010/wordprocessingInk" xmlns:wne="http://schemas.microsoft.com/office/word/2006/wordml" xmlns:wps="http://schemas.microsoft.com/office/word/2010/wordprocessingShape" mc:Ignorable="w14 w15 w16se w16cid wp14">
   <w:footnote w:type="separator" w:id="-1">
     <w:p>
       <w:pPr>
@@ -3078,8 +3164,8 @@
 </file>
 
 <file path=word/numbering.xml><?xml version="1.0" encoding="utf-8"?>
-<w:numbering xmlns:wpc="http://schemas.microsoft.com/office/word/2010/wordprocessingCanvas" xmlns:mo="http://schemas.microsoft.com/office/mac/office/2008/main" xmlns:mc="http://schemas.openxmlformats.org/markup-compatibility/2006" xmlns:mv="urn:schemas-microsoft-com:mac:vml" xmlns:o="urn:schemas-microsoft-com:office:office" xmlns:r="http://schemas.openxmlformats.org/officeDocument/2006/relationships" xmlns:m="http://schemas.openxmlformats.org/officeDocument/2006/math" xmlns:v="urn:schemas-microsoft-com:vml" xmlns:wp14="http://schemas.microsoft.com/office/word/2010/wordprocessingDrawing" xmlns:wp="http://schemas.openxmlformats.org/drawingml/2006/wordprocessingDrawing" xmlns:w10="urn:schemas-microsoft-com:office:word" xmlns:w="http://schemas.openxmlformats.org/wordprocessingml/2006/main" xmlns:w14="http://schemas.microsoft.com/office/word/2010/wordml" xmlns:w15="http://schemas.microsoft.com/office/word/2012/wordml" xmlns:wpg="http://schemas.microsoft.com/office/word/2010/wordprocessingGroup" xmlns:wpi="http://schemas.microsoft.com/office/word/2010/wordprocessingInk" xmlns:wne="http://schemas.microsoft.com/office/word/2006/wordml" xmlns:wps="http://schemas.microsoft.com/office/word/2010/wordprocessingShape" mc:Ignorable="w14 w15 wp14">
-  <w:abstractNum w:abstractNumId="0">
+<w:numbering xmlns:wpc="http://schemas.microsoft.com/office/word/2010/wordprocessingCanvas" xmlns:cx="http://schemas.microsoft.com/office/drawing/2014/chartex" xmlns:cx1="http://schemas.microsoft.com/office/drawing/2015/9/8/chartex" xmlns:cx2="http://schemas.microsoft.com/office/drawing/2015/10/21/chartex" xmlns:cx3="http://schemas.microsoft.com/office/drawing/2016/5/9/chartex" xmlns:cx4="http://schemas.microsoft.com/office/drawing/2016/5/10/chartex" xmlns:cx5="http://schemas.microsoft.com/office/drawing/2016/5/11/chartex" xmlns:cx6="http://schemas.microsoft.com/office/drawing/2016/5/12/chartex" xmlns:cx7="http://schemas.microsoft.com/office/drawing/2016/5/13/chartex" xmlns:cx8="http://schemas.microsoft.com/office/drawing/2016/5/14/chartex" xmlns:mc="http://schemas.openxmlformats.org/markup-compatibility/2006" xmlns:aink="http://schemas.microsoft.com/office/drawing/2016/ink" xmlns:am3d="http://schemas.microsoft.com/office/drawing/2017/model3d" xmlns:o="urn:schemas-microsoft-com:office:office" xmlns:r="http://schemas.openxmlformats.org/officeDocument/2006/relationships" xmlns:m="http://schemas.openxmlformats.org/officeDocument/2006/math" xmlns:v="urn:schemas-microsoft-com:vml" xmlns:wp14="http://schemas.microsoft.com/office/word/2010/wordprocessingDrawing" xmlns:wp="http://schemas.openxmlformats.org/drawingml/2006/wordprocessingDrawing" xmlns:w10="urn:schemas-microsoft-com:office:word" xmlns:w="http://schemas.openxmlformats.org/wordprocessingml/2006/main" xmlns:w14="http://schemas.microsoft.com/office/word/2010/wordml" xmlns:w15="http://schemas.microsoft.com/office/word/2012/wordml" xmlns:w16cid="http://schemas.microsoft.com/office/word/2016/wordml/cid" xmlns:w16se="http://schemas.microsoft.com/office/word/2015/wordml/symex" xmlns:wpg="http://schemas.microsoft.com/office/word/2010/wordprocessingGroup" xmlns:wpi="http://schemas.microsoft.com/office/word/2010/wordprocessingInk" xmlns:wne="http://schemas.microsoft.com/office/word/2006/wordml" xmlns:wps="http://schemas.microsoft.com/office/word/2010/wordprocessingShape" mc:Ignorable="w14 w15 w16se w16cid wp14">
+  <w:abstractNum w:abstractNumId="0" w15:restartNumberingAfterBreak="0">
     <w:nsid w:val="037E340B"/>
     <w:multiLevelType w:val="hybridMultilevel"/>
     <w:tmpl w:val="4F4CB0EC"/>
@@ -3168,7 +3254,7 @@
       </w:pPr>
     </w:lvl>
   </w:abstractNum>
-  <w:abstractNum w:abstractNumId="1">
+  <w:abstractNum w:abstractNumId="1" w15:restartNumberingAfterBreak="0">
     <w:nsid w:val="0A3C4AE1"/>
     <w:multiLevelType w:val="hybridMultilevel"/>
     <w:tmpl w:val="91C01242"/>
@@ -3258,7 +3344,7 @@
       </w:pPr>
     </w:lvl>
   </w:abstractNum>
-  <w:abstractNum w:abstractNumId="2">
+  <w:abstractNum w:abstractNumId="2" w15:restartNumberingAfterBreak="0">
     <w:nsid w:val="46643050"/>
     <w:multiLevelType w:val="multilevel"/>
     <w:tmpl w:val="A086E5A8"/>
@@ -3372,7 +3458,7 @@
       </w:rPr>
     </w:lvl>
   </w:abstractNum>
-  <w:abstractNum w:abstractNumId="3">
+  <w:abstractNum w:abstractNumId="3" w15:restartNumberingAfterBreak="0">
     <w:nsid w:val="467B1F2C"/>
     <w:multiLevelType w:val="hybridMultilevel"/>
     <w:tmpl w:val="D74C267C"/>
@@ -3484,7 +3570,7 @@
       </w:rPr>
     </w:lvl>
   </w:abstractNum>
-  <w:abstractNum w:abstractNumId="4">
+  <w:abstractNum w:abstractNumId="4" w15:restartNumberingAfterBreak="0">
     <w:nsid w:val="4A6723F3"/>
     <w:multiLevelType w:val="hybridMultilevel"/>
     <w:tmpl w:val="AA96B318"/>
@@ -3596,7 +3682,7 @@
       </w:rPr>
     </w:lvl>
   </w:abstractNum>
-  <w:abstractNum w:abstractNumId="5">
+  <w:abstractNum w:abstractNumId="5" w15:restartNumberingAfterBreak="0">
     <w:nsid w:val="6CE738AF"/>
     <w:multiLevelType w:val="hybridMultilevel"/>
     <w:tmpl w:val="909C5900"/>
@@ -3730,7 +3816,7 @@
 </file>
 
 <file path=word/styles.xml><?xml version="1.0" encoding="utf-8"?>
-<w:styles xmlns:mc="http://schemas.openxmlformats.org/markup-compatibility/2006" xmlns:r="http://schemas.openxmlformats.org/officeDocument/2006/relationships" xmlns:w="http://schemas.openxmlformats.org/wordprocessingml/2006/main" xmlns:w14="http://schemas.microsoft.com/office/word/2010/wordml" xmlns:w15="http://schemas.microsoft.com/office/word/2012/wordml" mc:Ignorable="w14 w15">
+<w:styles xmlns:mc="http://schemas.openxmlformats.org/markup-compatibility/2006" xmlns:r="http://schemas.openxmlformats.org/officeDocument/2006/relationships" xmlns:w="http://schemas.openxmlformats.org/wordprocessingml/2006/main" xmlns:w14="http://schemas.microsoft.com/office/word/2010/wordml" xmlns:w15="http://schemas.microsoft.com/office/word/2012/wordml" xmlns:w16cid="http://schemas.microsoft.com/office/word/2016/wordml/cid" xmlns:w16se="http://schemas.microsoft.com/office/word/2015/wordml/symex" mc:Ignorable="w14 w15 w16se w16cid">
   <w:docDefaults>
     <w:rPrDefault>
       <w:rPr>
@@ -3746,7 +3832,7 @@
       </w:pPr>
     </w:pPrDefault>
   </w:docDefaults>
-  <w:latentStyles w:defLockedState="0" w:defUIPriority="99" w:defSemiHidden="0" w:defUnhideWhenUsed="0" w:defQFormat="0" w:count="382">
+  <w:latentStyles w:defLockedState="0" w:defUIPriority="99" w:defSemiHidden="0" w:defUnhideWhenUsed="0" w:defQFormat="0" w:count="375">
     <w:lsdException w:name="Normal" w:uiPriority="0" w:qFormat="1"/>
     <w:lsdException w:name="heading 1" w:uiPriority="9" w:qFormat="1"/>
     <w:lsdException w:name="heading 2" w:semiHidden="1" w:uiPriority="9" w:unhideWhenUsed="1" w:qFormat="1"/>

</xml_diff>